<commit_message>
added intro for mark
</commit_message>
<xml_diff>
--- a/Planning/Planning.docx
+++ b/Planning/Planning.docx
@@ -1,6 +1,6 @@
 
 <file path=word/document.xml><?xml version="1.0" encoding="utf-8"?>
-<w:document xmlns:ve="http://schemas.openxmlformats.org/markup-compatibility/2006" xmlns:o="urn:schemas-microsoft-com:office:office" xmlns:r="http://schemas.openxmlformats.org/officeDocument/2006/relationships" xmlns:m="http://schemas.openxmlformats.org/officeDocument/2006/math" xmlns:v="urn:schemas-microsoft-com:vml" xmlns:wp="http://schemas.openxmlformats.org/drawingml/2006/wordprocessingDrawing" xmlns:w10="urn:schemas-microsoft-com:office:word" xmlns:w="http://schemas.openxmlformats.org/wordprocessingml/2006/main" xmlns:wne="http://schemas.microsoft.com/office/word/2006/wordml">
+<w:document xmlns:wpc="http://schemas.microsoft.com/office/word/2010/wordprocessingCanvas" xmlns:mc="http://schemas.openxmlformats.org/markup-compatibility/2006" xmlns:o="urn:schemas-microsoft-com:office:office" xmlns:r="http://schemas.openxmlformats.org/officeDocument/2006/relationships" xmlns:m="http://schemas.openxmlformats.org/officeDocument/2006/math" xmlns:v="urn:schemas-microsoft-com:vml" xmlns:wp14="http://schemas.microsoft.com/office/word/2010/wordprocessingDrawing" xmlns:wp="http://schemas.openxmlformats.org/drawingml/2006/wordprocessingDrawing" xmlns:w10="urn:schemas-microsoft-com:office:word" xmlns:w="http://schemas.openxmlformats.org/wordprocessingml/2006/main" xmlns:w14="http://schemas.microsoft.com/office/word/2010/wordml" xmlns:w15="http://schemas.microsoft.com/office/word/2012/wordml" xmlns:wpg="http://schemas.microsoft.com/office/word/2010/wordprocessingGroup" xmlns:wpi="http://schemas.microsoft.com/office/word/2010/wordprocessingInk" xmlns:wne="http://schemas.microsoft.com/office/word/2006/wordml" xmlns:wps="http://schemas.microsoft.com/office/word/2010/wordprocessingShape" mc:Ignorable="w14 w15 wp14">
   <w:body>
     <w:p>
       <w:pPr>
@@ -204,12 +204,29 @@
         <w:t xml:space="preserve"> </w:t>
       </w:r>
       <w:r>
-        <w:t>[I'll write more later]</w:t>
-      </w:r>
-    </w:p>
-    <w:p>
-      <w:r>
-        <w:t>Mark:</w:t>
+        <w:t xml:space="preserve">[I'll write more </w:t>
+      </w:r>
+      <w:proofErr w:type="gramStart"/>
+      <w:r>
+        <w:t>later</w:t>
+      </w:r>
+      <w:proofErr w:type="gramEnd"/>
+      <w:r>
+        <w:t>]</w:t>
+      </w:r>
+    </w:p>
+    <w:p>
+      <w:pPr>
+        <w:jc w:val="both"/>
+      </w:pPr>
+      <w:r>
+        <w:t xml:space="preserve">Mark is studying a conjoint Computer Systems Engineering and Computer Science degree at the University of Auckland. </w:t>
+      </w:r>
+      <w:r>
+        <w:t>Earlier in the year he worked</w:t>
+      </w:r>
+      <w:r>
+        <w:t xml:space="preserve"> on a Microsoft Imagine Cup project which consists of a Windows Forms application and a Xamarin cross platform app, both coded in XAML and C#. His team’s extension features for the ELECTENG 209 project last year incorporated a real time graphing Android app, coded in Java. Both projects incorporated Git and object oriented programming. Last summer, Mark undertook a summer studentship for the University of Auckland’s Department of Electrical and Computer Engineering, supervised by Dr Nasser Giacaman. The project involved designing and creating a selection of educational videos, a website, and lab exercises to help future engineering students familiarise themselves with software such as Ubuntu, C++, and Eclipse.</w:t>
       </w:r>
     </w:p>
     <w:p/>
@@ -305,7 +322,15 @@
     <w:p/>
     <w:p>
       <w:r>
-        <w:t>[When are we releasing what features]</w:t>
+        <w:t xml:space="preserve">[When are we releasing what </w:t>
+      </w:r>
+      <w:proofErr w:type="gramStart"/>
+      <w:r>
+        <w:t>features</w:t>
+      </w:r>
+      <w:proofErr w:type="gramEnd"/>
+      <w:r>
+        <w:t>]</w:t>
       </w:r>
     </w:p>
     <w:p/>
@@ -354,7 +379,6 @@
           <w:szCs w:val="28"/>
           <w:u w:val="single"/>
         </w:rPr>
-        <w:lastRenderedPageBreak/>
         <w:t>Diagrams and stuff (technically the appendix):</w:t>
       </w:r>
     </w:p>
@@ -369,6 +393,11 @@
       <w:r>
         <w:t xml:space="preserve"> Scan and upload or redraw in PP?</w:t>
       </w:r>
+      <w:r>
+        <w:t xml:space="preserve"> Redraw + Scan</w:t>
+      </w:r>
+      <w:bookmarkStart w:id="0" w:name="_GoBack"/>
+      <w:bookmarkEnd w:id="0"/>
     </w:p>
     <w:sectPr>
       <w:pgSz w:w="11906" w:h="17338"/>
@@ -381,7 +410,7 @@
 </file>
 
 <file path=word/numbering.xml><?xml version="1.0" encoding="utf-8"?>
-<w:numbering xmlns:ve="http://schemas.openxmlformats.org/markup-compatibility/2006" xmlns:o="urn:schemas-microsoft-com:office:office" xmlns:r="http://schemas.openxmlformats.org/officeDocument/2006/relationships" xmlns:m="http://schemas.openxmlformats.org/officeDocument/2006/math" xmlns:v="urn:schemas-microsoft-com:vml" xmlns:wp="http://schemas.openxmlformats.org/drawingml/2006/wordprocessingDrawing" xmlns:w10="urn:schemas-microsoft-com:office:word" xmlns:w="http://schemas.openxmlformats.org/wordprocessingml/2006/main" xmlns:wne="http://schemas.microsoft.com/office/word/2006/wordml">
+<w:numbering xmlns:wpc="http://schemas.microsoft.com/office/word/2010/wordprocessingCanvas" xmlns:mc="http://schemas.openxmlformats.org/markup-compatibility/2006" xmlns:o="urn:schemas-microsoft-com:office:office" xmlns:r="http://schemas.openxmlformats.org/officeDocument/2006/relationships" xmlns:m="http://schemas.openxmlformats.org/officeDocument/2006/math" xmlns:v="urn:schemas-microsoft-com:vml" xmlns:wp14="http://schemas.microsoft.com/office/word/2010/wordprocessingDrawing" xmlns:wp="http://schemas.openxmlformats.org/drawingml/2006/wordprocessingDrawing" xmlns:w10="urn:schemas-microsoft-com:office:word" xmlns:w="http://schemas.openxmlformats.org/wordprocessingml/2006/main" xmlns:w14="http://schemas.microsoft.com/office/word/2010/wordml" xmlns:w15="http://schemas.microsoft.com/office/word/2012/wordml" xmlns:wpg="http://schemas.microsoft.com/office/word/2010/wordprocessingGroup" xmlns:wpi="http://schemas.microsoft.com/office/word/2010/wordprocessingInk" xmlns:wne="http://schemas.microsoft.com/office/word/2006/wordml" xmlns:wps="http://schemas.microsoft.com/office/word/2010/wordprocessingShape" mc:Ignorable="w14 w15 wp14">
   <w:abstractNum w:abstractNumId="0">
     <w:nsid w:val="0B671D5D"/>
     <w:multiLevelType w:val="hybridMultilevel"/>
@@ -618,7 +647,7 @@
 </file>
 
 <file path=word/styles.xml><?xml version="1.0" encoding="utf-8"?>
-<w:styles xmlns:r="http://schemas.openxmlformats.org/officeDocument/2006/relationships" xmlns:w="http://schemas.openxmlformats.org/wordprocessingml/2006/main">
+<w:styles xmlns:mc="http://schemas.openxmlformats.org/markup-compatibility/2006" xmlns:r="http://schemas.openxmlformats.org/officeDocument/2006/relationships" xmlns:w="http://schemas.openxmlformats.org/wordprocessingml/2006/main" xmlns:w14="http://schemas.microsoft.com/office/word/2010/wordml" xmlns:w15="http://schemas.microsoft.com/office/word/2012/wordml" mc:Ignorable="w14 w15">
   <w:docDefaults>
     <w:rPrDefault>
       <w:rPr>
@@ -634,144 +663,378 @@
       </w:pPr>
     </w:pPrDefault>
   </w:docDefaults>
-  <w:latentStyles w:defLockedState="0" w:defUIPriority="99" w:defSemiHidden="1" w:defUnhideWhenUsed="1" w:defQFormat="0" w:count="267">
-    <w:lsdException w:name="Normal" w:semiHidden="0" w:uiPriority="0" w:unhideWhenUsed="0" w:qFormat="1"/>
-    <w:lsdException w:name="heading 1" w:semiHidden="0" w:uiPriority="9" w:unhideWhenUsed="0" w:qFormat="1"/>
-    <w:lsdException w:name="heading 2" w:uiPriority="9" w:qFormat="1"/>
-    <w:lsdException w:name="heading 3" w:uiPriority="9" w:qFormat="1"/>
-    <w:lsdException w:name="heading 4" w:uiPriority="9" w:qFormat="1"/>
-    <w:lsdException w:name="heading 5" w:uiPriority="9" w:qFormat="1"/>
-    <w:lsdException w:name="heading 6" w:uiPriority="9" w:qFormat="1"/>
-    <w:lsdException w:name="heading 7" w:uiPriority="9" w:qFormat="1"/>
-    <w:lsdException w:name="heading 8" w:uiPriority="9" w:qFormat="1"/>
-    <w:lsdException w:name="heading 9" w:uiPriority="9" w:qFormat="1"/>
-    <w:lsdException w:name="toc 1" w:uiPriority="39"/>
-    <w:lsdException w:name="toc 2" w:uiPriority="39"/>
-    <w:lsdException w:name="toc 3" w:uiPriority="39"/>
-    <w:lsdException w:name="toc 4" w:uiPriority="39"/>
-    <w:lsdException w:name="toc 5" w:uiPriority="39"/>
-    <w:lsdException w:name="toc 6" w:uiPriority="39"/>
-    <w:lsdException w:name="toc 7" w:uiPriority="39"/>
-    <w:lsdException w:name="toc 8" w:uiPriority="39"/>
-    <w:lsdException w:name="toc 9" w:uiPriority="39"/>
-    <w:lsdException w:name="caption" w:uiPriority="35" w:qFormat="1"/>
-    <w:lsdException w:name="Title" w:semiHidden="0" w:uiPriority="10" w:unhideWhenUsed="0" w:qFormat="1"/>
-    <w:lsdException w:name="Default Paragraph Font" w:uiPriority="1"/>
-    <w:lsdException w:name="Subtitle" w:semiHidden="0" w:uiPriority="11" w:unhideWhenUsed="0" w:qFormat="1"/>
-    <w:lsdException w:name="Strong" w:semiHidden="0" w:uiPriority="22" w:unhideWhenUsed="0" w:qFormat="1"/>
-    <w:lsdException w:name="Emphasis" w:semiHidden="0" w:uiPriority="20" w:unhideWhenUsed="0" w:qFormat="1"/>
-    <w:lsdException w:name="Table Grid" w:semiHidden="0" w:uiPriority="59" w:unhideWhenUsed="0"/>
-    <w:lsdException w:name="Placeholder Text" w:unhideWhenUsed="0"/>
-    <w:lsdException w:name="No Spacing" w:semiHidden="0" w:uiPriority="1" w:unhideWhenUsed="0" w:qFormat="1"/>
-    <w:lsdException w:name="Light Shading" w:semiHidden="0" w:uiPriority="60" w:unhideWhenUsed="0"/>
-    <w:lsdException w:name="Light List" w:semiHidden="0" w:uiPriority="61" w:unhideWhenUsed="0"/>
-    <w:lsdException w:name="Light Grid" w:semiHidden="0" w:uiPriority="62" w:unhideWhenUsed="0"/>
-    <w:lsdException w:name="Medium Shading 1" w:semiHidden="0" w:uiPriority="63" w:unhideWhenUsed="0"/>
-    <w:lsdException w:name="Medium Shading 2" w:semiHidden="0" w:uiPriority="64" w:unhideWhenUsed="0"/>
-    <w:lsdException w:name="Medium List 1" w:semiHidden="0" w:uiPriority="65" w:unhideWhenUsed="0"/>
-    <w:lsdException w:name="Medium List 2" w:semiHidden="0" w:uiPriority="66" w:unhideWhenUsed="0"/>
-    <w:lsdException w:name="Medium Grid 1" w:semiHidden="0" w:uiPriority="67" w:unhideWhenUsed="0"/>
-    <w:lsdException w:name="Medium Grid 2" w:semiHidden="0" w:uiPriority="68" w:unhideWhenUsed="0"/>
-    <w:lsdException w:name="Medium Grid 3" w:semiHidden="0" w:uiPriority="69" w:unhideWhenUsed="0"/>
-    <w:lsdException w:name="Dark List" w:semiHidden="0" w:uiPriority="70" w:unhideWhenUsed="0"/>
-    <w:lsdException w:name="Colorful Shading" w:semiHidden="0" w:uiPriority="71" w:unhideWhenUsed="0"/>
-    <w:lsdException w:name="Colorful List" w:semiHidden="0" w:uiPriority="72" w:unhideWhenUsed="0"/>
-    <w:lsdException w:name="Colorful Grid" w:semiHidden="0" w:uiPriority="73" w:unhideWhenUsed="0"/>
-    <w:lsdException w:name="Light Shading Accent 1" w:semiHidden="0" w:uiPriority="60" w:unhideWhenUsed="0"/>
-    <w:lsdException w:name="Light List Accent 1" w:semiHidden="0" w:uiPriority="61" w:unhideWhenUsed="0"/>
-    <w:lsdException w:name="Light Grid Accent 1" w:semiHidden="0" w:uiPriority="62" w:unhideWhenUsed="0"/>
-    <w:lsdException w:name="Medium Shading 1 Accent 1" w:semiHidden="0" w:uiPriority="63" w:unhideWhenUsed="0"/>
-    <w:lsdException w:name="Medium Shading 2 Accent 1" w:semiHidden="0" w:uiPriority="64" w:unhideWhenUsed="0"/>
-    <w:lsdException w:name="Medium List 1 Accent 1" w:semiHidden="0" w:uiPriority="65" w:unhideWhenUsed="0"/>
-    <w:lsdException w:name="Revision" w:unhideWhenUsed="0"/>
-    <w:lsdException w:name="List Paragraph" w:semiHidden="0" w:uiPriority="34" w:unhideWhenUsed="0" w:qFormat="1"/>
-    <w:lsdException w:name="Quote" w:semiHidden="0" w:uiPriority="29" w:unhideWhenUsed="0" w:qFormat="1"/>
-    <w:lsdException w:name="Intense Quote" w:semiHidden="0" w:uiPriority="30" w:unhideWhenUsed="0" w:qFormat="1"/>
-    <w:lsdException w:name="Medium List 2 Accent 1" w:semiHidden="0" w:uiPriority="66" w:unhideWhenUsed="0"/>
-    <w:lsdException w:name="Medium Grid 1 Accent 1" w:semiHidden="0" w:uiPriority="67" w:unhideWhenUsed="0"/>
-    <w:lsdException w:name="Medium Grid 2 Accent 1" w:semiHidden="0" w:uiPriority="68" w:unhideWhenUsed="0"/>
-    <w:lsdException w:name="Medium Grid 3 Accent 1" w:semiHidden="0" w:uiPriority="69" w:unhideWhenUsed="0"/>
-    <w:lsdException w:name="Dark List Accent 1" w:semiHidden="0" w:uiPriority="70" w:unhideWhenUsed="0"/>
-    <w:lsdException w:name="Colorful Shading Accent 1" w:semiHidden="0" w:uiPriority="71" w:unhideWhenUsed="0"/>
-    <w:lsdException w:name="Colorful List Accent 1" w:semiHidden="0" w:uiPriority="72" w:unhideWhenUsed="0"/>
-    <w:lsdException w:name="Colorful Grid Accent 1" w:semiHidden="0" w:uiPriority="73" w:unhideWhenUsed="0"/>
-    <w:lsdException w:name="Light Shading Accent 2" w:semiHidden="0" w:uiPriority="60" w:unhideWhenUsed="0"/>
-    <w:lsdException w:name="Light List Accent 2" w:semiHidden="0" w:uiPriority="61" w:unhideWhenUsed="0"/>
-    <w:lsdException w:name="Light Grid Accent 2" w:semiHidden="0" w:uiPriority="62" w:unhideWhenUsed="0"/>
-    <w:lsdException w:name="Medium Shading 1 Accent 2" w:semiHidden="0" w:uiPriority="63" w:unhideWhenUsed="0"/>
-    <w:lsdException w:name="Medium Shading 2 Accent 2" w:semiHidden="0" w:uiPriority="64" w:unhideWhenUsed="0"/>
-    <w:lsdException w:name="Medium List 1 Accent 2" w:semiHidden="0" w:uiPriority="65" w:unhideWhenUsed="0"/>
-    <w:lsdException w:name="Medium List 2 Accent 2" w:semiHidden="0" w:uiPriority="66" w:unhideWhenUsed="0"/>
-    <w:lsdException w:name="Medium Grid 1 Accent 2" w:semiHidden="0" w:uiPriority="67" w:unhideWhenUsed="0"/>
-    <w:lsdException w:name="Medium Grid 2 Accent 2" w:semiHidden="0" w:uiPriority="68" w:unhideWhenUsed="0"/>
-    <w:lsdException w:name="Medium Grid 3 Accent 2" w:semiHidden="0" w:uiPriority="69" w:unhideWhenUsed="0"/>
-    <w:lsdException w:name="Dark List Accent 2" w:semiHidden="0" w:uiPriority="70" w:unhideWhenUsed="0"/>
-    <w:lsdException w:name="Colorful Shading Accent 2" w:semiHidden="0" w:uiPriority="71" w:unhideWhenUsed="0"/>
-    <w:lsdException w:name="Colorful List Accent 2" w:semiHidden="0" w:uiPriority="72" w:unhideWhenUsed="0"/>
-    <w:lsdException w:name="Colorful Grid Accent 2" w:semiHidden="0" w:uiPriority="73" w:unhideWhenUsed="0"/>
-    <w:lsdException w:name="Light Shading Accent 3" w:semiHidden="0" w:uiPriority="60" w:unhideWhenUsed="0"/>
-    <w:lsdException w:name="Light List Accent 3" w:semiHidden="0" w:uiPriority="61" w:unhideWhenUsed="0"/>
-    <w:lsdException w:name="Light Grid Accent 3" w:semiHidden="0" w:uiPriority="62" w:unhideWhenUsed="0"/>
-    <w:lsdException w:name="Medium Shading 1 Accent 3" w:semiHidden="0" w:uiPriority="63" w:unhideWhenUsed="0"/>
-    <w:lsdException w:name="Medium Shading 2 Accent 3" w:semiHidden="0" w:uiPriority="64" w:unhideWhenUsed="0"/>
-    <w:lsdException w:name="Medium List 1 Accent 3" w:semiHidden="0" w:uiPriority="65" w:unhideWhenUsed="0"/>
-    <w:lsdException w:name="Medium List 2 Accent 3" w:semiHidden="0" w:uiPriority="66" w:unhideWhenUsed="0"/>
-    <w:lsdException w:name="Medium Grid 1 Accent 3" w:semiHidden="0" w:uiPriority="67" w:unhideWhenUsed="0"/>
-    <w:lsdException w:name="Medium Grid 2 Accent 3" w:semiHidden="0" w:uiPriority="68" w:unhideWhenUsed="0"/>
-    <w:lsdException w:name="Medium Grid 3 Accent 3" w:semiHidden="0" w:uiPriority="69" w:unhideWhenUsed="0"/>
-    <w:lsdException w:name="Dark List Accent 3" w:semiHidden="0" w:uiPriority="70" w:unhideWhenUsed="0"/>
-    <w:lsdException w:name="Colorful Shading Accent 3" w:semiHidden="0" w:uiPriority="71" w:unhideWhenUsed="0"/>
-    <w:lsdException w:name="Colorful List Accent 3" w:semiHidden="0" w:uiPriority="72" w:unhideWhenUsed="0"/>
-    <w:lsdException w:name="Colorful Grid Accent 3" w:semiHidden="0" w:uiPriority="73" w:unhideWhenUsed="0"/>
-    <w:lsdException w:name="Light Shading Accent 4" w:semiHidden="0" w:uiPriority="60" w:unhideWhenUsed="0"/>
-    <w:lsdException w:name="Light List Accent 4" w:semiHidden="0" w:uiPriority="61" w:unhideWhenUsed="0"/>
-    <w:lsdException w:name="Light Grid Accent 4" w:semiHidden="0" w:uiPriority="62" w:unhideWhenUsed="0"/>
-    <w:lsdException w:name="Medium Shading 1 Accent 4" w:semiHidden="0" w:uiPriority="63" w:unhideWhenUsed="0"/>
-    <w:lsdException w:name="Medium Shading 2 Accent 4" w:semiHidden="0" w:uiPriority="64" w:unhideWhenUsed="0"/>
-    <w:lsdException w:name="Medium List 1 Accent 4" w:semiHidden="0" w:uiPriority="65" w:unhideWhenUsed="0"/>
-    <w:lsdException w:name="Medium List 2 Accent 4" w:semiHidden="0" w:uiPriority="66" w:unhideWhenUsed="0"/>
-    <w:lsdException w:name="Medium Grid 1 Accent 4" w:semiHidden="0" w:uiPriority="67" w:unhideWhenUsed="0"/>
-    <w:lsdException w:name="Medium Grid 2 Accent 4" w:semiHidden="0" w:uiPriority="68" w:unhideWhenUsed="0"/>
-    <w:lsdException w:name="Medium Grid 3 Accent 4" w:semiHidden="0" w:uiPriority="69" w:unhideWhenUsed="0"/>
-    <w:lsdException w:name="Dark List Accent 4" w:semiHidden="0" w:uiPriority="70" w:unhideWhenUsed="0"/>
-    <w:lsdException w:name="Colorful Shading Accent 4" w:semiHidden="0" w:uiPriority="71" w:unhideWhenUsed="0"/>
-    <w:lsdException w:name="Colorful List Accent 4" w:semiHidden="0" w:uiPriority="72" w:unhideWhenUsed="0"/>
-    <w:lsdException w:name="Colorful Grid Accent 4" w:semiHidden="0" w:uiPriority="73" w:unhideWhenUsed="0"/>
-    <w:lsdException w:name="Light Shading Accent 5" w:semiHidden="0" w:uiPriority="60" w:unhideWhenUsed="0"/>
-    <w:lsdException w:name="Light List Accent 5" w:semiHidden="0" w:uiPriority="61" w:unhideWhenUsed="0"/>
-    <w:lsdException w:name="Light Grid Accent 5" w:semiHidden="0" w:uiPriority="62" w:unhideWhenUsed="0"/>
-    <w:lsdException w:name="Medium Shading 1 Accent 5" w:semiHidden="0" w:uiPriority="63" w:unhideWhenUsed="0"/>
-    <w:lsdException w:name="Medium Shading 2 Accent 5" w:semiHidden="0" w:uiPriority="64" w:unhideWhenUsed="0"/>
-    <w:lsdException w:name="Medium List 1 Accent 5" w:semiHidden="0" w:uiPriority="65" w:unhideWhenUsed="0"/>
-    <w:lsdException w:name="Medium List 2 Accent 5" w:semiHidden="0" w:uiPriority="66" w:unhideWhenUsed="0"/>
-    <w:lsdException w:name="Medium Grid 1 Accent 5" w:semiHidden="0" w:uiPriority="67" w:unhideWhenUsed="0"/>
-    <w:lsdException w:name="Medium Grid 2 Accent 5" w:semiHidden="0" w:uiPriority="68" w:unhideWhenUsed="0"/>
-    <w:lsdException w:name="Medium Grid 3 Accent 5" w:semiHidden="0" w:uiPriority="69" w:unhideWhenUsed="0"/>
-    <w:lsdException w:name="Dark List Accent 5" w:semiHidden="0" w:uiPriority="70" w:unhideWhenUsed="0"/>
-    <w:lsdException w:name="Colorful Shading Accent 5" w:semiHidden="0" w:uiPriority="71" w:unhideWhenUsed="0"/>
-    <w:lsdException w:name="Colorful List Accent 5" w:semiHidden="0" w:uiPriority="72" w:unhideWhenUsed="0"/>
-    <w:lsdException w:name="Colorful Grid Accent 5" w:semiHidden="0" w:uiPriority="73" w:unhideWhenUsed="0"/>
-    <w:lsdException w:name="Light Shading Accent 6" w:semiHidden="0" w:uiPriority="60" w:unhideWhenUsed="0"/>
-    <w:lsdException w:name="Light List Accent 6" w:semiHidden="0" w:uiPriority="61" w:unhideWhenUsed="0"/>
-    <w:lsdException w:name="Light Grid Accent 6" w:semiHidden="0" w:uiPriority="62" w:unhideWhenUsed="0"/>
-    <w:lsdException w:name="Medium Shading 1 Accent 6" w:semiHidden="0" w:uiPriority="63" w:unhideWhenUsed="0"/>
-    <w:lsdException w:name="Medium Shading 2 Accent 6" w:semiHidden="0" w:uiPriority="64" w:unhideWhenUsed="0"/>
-    <w:lsdException w:name="Medium List 1 Accent 6" w:semiHidden="0" w:uiPriority="65" w:unhideWhenUsed="0"/>
-    <w:lsdException w:name="Medium List 2 Accent 6" w:semiHidden="0" w:uiPriority="66" w:unhideWhenUsed="0"/>
-    <w:lsdException w:name="Medium Grid 1 Accent 6" w:semiHidden="0" w:uiPriority="67" w:unhideWhenUsed="0"/>
-    <w:lsdException w:name="Medium Grid 2 Accent 6" w:semiHidden="0" w:uiPriority="68" w:unhideWhenUsed="0"/>
-    <w:lsdException w:name="Medium Grid 3 Accent 6" w:semiHidden="0" w:uiPriority="69" w:unhideWhenUsed="0"/>
-    <w:lsdException w:name="Dark List Accent 6" w:semiHidden="0" w:uiPriority="70" w:unhideWhenUsed="0"/>
-    <w:lsdException w:name="Colorful Shading Accent 6" w:semiHidden="0" w:uiPriority="71" w:unhideWhenUsed="0"/>
-    <w:lsdException w:name="Colorful List Accent 6" w:semiHidden="0" w:uiPriority="72" w:unhideWhenUsed="0"/>
-    <w:lsdException w:name="Colorful Grid Accent 6" w:semiHidden="0" w:uiPriority="73" w:unhideWhenUsed="0"/>
-    <w:lsdException w:name="Subtle Emphasis" w:semiHidden="0" w:uiPriority="19" w:unhideWhenUsed="0" w:qFormat="1"/>
-    <w:lsdException w:name="Intense Emphasis" w:semiHidden="0" w:uiPriority="21" w:unhideWhenUsed="0" w:qFormat="1"/>
-    <w:lsdException w:name="Subtle Reference" w:semiHidden="0" w:uiPriority="31" w:unhideWhenUsed="0" w:qFormat="1"/>
-    <w:lsdException w:name="Intense Reference" w:semiHidden="0" w:uiPriority="32" w:unhideWhenUsed="0" w:qFormat="1"/>
-    <w:lsdException w:name="Book Title" w:semiHidden="0" w:uiPriority="33" w:unhideWhenUsed="0" w:qFormat="1"/>
-    <w:lsdException w:name="Bibliography" w:uiPriority="37"/>
-    <w:lsdException w:name="TOC Heading" w:uiPriority="39" w:qFormat="1"/>
+  <w:latentStyles w:defLockedState="0" w:defUIPriority="99" w:defSemiHidden="0" w:defUnhideWhenUsed="0" w:defQFormat="0" w:count="371">
+    <w:lsdException w:name="Normal" w:uiPriority="0" w:qFormat="1"/>
+    <w:lsdException w:name="heading 1" w:uiPriority="9" w:qFormat="1"/>
+    <w:lsdException w:name="heading 2" w:semiHidden="1" w:uiPriority="9" w:unhideWhenUsed="1" w:qFormat="1"/>
+    <w:lsdException w:name="heading 3" w:semiHidden="1" w:uiPriority="9" w:unhideWhenUsed="1" w:qFormat="1"/>
+    <w:lsdException w:name="heading 4" w:semiHidden="1" w:uiPriority="9" w:unhideWhenUsed="1" w:qFormat="1"/>
+    <w:lsdException w:name="heading 5" w:semiHidden="1" w:uiPriority="9" w:unhideWhenUsed="1" w:qFormat="1"/>
+    <w:lsdException w:name="heading 6" w:semiHidden="1" w:uiPriority="9" w:unhideWhenUsed="1" w:qFormat="1"/>
+    <w:lsdException w:name="heading 7" w:semiHidden="1" w:uiPriority="9" w:unhideWhenUsed="1" w:qFormat="1"/>
+    <w:lsdException w:name="heading 8" w:semiHidden="1" w:uiPriority="9" w:unhideWhenUsed="1" w:qFormat="1"/>
+    <w:lsdException w:name="heading 9" w:semiHidden="1" w:uiPriority="9" w:unhideWhenUsed="1" w:qFormat="1"/>
+    <w:lsdException w:name="index 1" w:semiHidden="1" w:unhideWhenUsed="1"/>
+    <w:lsdException w:name="index 2" w:semiHidden="1" w:unhideWhenUsed="1"/>
+    <w:lsdException w:name="index 3" w:semiHidden="1" w:unhideWhenUsed="1"/>
+    <w:lsdException w:name="index 4" w:semiHidden="1" w:unhideWhenUsed="1"/>
+    <w:lsdException w:name="index 5" w:semiHidden="1" w:unhideWhenUsed="1"/>
+    <w:lsdException w:name="index 6" w:semiHidden="1" w:unhideWhenUsed="1"/>
+    <w:lsdException w:name="index 7" w:semiHidden="1" w:unhideWhenUsed="1"/>
+    <w:lsdException w:name="index 8" w:semiHidden="1" w:unhideWhenUsed="1"/>
+    <w:lsdException w:name="index 9" w:semiHidden="1" w:unhideWhenUsed="1"/>
+    <w:lsdException w:name="toc 1" w:semiHidden="1" w:uiPriority="39" w:unhideWhenUsed="1"/>
+    <w:lsdException w:name="toc 2" w:semiHidden="1" w:uiPriority="39" w:unhideWhenUsed="1"/>
+    <w:lsdException w:name="toc 3" w:semiHidden="1" w:uiPriority="39" w:unhideWhenUsed="1"/>
+    <w:lsdException w:name="toc 4" w:semiHidden="1" w:uiPriority="39" w:unhideWhenUsed="1"/>
+    <w:lsdException w:name="toc 5" w:semiHidden="1" w:uiPriority="39" w:unhideWhenUsed="1"/>
+    <w:lsdException w:name="toc 6" w:semiHidden="1" w:uiPriority="39" w:unhideWhenUsed="1"/>
+    <w:lsdException w:name="toc 7" w:semiHidden="1" w:uiPriority="39" w:unhideWhenUsed="1"/>
+    <w:lsdException w:name="toc 8" w:semiHidden="1" w:uiPriority="39" w:unhideWhenUsed="1"/>
+    <w:lsdException w:name="toc 9" w:semiHidden="1" w:uiPriority="39" w:unhideWhenUsed="1"/>
+    <w:lsdException w:name="Normal Indent" w:semiHidden="1" w:unhideWhenUsed="1"/>
+    <w:lsdException w:name="footnote text" w:semiHidden="1" w:unhideWhenUsed="1"/>
+    <w:lsdException w:name="annotation text" w:semiHidden="1" w:unhideWhenUsed="1"/>
+    <w:lsdException w:name="header" w:semiHidden="1" w:unhideWhenUsed="1"/>
+    <w:lsdException w:name="footer" w:semiHidden="1" w:unhideWhenUsed="1"/>
+    <w:lsdException w:name="index heading" w:semiHidden="1" w:unhideWhenUsed="1"/>
+    <w:lsdException w:name="caption" w:semiHidden="1" w:uiPriority="35" w:unhideWhenUsed="1" w:qFormat="1"/>
+    <w:lsdException w:name="table of figures" w:semiHidden="1" w:unhideWhenUsed="1"/>
+    <w:lsdException w:name="envelope address" w:semiHidden="1" w:unhideWhenUsed="1"/>
+    <w:lsdException w:name="envelope return" w:semiHidden="1" w:unhideWhenUsed="1"/>
+    <w:lsdException w:name="footnote reference" w:semiHidden="1" w:unhideWhenUsed="1"/>
+    <w:lsdException w:name="annotation reference" w:semiHidden="1" w:unhideWhenUsed="1"/>
+    <w:lsdException w:name="line number" w:semiHidden="1" w:unhideWhenUsed="1"/>
+    <w:lsdException w:name="page number" w:semiHidden="1" w:unhideWhenUsed="1"/>
+    <w:lsdException w:name="endnote reference" w:semiHidden="1" w:unhideWhenUsed="1"/>
+    <w:lsdException w:name="endnote text" w:semiHidden="1" w:unhideWhenUsed="1"/>
+    <w:lsdException w:name="table of authorities" w:semiHidden="1" w:unhideWhenUsed="1"/>
+    <w:lsdException w:name="macro" w:semiHidden="1" w:unhideWhenUsed="1"/>
+    <w:lsdException w:name="toa heading" w:semiHidden="1" w:unhideWhenUsed="1"/>
+    <w:lsdException w:name="List" w:semiHidden="1" w:unhideWhenUsed="1"/>
+    <w:lsdException w:name="List Bullet" w:semiHidden="1" w:unhideWhenUsed="1"/>
+    <w:lsdException w:name="List Number" w:semiHidden="1" w:unhideWhenUsed="1"/>
+    <w:lsdException w:name="List 2" w:semiHidden="1" w:unhideWhenUsed="1"/>
+    <w:lsdException w:name="List 3" w:semiHidden="1" w:unhideWhenUsed="1"/>
+    <w:lsdException w:name="List 4" w:semiHidden="1" w:unhideWhenUsed="1"/>
+    <w:lsdException w:name="List 5" w:semiHidden="1" w:unhideWhenUsed="1"/>
+    <w:lsdException w:name="List Bullet 2" w:semiHidden="1" w:unhideWhenUsed="1"/>
+    <w:lsdException w:name="List Bullet 3" w:semiHidden="1" w:unhideWhenUsed="1"/>
+    <w:lsdException w:name="List Bullet 4" w:semiHidden="1" w:unhideWhenUsed="1"/>
+    <w:lsdException w:name="List Bullet 5" w:semiHidden="1" w:unhideWhenUsed="1"/>
+    <w:lsdException w:name="List Number 2" w:semiHidden="1" w:unhideWhenUsed="1"/>
+    <w:lsdException w:name="List Number 3" w:semiHidden="1" w:unhideWhenUsed="1"/>
+    <w:lsdException w:name="List Number 4" w:semiHidden="1" w:unhideWhenUsed="1"/>
+    <w:lsdException w:name="List Number 5" w:semiHidden="1" w:unhideWhenUsed="1"/>
+    <w:lsdException w:name="Title" w:uiPriority="10" w:qFormat="1"/>
+    <w:lsdException w:name="Closing" w:semiHidden="1" w:unhideWhenUsed="1"/>
+    <w:lsdException w:name="Signature" w:semiHidden="1" w:unhideWhenUsed="1"/>
+    <w:lsdException w:name="Default Paragraph Font" w:semiHidden="1" w:uiPriority="1" w:unhideWhenUsed="1"/>
+    <w:lsdException w:name="Body Text" w:semiHidden="1" w:unhideWhenUsed="1"/>
+    <w:lsdException w:name="Body Text Indent" w:semiHidden="1" w:unhideWhenUsed="1"/>
+    <w:lsdException w:name="List Continue" w:semiHidden="1" w:unhideWhenUsed="1"/>
+    <w:lsdException w:name="List Continue 2" w:semiHidden="1" w:unhideWhenUsed="1"/>
+    <w:lsdException w:name="List Continue 3" w:semiHidden="1" w:unhideWhenUsed="1"/>
+    <w:lsdException w:name="List Continue 4" w:semiHidden="1" w:unhideWhenUsed="1"/>
+    <w:lsdException w:name="List Continue 5" w:semiHidden="1" w:unhideWhenUsed="1"/>
+    <w:lsdException w:name="Message Header" w:semiHidden="1" w:unhideWhenUsed="1"/>
+    <w:lsdException w:name="Subtitle" w:uiPriority="11" w:qFormat="1"/>
+    <w:lsdException w:name="Salutation" w:semiHidden="1" w:unhideWhenUsed="1"/>
+    <w:lsdException w:name="Date" w:semiHidden="1" w:unhideWhenUsed="1"/>
+    <w:lsdException w:name="Body Text First Indent" w:semiHidden="1" w:unhideWhenUsed="1"/>
+    <w:lsdException w:name="Body Text First Indent 2" w:semiHidden="1" w:unhideWhenUsed="1"/>
+    <w:lsdException w:name="Note Heading" w:semiHidden="1" w:unhideWhenUsed="1"/>
+    <w:lsdException w:name="Body Text 2" w:semiHidden="1" w:unhideWhenUsed="1"/>
+    <w:lsdException w:name="Body Text 3" w:semiHidden="1" w:unhideWhenUsed="1"/>
+    <w:lsdException w:name="Body Text Indent 2" w:semiHidden="1" w:unhideWhenUsed="1"/>
+    <w:lsdException w:name="Body Text Indent 3" w:semiHidden="1" w:unhideWhenUsed="1"/>
+    <w:lsdException w:name="Block Text" w:semiHidden="1" w:unhideWhenUsed="1"/>
+    <w:lsdException w:name="Hyperlink" w:semiHidden="1" w:unhideWhenUsed="1"/>
+    <w:lsdException w:name="FollowedHyperlink" w:semiHidden="1" w:unhideWhenUsed="1"/>
+    <w:lsdException w:name="Strong" w:uiPriority="22" w:qFormat="1"/>
+    <w:lsdException w:name="Emphasis" w:uiPriority="20" w:qFormat="1"/>
+    <w:lsdException w:name="Document Map" w:semiHidden="1" w:unhideWhenUsed="1"/>
+    <w:lsdException w:name="Plain Text" w:semiHidden="1" w:unhideWhenUsed="1"/>
+    <w:lsdException w:name="E-mail Signature" w:semiHidden="1" w:unhideWhenUsed="1"/>
+    <w:lsdException w:name="HTML Top of Form" w:semiHidden="1" w:unhideWhenUsed="1"/>
+    <w:lsdException w:name="HTML Bottom of Form" w:semiHidden="1" w:unhideWhenUsed="1"/>
+    <w:lsdException w:name="Normal (Web)" w:semiHidden="1" w:unhideWhenUsed="1"/>
+    <w:lsdException w:name="HTML Acronym" w:semiHidden="1" w:unhideWhenUsed="1"/>
+    <w:lsdException w:name="HTML Address" w:semiHidden="1" w:unhideWhenUsed="1"/>
+    <w:lsdException w:name="HTML Cite" w:semiHidden="1" w:unhideWhenUsed="1"/>
+    <w:lsdException w:name="HTML Code" w:semiHidden="1" w:unhideWhenUsed="1"/>
+    <w:lsdException w:name="HTML Definition" w:semiHidden="1" w:unhideWhenUsed="1"/>
+    <w:lsdException w:name="HTML Keyboard" w:semiHidden="1" w:unhideWhenUsed="1"/>
+    <w:lsdException w:name="HTML Preformatted" w:semiHidden="1" w:unhideWhenUsed="1"/>
+    <w:lsdException w:name="HTML Sample" w:semiHidden="1" w:unhideWhenUsed="1"/>
+    <w:lsdException w:name="HTML Typewriter" w:semiHidden="1" w:unhideWhenUsed="1"/>
+    <w:lsdException w:name="HTML Variable" w:semiHidden="1" w:unhideWhenUsed="1"/>
+    <w:lsdException w:name="Normal Table" w:semiHidden="1" w:unhideWhenUsed="1"/>
+    <w:lsdException w:name="annotation subject" w:semiHidden="1" w:unhideWhenUsed="1"/>
+    <w:lsdException w:name="No List" w:semiHidden="1" w:unhideWhenUsed="1"/>
+    <w:lsdException w:name="Outline List 1" w:semiHidden="1" w:unhideWhenUsed="1"/>
+    <w:lsdException w:name="Outline List 2" w:semiHidden="1" w:unhideWhenUsed="1"/>
+    <w:lsdException w:name="Outline List 3" w:semiHidden="1" w:unhideWhenUsed="1"/>
+    <w:lsdException w:name="Table Simple 1" w:semiHidden="1" w:unhideWhenUsed="1"/>
+    <w:lsdException w:name="Table Simple 2" w:semiHidden="1" w:unhideWhenUsed="1"/>
+    <w:lsdException w:name="Table Simple 3" w:semiHidden="1" w:unhideWhenUsed="1"/>
+    <w:lsdException w:name="Table Classic 1" w:semiHidden="1" w:unhideWhenUsed="1"/>
+    <w:lsdException w:name="Table Classic 2" w:semiHidden="1" w:unhideWhenUsed="1"/>
+    <w:lsdException w:name="Table Classic 3" w:semiHidden="1" w:unhideWhenUsed="1"/>
+    <w:lsdException w:name="Table Classic 4" w:semiHidden="1" w:unhideWhenUsed="1"/>
+    <w:lsdException w:name="Table Colorful 1" w:semiHidden="1" w:unhideWhenUsed="1"/>
+    <w:lsdException w:name="Table Colorful 2" w:semiHidden="1" w:unhideWhenUsed="1"/>
+    <w:lsdException w:name="Table Colorful 3" w:semiHidden="1" w:unhideWhenUsed="1"/>
+    <w:lsdException w:name="Table Columns 1" w:semiHidden="1" w:unhideWhenUsed="1"/>
+    <w:lsdException w:name="Table Columns 2" w:semiHidden="1" w:unhideWhenUsed="1"/>
+    <w:lsdException w:name="Table Columns 3" w:semiHidden="1" w:unhideWhenUsed="1"/>
+    <w:lsdException w:name="Table Columns 4" w:semiHidden="1" w:unhideWhenUsed="1"/>
+    <w:lsdException w:name="Table Columns 5" w:semiHidden="1" w:unhideWhenUsed="1"/>
+    <w:lsdException w:name="Table Grid 1" w:semiHidden="1" w:unhideWhenUsed="1"/>
+    <w:lsdException w:name="Table Grid 2" w:semiHidden="1" w:unhideWhenUsed="1"/>
+    <w:lsdException w:name="Table Grid 3" w:semiHidden="1" w:unhideWhenUsed="1"/>
+    <w:lsdException w:name="Table Grid 4" w:semiHidden="1" w:unhideWhenUsed="1"/>
+    <w:lsdException w:name="Table Grid 5" w:semiHidden="1" w:unhideWhenUsed="1"/>
+    <w:lsdException w:name="Table Grid 6" w:semiHidden="1" w:unhideWhenUsed="1"/>
+    <w:lsdException w:name="Table Grid 7" w:semiHidden="1" w:unhideWhenUsed="1"/>
+    <w:lsdException w:name="Table Grid 8" w:semiHidden="1" w:unhideWhenUsed="1"/>
+    <w:lsdException w:name="Table List 1" w:semiHidden="1" w:unhideWhenUsed="1"/>
+    <w:lsdException w:name="Table List 2" w:semiHidden="1" w:unhideWhenUsed="1"/>
+    <w:lsdException w:name="Table List 3" w:semiHidden="1" w:unhideWhenUsed="1"/>
+    <w:lsdException w:name="Table List 4" w:semiHidden="1" w:unhideWhenUsed="1"/>
+    <w:lsdException w:name="Table List 5" w:semiHidden="1" w:unhideWhenUsed="1"/>
+    <w:lsdException w:name="Table List 6" w:semiHidden="1" w:unhideWhenUsed="1"/>
+    <w:lsdException w:name="Table List 7" w:semiHidden="1" w:unhideWhenUsed="1"/>
+    <w:lsdException w:name="Table List 8" w:semiHidden="1" w:unhideWhenUsed="1"/>
+    <w:lsdException w:name="Table 3D effects 1" w:semiHidden="1" w:unhideWhenUsed="1"/>
+    <w:lsdException w:name="Table 3D effects 2" w:semiHidden="1" w:unhideWhenUsed="1"/>
+    <w:lsdException w:name="Table 3D effects 3" w:semiHidden="1" w:unhideWhenUsed="1"/>
+    <w:lsdException w:name="Table Contemporary" w:semiHidden="1" w:unhideWhenUsed="1"/>
+    <w:lsdException w:name="Table Elegant" w:semiHidden="1" w:unhideWhenUsed="1"/>
+    <w:lsdException w:name="Table Professional" w:semiHidden="1" w:unhideWhenUsed="1"/>
+    <w:lsdException w:name="Table Subtle 1" w:semiHidden="1" w:unhideWhenUsed="1"/>
+    <w:lsdException w:name="Table Subtle 2" w:semiHidden="1" w:unhideWhenUsed="1"/>
+    <w:lsdException w:name="Table Web 1" w:semiHidden="1" w:unhideWhenUsed="1"/>
+    <w:lsdException w:name="Table Web 2" w:semiHidden="1" w:unhideWhenUsed="1"/>
+    <w:lsdException w:name="Table Web 3" w:semiHidden="1" w:unhideWhenUsed="1"/>
+    <w:lsdException w:name="Balloon Text" w:semiHidden="1" w:unhideWhenUsed="1"/>
+    <w:lsdException w:name="Table Grid" w:uiPriority="59"/>
+    <w:lsdException w:name="Table Theme" w:semiHidden="1" w:unhideWhenUsed="1"/>
+    <w:lsdException w:name="Placeholder Text" w:semiHidden="1"/>
+    <w:lsdException w:name="No Spacing" w:uiPriority="1" w:qFormat="1"/>
+    <w:lsdException w:name="Light Shading" w:uiPriority="60"/>
+    <w:lsdException w:name="Light List" w:uiPriority="61"/>
+    <w:lsdException w:name="Light Grid" w:uiPriority="62"/>
+    <w:lsdException w:name="Medium Shading 1" w:uiPriority="63"/>
+    <w:lsdException w:name="Medium Shading 2" w:uiPriority="64"/>
+    <w:lsdException w:name="Medium List 1" w:uiPriority="65"/>
+    <w:lsdException w:name="Medium List 2" w:uiPriority="66"/>
+    <w:lsdException w:name="Medium Grid 1" w:uiPriority="67"/>
+    <w:lsdException w:name="Medium Grid 2" w:uiPriority="68"/>
+    <w:lsdException w:name="Medium Grid 3" w:uiPriority="69"/>
+    <w:lsdException w:name="Dark List" w:uiPriority="70"/>
+    <w:lsdException w:name="Colorful Shading" w:uiPriority="71"/>
+    <w:lsdException w:name="Colorful List" w:uiPriority="72"/>
+    <w:lsdException w:name="Colorful Grid" w:uiPriority="73"/>
+    <w:lsdException w:name="Light Shading Accent 1" w:uiPriority="60"/>
+    <w:lsdException w:name="Light List Accent 1" w:uiPriority="61"/>
+    <w:lsdException w:name="Light Grid Accent 1" w:uiPriority="62"/>
+    <w:lsdException w:name="Medium Shading 1 Accent 1" w:uiPriority="63"/>
+    <w:lsdException w:name="Medium Shading 2 Accent 1" w:uiPriority="64"/>
+    <w:lsdException w:name="Medium List 1 Accent 1" w:uiPriority="65"/>
+    <w:lsdException w:name="Revision" w:semiHidden="1"/>
+    <w:lsdException w:name="List Paragraph" w:uiPriority="34" w:qFormat="1"/>
+    <w:lsdException w:name="Quote" w:uiPriority="29" w:qFormat="1"/>
+    <w:lsdException w:name="Intense Quote" w:uiPriority="30" w:qFormat="1"/>
+    <w:lsdException w:name="Medium List 2 Accent 1" w:uiPriority="66"/>
+    <w:lsdException w:name="Medium Grid 1 Accent 1" w:uiPriority="67"/>
+    <w:lsdException w:name="Medium Grid 2 Accent 1" w:uiPriority="68"/>
+    <w:lsdException w:name="Medium Grid 3 Accent 1" w:uiPriority="69"/>
+    <w:lsdException w:name="Dark List Accent 1" w:uiPriority="70"/>
+    <w:lsdException w:name="Colorful Shading Accent 1" w:uiPriority="71"/>
+    <w:lsdException w:name="Colorful List Accent 1" w:uiPriority="72"/>
+    <w:lsdException w:name="Colorful Grid Accent 1" w:uiPriority="73"/>
+    <w:lsdException w:name="Light Shading Accent 2" w:uiPriority="60"/>
+    <w:lsdException w:name="Light List Accent 2" w:uiPriority="61"/>
+    <w:lsdException w:name="Light Grid Accent 2" w:uiPriority="62"/>
+    <w:lsdException w:name="Medium Shading 1 Accent 2" w:uiPriority="63"/>
+    <w:lsdException w:name="Medium Shading 2 Accent 2" w:uiPriority="64"/>
+    <w:lsdException w:name="Medium List 1 Accent 2" w:uiPriority="65"/>
+    <w:lsdException w:name="Medium List 2 Accent 2" w:uiPriority="66"/>
+    <w:lsdException w:name="Medium Grid 1 Accent 2" w:uiPriority="67"/>
+    <w:lsdException w:name="Medium Grid 2 Accent 2" w:uiPriority="68"/>
+    <w:lsdException w:name="Medium Grid 3 Accent 2" w:uiPriority="69"/>
+    <w:lsdException w:name="Dark List Accent 2" w:uiPriority="70"/>
+    <w:lsdException w:name="Colorful Shading Accent 2" w:uiPriority="71"/>
+    <w:lsdException w:name="Colorful List Accent 2" w:uiPriority="72"/>
+    <w:lsdException w:name="Colorful Grid Accent 2" w:uiPriority="73"/>
+    <w:lsdException w:name="Light Shading Accent 3" w:uiPriority="60"/>
+    <w:lsdException w:name="Light List Accent 3" w:uiPriority="61"/>
+    <w:lsdException w:name="Light Grid Accent 3" w:uiPriority="62"/>
+    <w:lsdException w:name="Medium Shading 1 Accent 3" w:uiPriority="63"/>
+    <w:lsdException w:name="Medium Shading 2 Accent 3" w:uiPriority="64"/>
+    <w:lsdException w:name="Medium List 1 Accent 3" w:uiPriority="65"/>
+    <w:lsdException w:name="Medium List 2 Accent 3" w:uiPriority="66"/>
+    <w:lsdException w:name="Medium Grid 1 Accent 3" w:uiPriority="67"/>
+    <w:lsdException w:name="Medium Grid 2 Accent 3" w:uiPriority="68"/>
+    <w:lsdException w:name="Medium Grid 3 Accent 3" w:uiPriority="69"/>
+    <w:lsdException w:name="Dark List Accent 3" w:uiPriority="70"/>
+    <w:lsdException w:name="Colorful Shading Accent 3" w:uiPriority="71"/>
+    <w:lsdException w:name="Colorful List Accent 3" w:uiPriority="72"/>
+    <w:lsdException w:name="Colorful Grid Accent 3" w:uiPriority="73"/>
+    <w:lsdException w:name="Light Shading Accent 4" w:uiPriority="60"/>
+    <w:lsdException w:name="Light List Accent 4" w:uiPriority="61"/>
+    <w:lsdException w:name="Light Grid Accent 4" w:uiPriority="62"/>
+    <w:lsdException w:name="Medium Shading 1 Accent 4" w:uiPriority="63"/>
+    <w:lsdException w:name="Medium Shading 2 Accent 4" w:uiPriority="64"/>
+    <w:lsdException w:name="Medium List 1 Accent 4" w:uiPriority="65"/>
+    <w:lsdException w:name="Medium List 2 Accent 4" w:uiPriority="66"/>
+    <w:lsdException w:name="Medium Grid 1 Accent 4" w:uiPriority="67"/>
+    <w:lsdException w:name="Medium Grid 2 Accent 4" w:uiPriority="68"/>
+    <w:lsdException w:name="Medium Grid 3 Accent 4" w:uiPriority="69"/>
+    <w:lsdException w:name="Dark List Accent 4" w:uiPriority="70"/>
+    <w:lsdException w:name="Colorful Shading Accent 4" w:uiPriority="71"/>
+    <w:lsdException w:name="Colorful List Accent 4" w:uiPriority="72"/>
+    <w:lsdException w:name="Colorful Grid Accent 4" w:uiPriority="73"/>
+    <w:lsdException w:name="Light Shading Accent 5" w:uiPriority="60"/>
+    <w:lsdException w:name="Light List Accent 5" w:uiPriority="61"/>
+    <w:lsdException w:name="Light Grid Accent 5" w:uiPriority="62"/>
+    <w:lsdException w:name="Medium Shading 1 Accent 5" w:uiPriority="63"/>
+    <w:lsdException w:name="Medium Shading 2 Accent 5" w:uiPriority="64"/>
+    <w:lsdException w:name="Medium List 1 Accent 5" w:uiPriority="65"/>
+    <w:lsdException w:name="Medium List 2 Accent 5" w:uiPriority="66"/>
+    <w:lsdException w:name="Medium Grid 1 Accent 5" w:uiPriority="67"/>
+    <w:lsdException w:name="Medium Grid 2 Accent 5" w:uiPriority="68"/>
+    <w:lsdException w:name="Medium Grid 3 Accent 5" w:uiPriority="69"/>
+    <w:lsdException w:name="Dark List Accent 5" w:uiPriority="70"/>
+    <w:lsdException w:name="Colorful Shading Accent 5" w:uiPriority="71"/>
+    <w:lsdException w:name="Colorful List Accent 5" w:uiPriority="72"/>
+    <w:lsdException w:name="Colorful Grid Accent 5" w:uiPriority="73"/>
+    <w:lsdException w:name="Light Shading Accent 6" w:uiPriority="60"/>
+    <w:lsdException w:name="Light List Accent 6" w:uiPriority="61"/>
+    <w:lsdException w:name="Light Grid Accent 6" w:uiPriority="62"/>
+    <w:lsdException w:name="Medium Shading 1 Accent 6" w:uiPriority="63"/>
+    <w:lsdException w:name="Medium Shading 2 Accent 6" w:uiPriority="64"/>
+    <w:lsdException w:name="Medium List 1 Accent 6" w:uiPriority="65"/>
+    <w:lsdException w:name="Medium List 2 Accent 6" w:uiPriority="66"/>
+    <w:lsdException w:name="Medium Grid 1 Accent 6" w:uiPriority="67"/>
+    <w:lsdException w:name="Medium Grid 2 Accent 6" w:uiPriority="68"/>
+    <w:lsdException w:name="Medium Grid 3 Accent 6" w:uiPriority="69"/>
+    <w:lsdException w:name="Dark List Accent 6" w:uiPriority="70"/>
+    <w:lsdException w:name="Colorful Shading Accent 6" w:uiPriority="71"/>
+    <w:lsdException w:name="Colorful List Accent 6" w:uiPriority="72"/>
+    <w:lsdException w:name="Colorful Grid Accent 6" w:uiPriority="73"/>
+    <w:lsdException w:name="Subtle Emphasis" w:uiPriority="19" w:qFormat="1"/>
+    <w:lsdException w:name="Intense Emphasis" w:uiPriority="21" w:qFormat="1"/>
+    <w:lsdException w:name="Subtle Reference" w:uiPriority="31" w:qFormat="1"/>
+    <w:lsdException w:name="Intense Reference" w:uiPriority="32" w:qFormat="1"/>
+    <w:lsdException w:name="Book Title" w:uiPriority="33" w:qFormat="1"/>
+    <w:lsdException w:name="Bibliography" w:semiHidden="1" w:uiPriority="37" w:unhideWhenUsed="1"/>
+    <w:lsdException w:name="TOC Heading" w:semiHidden="1" w:uiPriority="39" w:unhideWhenUsed="1" w:qFormat="1"/>
+    <w:lsdException w:name="Plain Table 1" w:uiPriority="41"/>
+    <w:lsdException w:name="Plain Table 2" w:uiPriority="42"/>
+    <w:lsdException w:name="Plain Table 3" w:uiPriority="43"/>
+    <w:lsdException w:name="Plain Table 4" w:uiPriority="44"/>
+    <w:lsdException w:name="Plain Table 5" w:uiPriority="45"/>
+    <w:lsdException w:name="Grid Table Light" w:uiPriority="40"/>
+    <w:lsdException w:name="Grid Table 1 Light" w:uiPriority="46"/>
+    <w:lsdException w:name="Grid Table 2" w:uiPriority="47"/>
+    <w:lsdException w:name="Grid Table 3" w:uiPriority="48"/>
+    <w:lsdException w:name="Grid Table 4" w:uiPriority="49"/>
+    <w:lsdException w:name="Grid Table 5 Dark" w:uiPriority="50"/>
+    <w:lsdException w:name="Grid Table 6 Colorful" w:uiPriority="51"/>
+    <w:lsdException w:name="Grid Table 7 Colorful" w:uiPriority="52"/>
+    <w:lsdException w:name="Grid Table 1 Light Accent 1" w:uiPriority="46"/>
+    <w:lsdException w:name="Grid Table 2 Accent 1" w:uiPriority="47"/>
+    <w:lsdException w:name="Grid Table 3 Accent 1" w:uiPriority="48"/>
+    <w:lsdException w:name="Grid Table 4 Accent 1" w:uiPriority="49"/>
+    <w:lsdException w:name="Grid Table 5 Dark Accent 1" w:uiPriority="50"/>
+    <w:lsdException w:name="Grid Table 6 Colorful Accent 1" w:uiPriority="51"/>
+    <w:lsdException w:name="Grid Table 7 Colorful Accent 1" w:uiPriority="52"/>
+    <w:lsdException w:name="Grid Table 1 Light Accent 2" w:uiPriority="46"/>
+    <w:lsdException w:name="Grid Table 2 Accent 2" w:uiPriority="47"/>
+    <w:lsdException w:name="Grid Table 3 Accent 2" w:uiPriority="48"/>
+    <w:lsdException w:name="Grid Table 4 Accent 2" w:uiPriority="49"/>
+    <w:lsdException w:name="Grid Table 5 Dark Accent 2" w:uiPriority="50"/>
+    <w:lsdException w:name="Grid Table 6 Colorful Accent 2" w:uiPriority="51"/>
+    <w:lsdException w:name="Grid Table 7 Colorful Accent 2" w:uiPriority="52"/>
+    <w:lsdException w:name="Grid Table 1 Light Accent 3" w:uiPriority="46"/>
+    <w:lsdException w:name="Grid Table 2 Accent 3" w:uiPriority="47"/>
+    <w:lsdException w:name="Grid Table 3 Accent 3" w:uiPriority="48"/>
+    <w:lsdException w:name="Grid Table 4 Accent 3" w:uiPriority="49"/>
+    <w:lsdException w:name="Grid Table 5 Dark Accent 3" w:uiPriority="50"/>
+    <w:lsdException w:name="Grid Table 6 Colorful Accent 3" w:uiPriority="51"/>
+    <w:lsdException w:name="Grid Table 7 Colorful Accent 3" w:uiPriority="52"/>
+    <w:lsdException w:name="Grid Table 1 Light Accent 4" w:uiPriority="46"/>
+    <w:lsdException w:name="Grid Table 2 Accent 4" w:uiPriority="47"/>
+    <w:lsdException w:name="Grid Table 3 Accent 4" w:uiPriority="48"/>
+    <w:lsdException w:name="Grid Table 4 Accent 4" w:uiPriority="49"/>
+    <w:lsdException w:name="Grid Table 5 Dark Accent 4" w:uiPriority="50"/>
+    <w:lsdException w:name="Grid Table 6 Colorful Accent 4" w:uiPriority="51"/>
+    <w:lsdException w:name="Grid Table 7 Colorful Accent 4" w:uiPriority="52"/>
+    <w:lsdException w:name="Grid Table 1 Light Accent 5" w:uiPriority="46"/>
+    <w:lsdException w:name="Grid Table 2 Accent 5" w:uiPriority="47"/>
+    <w:lsdException w:name="Grid Table 3 Accent 5" w:uiPriority="48"/>
+    <w:lsdException w:name="Grid Table 4 Accent 5" w:uiPriority="49"/>
+    <w:lsdException w:name="Grid Table 5 Dark Accent 5" w:uiPriority="50"/>
+    <w:lsdException w:name="Grid Table 6 Colorful Accent 5" w:uiPriority="51"/>
+    <w:lsdException w:name="Grid Table 7 Colorful Accent 5" w:uiPriority="52"/>
+    <w:lsdException w:name="Grid Table 1 Light Accent 6" w:uiPriority="46"/>
+    <w:lsdException w:name="Grid Table 2 Accent 6" w:uiPriority="47"/>
+    <w:lsdException w:name="Grid Table 3 Accent 6" w:uiPriority="48"/>
+    <w:lsdException w:name="Grid Table 4 Accent 6" w:uiPriority="49"/>
+    <w:lsdException w:name="Grid Table 5 Dark Accent 6" w:uiPriority="50"/>
+    <w:lsdException w:name="Grid Table 6 Colorful Accent 6" w:uiPriority="51"/>
+    <w:lsdException w:name="Grid Table 7 Colorful Accent 6" w:uiPriority="52"/>
+    <w:lsdException w:name="List Table 1 Light" w:uiPriority="46"/>
+    <w:lsdException w:name="List Table 2" w:uiPriority="47"/>
+    <w:lsdException w:name="List Table 3" w:uiPriority="48"/>
+    <w:lsdException w:name="List Table 4" w:uiPriority="49"/>
+    <w:lsdException w:name="List Table 5 Dark" w:uiPriority="50"/>
+    <w:lsdException w:name="List Table 6 Colorful" w:uiPriority="51"/>
+    <w:lsdException w:name="List Table 7 Colorful" w:uiPriority="52"/>
+    <w:lsdException w:name="List Table 1 Light Accent 1" w:uiPriority="46"/>
+    <w:lsdException w:name="List Table 2 Accent 1" w:uiPriority="47"/>
+    <w:lsdException w:name="List Table 3 Accent 1" w:uiPriority="48"/>
+    <w:lsdException w:name="List Table 4 Accent 1" w:uiPriority="49"/>
+    <w:lsdException w:name="List Table 5 Dark Accent 1" w:uiPriority="50"/>
+    <w:lsdException w:name="List Table 6 Colorful Accent 1" w:uiPriority="51"/>
+    <w:lsdException w:name="List Table 7 Colorful Accent 1" w:uiPriority="52"/>
+    <w:lsdException w:name="List Table 1 Light Accent 2" w:uiPriority="46"/>
+    <w:lsdException w:name="List Table 2 Accent 2" w:uiPriority="47"/>
+    <w:lsdException w:name="List Table 3 Accent 2" w:uiPriority="48"/>
+    <w:lsdException w:name="List Table 4 Accent 2" w:uiPriority="49"/>
+    <w:lsdException w:name="List Table 5 Dark Accent 2" w:uiPriority="50"/>
+    <w:lsdException w:name="List Table 6 Colorful Accent 2" w:uiPriority="51"/>
+    <w:lsdException w:name="List Table 7 Colorful Accent 2" w:uiPriority="52"/>
+    <w:lsdException w:name="List Table 1 Light Accent 3" w:uiPriority="46"/>
+    <w:lsdException w:name="List Table 2 Accent 3" w:uiPriority="47"/>
+    <w:lsdException w:name="List Table 3 Accent 3" w:uiPriority="48"/>
+    <w:lsdException w:name="List Table 4 Accent 3" w:uiPriority="49"/>
+    <w:lsdException w:name="List Table 5 Dark Accent 3" w:uiPriority="50"/>
+    <w:lsdException w:name="List Table 6 Colorful Accent 3" w:uiPriority="51"/>
+    <w:lsdException w:name="List Table 7 Colorful Accent 3" w:uiPriority="52"/>
+    <w:lsdException w:name="List Table 1 Light Accent 4" w:uiPriority="46"/>
+    <w:lsdException w:name="List Table 2 Accent 4" w:uiPriority="47"/>
+    <w:lsdException w:name="List Table 3 Accent 4" w:uiPriority="48"/>
+    <w:lsdException w:name="List Table 4 Accent 4" w:uiPriority="49"/>
+    <w:lsdException w:name="List Table 5 Dark Accent 4" w:uiPriority="50"/>
+    <w:lsdException w:name="List Table 6 Colorful Accent 4" w:uiPriority="51"/>
+    <w:lsdException w:name="List Table 7 Colorful Accent 4" w:uiPriority="52"/>
+    <w:lsdException w:name="List Table 1 Light Accent 5" w:uiPriority="46"/>
+    <w:lsdException w:name="List Table 2 Accent 5" w:uiPriority="47"/>
+    <w:lsdException w:name="List Table 3 Accent 5" w:uiPriority="48"/>
+    <w:lsdException w:name="List Table 4 Accent 5" w:uiPriority="49"/>
+    <w:lsdException w:name="List Table 5 Dark Accent 5" w:uiPriority="50"/>
+    <w:lsdException w:name="List Table 6 Colorful Accent 5" w:uiPriority="51"/>
+    <w:lsdException w:name="List Table 7 Colorful Accent 5" w:uiPriority="52"/>
+    <w:lsdException w:name="List Table 1 Light Accent 6" w:uiPriority="46"/>
+    <w:lsdException w:name="List Table 2 Accent 6" w:uiPriority="47"/>
+    <w:lsdException w:name="List Table 3 Accent 6" w:uiPriority="48"/>
+    <w:lsdException w:name="List Table 4 Accent 6" w:uiPriority="49"/>
+    <w:lsdException w:name="List Table 5 Dark Accent 6" w:uiPriority="50"/>
+    <w:lsdException w:name="List Table 6 Colorful Accent 6" w:uiPriority="51"/>
+    <w:lsdException w:name="List Table 7 Colorful Accent 6" w:uiPriority="52"/>
   </w:latentStyles>
   <w:style w:type="paragraph" w:default="1" w:styleId="Normal">
     <w:name w:val="Normal"/>
@@ -795,7 +1058,6 @@
     <w:uiPriority w:val="99"/>
     <w:semiHidden/>
     <w:unhideWhenUsed/>
-    <w:qFormat/>
     <w:tblPr>
       <w:tblInd w:w="0" w:type="dxa"/>
       <w:tblCellMar>

</xml_diff>

<commit_message>
Updated the 'Planning' document
Updated the brief background section and the foreseen challenges
section.
</commit_message>
<xml_diff>
--- a/Planning/Planning.docx
+++ b/Planning/Planning.docx
@@ -1,6 +1,6 @@
 
 <file path=word/document.xml><?xml version="1.0" encoding="utf-8"?>
-<w:document xmlns:wpc="http://schemas.microsoft.com/office/word/2010/wordprocessingCanvas" xmlns:mc="http://schemas.openxmlformats.org/markup-compatibility/2006" xmlns:o="urn:schemas-microsoft-com:office:office" xmlns:r="http://schemas.openxmlformats.org/officeDocument/2006/relationships" xmlns:m="http://schemas.openxmlformats.org/officeDocument/2006/math" xmlns:v="urn:schemas-microsoft-com:vml" xmlns:wp14="http://schemas.microsoft.com/office/word/2010/wordprocessingDrawing" xmlns:wp="http://schemas.openxmlformats.org/drawingml/2006/wordprocessingDrawing" xmlns:w10="urn:schemas-microsoft-com:office:word" xmlns:w="http://schemas.openxmlformats.org/wordprocessingml/2006/main" xmlns:w14="http://schemas.microsoft.com/office/word/2010/wordml" xmlns:w15="http://schemas.microsoft.com/office/word/2012/wordml" xmlns:wpg="http://schemas.microsoft.com/office/word/2010/wordprocessingGroup" xmlns:wpi="http://schemas.microsoft.com/office/word/2010/wordprocessingInk" xmlns:wne="http://schemas.microsoft.com/office/word/2006/wordml" xmlns:wps="http://schemas.microsoft.com/office/word/2010/wordprocessingShape" mc:Ignorable="w14 w15 wp14">
+<w:document xmlns:ve="http://schemas.openxmlformats.org/markup-compatibility/2006" xmlns:o="urn:schemas-microsoft-com:office:office" xmlns:r="http://schemas.openxmlformats.org/officeDocument/2006/relationships" xmlns:m="http://schemas.openxmlformats.org/officeDocument/2006/math" xmlns:v="urn:schemas-microsoft-com:vml" xmlns:wp="http://schemas.openxmlformats.org/drawingml/2006/wordprocessingDrawing" xmlns:w10="urn:schemas-microsoft-com:office:word" xmlns:w="http://schemas.openxmlformats.org/wordprocessingml/2006/main" xmlns:wne="http://schemas.microsoft.com/office/word/2006/wordml">
   <w:body>
     <w:p>
       <w:pPr>
@@ -195,64 +195,156 @@
         <w:t>Brief background:</w:t>
       </w:r>
     </w:p>
+    <w:p>
+      <w:r>
+        <w:t>Sylvain is in his third year at the University of Auckland, working towards his Computer Systems Engineering degree.</w:t>
+      </w:r>
+      <w:r>
+        <w:t xml:space="preserve"> He has been familiarised with object orientated programming, Eclipse and C++ as part of his COMPSYS202 paper which focused on these aspects.</w:t>
+      </w:r>
+      <w:r>
+        <w:t xml:space="preserve"> </w:t>
+      </w:r>
+      <w:r>
+        <w:t>Sylvain</w:t>
+      </w:r>
+      <w:r>
+        <w:t xml:space="preserve"> worked on chatbot development as part of his </w:t>
+      </w:r>
+      <w:r>
+        <w:t>practical work experience throughout</w:t>
+      </w:r>
+      <w:r>
+        <w:t xml:space="preserve"> last summer, actively coding </w:t>
+      </w:r>
+      <w:r>
+        <w:t xml:space="preserve">in C# and following object orientated programming principles.  </w:t>
+      </w:r>
+      <w:r>
+        <w:t>He uses</w:t>
+      </w:r>
+      <w:r>
+        <w:t xml:space="preserve"> Git as a version control system </w:t>
+      </w:r>
+      <w:r>
+        <w:t>quite actively</w:t>
+      </w:r>
+      <w:r>
+        <w:t xml:space="preserve">, whether to </w:t>
+      </w:r>
+      <w:r>
+        <w:t>maintain the websites he created</w:t>
+      </w:r>
+      <w:r>
+        <w:t xml:space="preserve"> or for </w:t>
+      </w:r>
+      <w:r>
+        <w:t xml:space="preserve">organising code-related, </w:t>
+      </w:r>
+      <w:r>
+        <w:t>university</w:t>
+      </w:r>
+      <w:r>
+        <w:t xml:space="preserve"> group</w:t>
+      </w:r>
+      <w:r>
+        <w:t xml:space="preserve"> projects.</w:t>
+      </w:r>
+      <w:r>
+        <w:t xml:space="preserve"> Sylvain also has a personal interest </w:t>
+      </w:r>
+      <w:r>
+        <w:t>in game immersion and the factors which impact on and result in a better (or worse!) game immersion.</w:t>
+      </w:r>
+    </w:p>
+    <w:p>
+      <w:pPr>
+        <w:jc w:val="both"/>
+      </w:pPr>
+      <w:r>
+        <w:t>Mark is studying a conjoint Computer Systems Engineering and Computer Science degree at the University of Auckland. Earlier in the year he worked on a Microsoft Imagine Cup project which consists of a Windows Forms application and a Xamarin cross platform app, both coded in XAML and C#. His team’s extension features for the ELECTENG 209 project last year incorporated a real time graphing Android app, coded in Java. Both projects incorporated Git and object oriented programming. Last summer, Mark undertook a summer studentship for the University of Auckland’s Department of Electrical and Computer Engineering, supervised by Dr Nasser Giacaman. The project involved designing and creating a selection of educational videos, a website, and lab exercises to help future engineering students familiarise themselves with software such as Ubuntu, C++, and Eclipse.</w:t>
+      </w:r>
+    </w:p>
     <w:p/>
     <w:p>
-      <w:r>
-        <w:t>Sylvain: I know nothing about Java, hooray!</w:t>
-      </w:r>
-      <w:r>
-        <w:t xml:space="preserve"> </w:t>
-      </w:r>
-      <w:r>
-        <w:t xml:space="preserve">[I'll write more </w:t>
-      </w:r>
-      <w:proofErr w:type="gramStart"/>
-      <w:r>
-        <w:t>later</w:t>
-      </w:r>
-      <w:proofErr w:type="gramEnd"/>
-      <w:r>
-        <w:t>]</w:t>
-      </w:r>
-    </w:p>
-    <w:p>
-      <w:pPr>
-        <w:jc w:val="both"/>
-      </w:pPr>
-      <w:r>
-        <w:t xml:space="preserve">Mark is studying a conjoint Computer Systems Engineering and Computer Science degree at the University of Auckland. </w:t>
-      </w:r>
-      <w:r>
-        <w:t>Earlier in the year he worked</w:t>
-      </w:r>
-      <w:r>
-        <w:t xml:space="preserve"> on a Microsoft Imagine Cup project which consists of a Windows Forms application and a Xamarin cross platform app, both coded in XAML and C#. His team’s extension features for the ELECTENG 209 project last year incorporated a real time graphing Android app, coded in Java. Both projects incorporated Git and object oriented programming. Last summer, Mark undertook a summer studentship for the University of Auckland’s Department of Electrical and Computer Engineering, supervised by Dr Nasser Giacaman. The project involved designing and creating a selection of educational videos, a website, and lab exercises to help future engineering students familiarise themselves with software such as Ubuntu, C++, and Eclipse.</w:t>
+      <w:pPr>
+        <w:rPr>
+          <w:sz w:val="28"/>
+          <w:szCs w:val="28"/>
+          <w:u w:val="single"/>
+        </w:rPr>
+      </w:pPr>
+      <w:r>
+        <w:rPr>
+          <w:sz w:val="28"/>
+          <w:szCs w:val="28"/>
+          <w:u w:val="single"/>
+        </w:rPr>
+        <w:t>O</w:t>
+      </w:r>
+      <w:r>
+        <w:rPr>
+          <w:sz w:val="28"/>
+          <w:szCs w:val="28"/>
+          <w:u w:val="single"/>
+        </w:rPr>
+        <w:t>utline of the system to be implemented</w:t>
+      </w:r>
+      <w:r>
+        <w:rPr>
+          <w:sz w:val="28"/>
+          <w:szCs w:val="28"/>
+          <w:u w:val="single"/>
+        </w:rPr>
+        <w:t>:</w:t>
       </w:r>
     </w:p>
     <w:p/>
     <w:p>
-      <w:pPr>
-        <w:rPr>
-          <w:sz w:val="28"/>
-          <w:szCs w:val="28"/>
-          <w:u w:val="single"/>
-        </w:rPr>
-      </w:pPr>
-      <w:r>
-        <w:rPr>
-          <w:sz w:val="28"/>
-          <w:szCs w:val="28"/>
-          <w:u w:val="single"/>
-        </w:rPr>
-        <w:t>O</w:t>
-      </w:r>
-      <w:r>
-        <w:rPr>
-          <w:sz w:val="28"/>
-          <w:szCs w:val="28"/>
-          <w:u w:val="single"/>
-        </w:rPr>
-        <w:t>utline of the system to be implemented</w:t>
+      <w:r>
+        <w:t>[(Brief?) Description of the game and what it's supposed to do]</w:t>
+      </w:r>
+    </w:p>
+    <w:p/>
+    <w:p>
+      <w:pPr>
+        <w:rPr>
+          <w:sz w:val="28"/>
+          <w:szCs w:val="28"/>
+          <w:u w:val="single"/>
+        </w:rPr>
+      </w:pPr>
+      <w:r>
+        <w:rPr>
+          <w:sz w:val="28"/>
+          <w:szCs w:val="28"/>
+          <w:u w:val="single"/>
+        </w:rPr>
+        <w:t>Features:</w:t>
+      </w:r>
+    </w:p>
+    <w:p/>
+    <w:p>
+      <w:r>
+        <w:t>[Basic and additional features we want to include]</w:t>
+      </w:r>
+    </w:p>
+    <w:p/>
+    <w:p>
+      <w:pPr>
+        <w:rPr>
+          <w:sz w:val="28"/>
+          <w:szCs w:val="28"/>
+          <w:u w:val="single"/>
+        </w:rPr>
+      </w:pPr>
+      <w:r>
+        <w:rPr>
+          <w:sz w:val="28"/>
+          <w:szCs w:val="28"/>
+          <w:u w:val="single"/>
+        </w:rPr>
+        <w:t>Provisional schedule</w:t>
       </w:r>
       <w:r>
         <w:rPr>
@@ -266,7 +358,7 @@
     <w:p/>
     <w:p>
       <w:r>
-        <w:t>[(Brief?) Description of the game and what it's supposed to do]</w:t>
+        <w:t>[When are we releasing what features]</w:t>
       </w:r>
     </w:p>
     <w:p/>
@@ -284,31 +376,7 @@
           <w:szCs w:val="28"/>
           <w:u w:val="single"/>
         </w:rPr>
-        <w:t>Features:</w:t>
-      </w:r>
-    </w:p>
-    <w:p/>
-    <w:p>
-      <w:r>
-        <w:t>[Basic and additional features we want to include]</w:t>
-      </w:r>
-    </w:p>
-    <w:p/>
-    <w:p>
-      <w:pPr>
-        <w:rPr>
-          <w:sz w:val="28"/>
-          <w:szCs w:val="28"/>
-          <w:u w:val="single"/>
-        </w:rPr>
-      </w:pPr>
-      <w:r>
-        <w:rPr>
-          <w:sz w:val="28"/>
-          <w:szCs w:val="28"/>
-          <w:u w:val="single"/>
-        </w:rPr>
-        <w:t>Provisional schedule</w:t>
+        <w:t>Foreseen challenges</w:t>
       </w:r>
       <w:r>
         <w:rPr>
@@ -319,49 +387,27 @@
         <w:t>:</w:t>
       </w:r>
     </w:p>
-    <w:p/>
-    <w:p>
-      <w:r>
-        <w:t xml:space="preserve">[When are we releasing what </w:t>
-      </w:r>
-      <w:proofErr w:type="gramStart"/>
-      <w:r>
-        <w:t>features</w:t>
-      </w:r>
-      <w:proofErr w:type="gramEnd"/>
-      <w:r>
-        <w:t>]</w:t>
-      </w:r>
-    </w:p>
-    <w:p/>
-    <w:p>
-      <w:pPr>
-        <w:rPr>
-          <w:sz w:val="28"/>
-          <w:szCs w:val="28"/>
-          <w:u w:val="single"/>
-        </w:rPr>
-      </w:pPr>
-      <w:r>
-        <w:rPr>
-          <w:sz w:val="28"/>
-          <w:szCs w:val="28"/>
-          <w:u w:val="single"/>
-        </w:rPr>
-        <w:t>Foreseen challenges</w:t>
-      </w:r>
-      <w:r>
-        <w:rPr>
-          <w:sz w:val="28"/>
-          <w:szCs w:val="28"/>
-          <w:u w:val="single"/>
-        </w:rPr>
-        <w:t>:</w:t>
-      </w:r>
-    </w:p>
-    <w:p>
-      <w:r>
-        <w:t>[Just don't put time or Andrew will rage]</w:t>
+    <w:p>
+      <w:r>
+        <w:t xml:space="preserve">Of the many foreseeable challenges which may be encountered, some of the major ones include the AI implementation in the game, </w:t>
+      </w:r>
+      <w:r>
+        <w:t>closely following object orientated programming principles and the creation of an original storyline which is appropriate to the game. AI implementation may get complicated if we want it to be up to a certain standard of quality, and not a basic AI following the ball moving on the screen.</w:t>
+      </w:r>
+      <w:r>
+        <w:t xml:space="preserve"> Following object orientated programming principles is a actually more complex than it seems for students. This is because basic programming papers encourage learning the language and the syntax, rarely focusing on code efficiency and programming principles such as object orientated principles. As a result, students have very few opportunities to develop the ability of following these coding principles, which explains why it may be one of the major challenges which will be encountered. </w:t>
+      </w:r>
+      <w:r>
+        <w:t>Finally, the creation of an original storyline relevant to the game may prove to be an issue. Between the fact that the game is very specific when it co</w:t>
+      </w:r>
+      <w:r>
+        <w:t>mes to the player number and</w:t>
+      </w:r>
+      <w:r>
+        <w:t xml:space="preserve"> game mechanics and </w:t>
+      </w:r>
+      <w:r>
+        <w:t>the fact that the environment never really changes, the story which has to encompass all these details will be complicated to develop. This is especially true if the story is to be original and captivating to the player, while not reusing too many clichés or the storyline from the original game.</w:t>
       </w:r>
     </w:p>
     <w:p/>
@@ -410,7 +456,7 @@
 </file>
 
 <file path=word/numbering.xml><?xml version="1.0" encoding="utf-8"?>
-<w:numbering xmlns:wpc="http://schemas.microsoft.com/office/word/2010/wordprocessingCanvas" xmlns:mc="http://schemas.openxmlformats.org/markup-compatibility/2006" xmlns:o="urn:schemas-microsoft-com:office:office" xmlns:r="http://schemas.openxmlformats.org/officeDocument/2006/relationships" xmlns:m="http://schemas.openxmlformats.org/officeDocument/2006/math" xmlns:v="urn:schemas-microsoft-com:vml" xmlns:wp14="http://schemas.microsoft.com/office/word/2010/wordprocessingDrawing" xmlns:wp="http://schemas.openxmlformats.org/drawingml/2006/wordprocessingDrawing" xmlns:w10="urn:schemas-microsoft-com:office:word" xmlns:w="http://schemas.openxmlformats.org/wordprocessingml/2006/main" xmlns:w14="http://schemas.microsoft.com/office/word/2010/wordml" xmlns:w15="http://schemas.microsoft.com/office/word/2012/wordml" xmlns:wpg="http://schemas.microsoft.com/office/word/2010/wordprocessingGroup" xmlns:wpi="http://schemas.microsoft.com/office/word/2010/wordprocessingInk" xmlns:wne="http://schemas.microsoft.com/office/word/2006/wordml" xmlns:wps="http://schemas.microsoft.com/office/word/2010/wordprocessingShape" mc:Ignorable="w14 w15 wp14">
+<w:numbering xmlns:ve="http://schemas.openxmlformats.org/markup-compatibility/2006" xmlns:o="urn:schemas-microsoft-com:office:office" xmlns:r="http://schemas.openxmlformats.org/officeDocument/2006/relationships" xmlns:m="http://schemas.openxmlformats.org/officeDocument/2006/math" xmlns:v="urn:schemas-microsoft-com:vml" xmlns:wp="http://schemas.openxmlformats.org/drawingml/2006/wordprocessingDrawing" xmlns:w10="urn:schemas-microsoft-com:office:word" xmlns:w="http://schemas.openxmlformats.org/wordprocessingml/2006/main" xmlns:wne="http://schemas.microsoft.com/office/word/2006/wordml">
   <w:abstractNum w:abstractNumId="0">
     <w:nsid w:val="0B671D5D"/>
     <w:multiLevelType w:val="hybridMultilevel"/>
@@ -647,7 +693,7 @@
 </file>
 
 <file path=word/styles.xml><?xml version="1.0" encoding="utf-8"?>
-<w:styles xmlns:mc="http://schemas.openxmlformats.org/markup-compatibility/2006" xmlns:r="http://schemas.openxmlformats.org/officeDocument/2006/relationships" xmlns:w="http://schemas.openxmlformats.org/wordprocessingml/2006/main" xmlns:w14="http://schemas.microsoft.com/office/word/2010/wordml" xmlns:w15="http://schemas.microsoft.com/office/word/2012/wordml" mc:Ignorable="w14 w15">
+<w:styles xmlns:r="http://schemas.openxmlformats.org/officeDocument/2006/relationships" xmlns:w="http://schemas.openxmlformats.org/wordprocessingml/2006/main">
   <w:docDefaults>
     <w:rPrDefault>
       <w:rPr>
@@ -663,378 +709,144 @@
       </w:pPr>
     </w:pPrDefault>
   </w:docDefaults>
-  <w:latentStyles w:defLockedState="0" w:defUIPriority="99" w:defSemiHidden="0" w:defUnhideWhenUsed="0" w:defQFormat="0" w:count="371">
-    <w:lsdException w:name="Normal" w:uiPriority="0" w:qFormat="1"/>
-    <w:lsdException w:name="heading 1" w:uiPriority="9" w:qFormat="1"/>
-    <w:lsdException w:name="heading 2" w:semiHidden="1" w:uiPriority="9" w:unhideWhenUsed="1" w:qFormat="1"/>
-    <w:lsdException w:name="heading 3" w:semiHidden="1" w:uiPriority="9" w:unhideWhenUsed="1" w:qFormat="1"/>
-    <w:lsdException w:name="heading 4" w:semiHidden="1" w:uiPriority="9" w:unhideWhenUsed="1" w:qFormat="1"/>
-    <w:lsdException w:name="heading 5" w:semiHidden="1" w:uiPriority="9" w:unhideWhenUsed="1" w:qFormat="1"/>
-    <w:lsdException w:name="heading 6" w:semiHidden="1" w:uiPriority="9" w:unhideWhenUsed="1" w:qFormat="1"/>
-    <w:lsdException w:name="heading 7" w:semiHidden="1" w:uiPriority="9" w:unhideWhenUsed="1" w:qFormat="1"/>
-    <w:lsdException w:name="heading 8" w:semiHidden="1" w:uiPriority="9" w:unhideWhenUsed="1" w:qFormat="1"/>
-    <w:lsdException w:name="heading 9" w:semiHidden="1" w:uiPriority="9" w:unhideWhenUsed="1" w:qFormat="1"/>
-    <w:lsdException w:name="index 1" w:semiHidden="1" w:unhideWhenUsed="1"/>
-    <w:lsdException w:name="index 2" w:semiHidden="1" w:unhideWhenUsed="1"/>
-    <w:lsdException w:name="index 3" w:semiHidden="1" w:unhideWhenUsed="1"/>
-    <w:lsdException w:name="index 4" w:semiHidden="1" w:unhideWhenUsed="1"/>
-    <w:lsdException w:name="index 5" w:semiHidden="1" w:unhideWhenUsed="1"/>
-    <w:lsdException w:name="index 6" w:semiHidden="1" w:unhideWhenUsed="1"/>
-    <w:lsdException w:name="index 7" w:semiHidden="1" w:unhideWhenUsed="1"/>
-    <w:lsdException w:name="index 8" w:semiHidden="1" w:unhideWhenUsed="1"/>
-    <w:lsdException w:name="index 9" w:semiHidden="1" w:unhideWhenUsed="1"/>
-    <w:lsdException w:name="toc 1" w:semiHidden="1" w:uiPriority="39" w:unhideWhenUsed="1"/>
-    <w:lsdException w:name="toc 2" w:semiHidden="1" w:uiPriority="39" w:unhideWhenUsed="1"/>
-    <w:lsdException w:name="toc 3" w:semiHidden="1" w:uiPriority="39" w:unhideWhenUsed="1"/>
-    <w:lsdException w:name="toc 4" w:semiHidden="1" w:uiPriority="39" w:unhideWhenUsed="1"/>
-    <w:lsdException w:name="toc 5" w:semiHidden="1" w:uiPriority="39" w:unhideWhenUsed="1"/>
-    <w:lsdException w:name="toc 6" w:semiHidden="1" w:uiPriority="39" w:unhideWhenUsed="1"/>
-    <w:lsdException w:name="toc 7" w:semiHidden="1" w:uiPriority="39" w:unhideWhenUsed="1"/>
-    <w:lsdException w:name="toc 8" w:semiHidden="1" w:uiPriority="39" w:unhideWhenUsed="1"/>
-    <w:lsdException w:name="toc 9" w:semiHidden="1" w:uiPriority="39" w:unhideWhenUsed="1"/>
-    <w:lsdException w:name="Normal Indent" w:semiHidden="1" w:unhideWhenUsed="1"/>
-    <w:lsdException w:name="footnote text" w:semiHidden="1" w:unhideWhenUsed="1"/>
-    <w:lsdException w:name="annotation text" w:semiHidden="1" w:unhideWhenUsed="1"/>
-    <w:lsdException w:name="header" w:semiHidden="1" w:unhideWhenUsed="1"/>
-    <w:lsdException w:name="footer" w:semiHidden="1" w:unhideWhenUsed="1"/>
-    <w:lsdException w:name="index heading" w:semiHidden="1" w:unhideWhenUsed="1"/>
-    <w:lsdException w:name="caption" w:semiHidden="1" w:uiPriority="35" w:unhideWhenUsed="1" w:qFormat="1"/>
-    <w:lsdException w:name="table of figures" w:semiHidden="1" w:unhideWhenUsed="1"/>
-    <w:lsdException w:name="envelope address" w:semiHidden="1" w:unhideWhenUsed="1"/>
-    <w:lsdException w:name="envelope return" w:semiHidden="1" w:unhideWhenUsed="1"/>
-    <w:lsdException w:name="footnote reference" w:semiHidden="1" w:unhideWhenUsed="1"/>
-    <w:lsdException w:name="annotation reference" w:semiHidden="1" w:unhideWhenUsed="1"/>
-    <w:lsdException w:name="line number" w:semiHidden="1" w:unhideWhenUsed="1"/>
-    <w:lsdException w:name="page number" w:semiHidden="1" w:unhideWhenUsed="1"/>
-    <w:lsdException w:name="endnote reference" w:semiHidden="1" w:unhideWhenUsed="1"/>
-    <w:lsdException w:name="endnote text" w:semiHidden="1" w:unhideWhenUsed="1"/>
-    <w:lsdException w:name="table of authorities" w:semiHidden="1" w:unhideWhenUsed="1"/>
-    <w:lsdException w:name="macro" w:semiHidden="1" w:unhideWhenUsed="1"/>
-    <w:lsdException w:name="toa heading" w:semiHidden="1" w:unhideWhenUsed="1"/>
-    <w:lsdException w:name="List" w:semiHidden="1" w:unhideWhenUsed="1"/>
-    <w:lsdException w:name="List Bullet" w:semiHidden="1" w:unhideWhenUsed="1"/>
-    <w:lsdException w:name="List Number" w:semiHidden="1" w:unhideWhenUsed="1"/>
-    <w:lsdException w:name="List 2" w:semiHidden="1" w:unhideWhenUsed="1"/>
-    <w:lsdException w:name="List 3" w:semiHidden="1" w:unhideWhenUsed="1"/>
-    <w:lsdException w:name="List 4" w:semiHidden="1" w:unhideWhenUsed="1"/>
-    <w:lsdException w:name="List 5" w:semiHidden="1" w:unhideWhenUsed="1"/>
-    <w:lsdException w:name="List Bullet 2" w:semiHidden="1" w:unhideWhenUsed="1"/>
-    <w:lsdException w:name="List Bullet 3" w:semiHidden="1" w:unhideWhenUsed="1"/>
-    <w:lsdException w:name="List Bullet 4" w:semiHidden="1" w:unhideWhenUsed="1"/>
-    <w:lsdException w:name="List Bullet 5" w:semiHidden="1" w:unhideWhenUsed="1"/>
-    <w:lsdException w:name="List Number 2" w:semiHidden="1" w:unhideWhenUsed="1"/>
-    <w:lsdException w:name="List Number 3" w:semiHidden="1" w:unhideWhenUsed="1"/>
-    <w:lsdException w:name="List Number 4" w:semiHidden="1" w:unhideWhenUsed="1"/>
-    <w:lsdException w:name="List Number 5" w:semiHidden="1" w:unhideWhenUsed="1"/>
-    <w:lsdException w:name="Title" w:uiPriority="10" w:qFormat="1"/>
-    <w:lsdException w:name="Closing" w:semiHidden="1" w:unhideWhenUsed="1"/>
-    <w:lsdException w:name="Signature" w:semiHidden="1" w:unhideWhenUsed="1"/>
-    <w:lsdException w:name="Default Paragraph Font" w:semiHidden="1" w:uiPriority="1" w:unhideWhenUsed="1"/>
-    <w:lsdException w:name="Body Text" w:semiHidden="1" w:unhideWhenUsed="1"/>
-    <w:lsdException w:name="Body Text Indent" w:semiHidden="1" w:unhideWhenUsed="1"/>
-    <w:lsdException w:name="List Continue" w:semiHidden="1" w:unhideWhenUsed="1"/>
-    <w:lsdException w:name="List Continue 2" w:semiHidden="1" w:unhideWhenUsed="1"/>
-    <w:lsdException w:name="List Continue 3" w:semiHidden="1" w:unhideWhenUsed="1"/>
-    <w:lsdException w:name="List Continue 4" w:semiHidden="1" w:unhideWhenUsed="1"/>
-    <w:lsdException w:name="List Continue 5" w:semiHidden="1" w:unhideWhenUsed="1"/>
-    <w:lsdException w:name="Message Header" w:semiHidden="1" w:unhideWhenUsed="1"/>
-    <w:lsdException w:name="Subtitle" w:uiPriority="11" w:qFormat="1"/>
-    <w:lsdException w:name="Salutation" w:semiHidden="1" w:unhideWhenUsed="1"/>
-    <w:lsdException w:name="Date" w:semiHidden="1" w:unhideWhenUsed="1"/>
-    <w:lsdException w:name="Body Text First Indent" w:semiHidden="1" w:unhideWhenUsed="1"/>
-    <w:lsdException w:name="Body Text First Indent 2" w:semiHidden="1" w:unhideWhenUsed="1"/>
-    <w:lsdException w:name="Note Heading" w:semiHidden="1" w:unhideWhenUsed="1"/>
-    <w:lsdException w:name="Body Text 2" w:semiHidden="1" w:unhideWhenUsed="1"/>
-    <w:lsdException w:name="Body Text 3" w:semiHidden="1" w:unhideWhenUsed="1"/>
-    <w:lsdException w:name="Body Text Indent 2" w:semiHidden="1" w:unhideWhenUsed="1"/>
-    <w:lsdException w:name="Body Text Indent 3" w:semiHidden="1" w:unhideWhenUsed="1"/>
-    <w:lsdException w:name="Block Text" w:semiHidden="1" w:unhideWhenUsed="1"/>
-    <w:lsdException w:name="Hyperlink" w:semiHidden="1" w:unhideWhenUsed="1"/>
-    <w:lsdException w:name="FollowedHyperlink" w:semiHidden="1" w:unhideWhenUsed="1"/>
-    <w:lsdException w:name="Strong" w:uiPriority="22" w:qFormat="1"/>
-    <w:lsdException w:name="Emphasis" w:uiPriority="20" w:qFormat="1"/>
-    <w:lsdException w:name="Document Map" w:semiHidden="1" w:unhideWhenUsed="1"/>
-    <w:lsdException w:name="Plain Text" w:semiHidden="1" w:unhideWhenUsed="1"/>
-    <w:lsdException w:name="E-mail Signature" w:semiHidden="1" w:unhideWhenUsed="1"/>
-    <w:lsdException w:name="HTML Top of Form" w:semiHidden="1" w:unhideWhenUsed="1"/>
-    <w:lsdException w:name="HTML Bottom of Form" w:semiHidden="1" w:unhideWhenUsed="1"/>
-    <w:lsdException w:name="Normal (Web)" w:semiHidden="1" w:unhideWhenUsed="1"/>
-    <w:lsdException w:name="HTML Acronym" w:semiHidden="1" w:unhideWhenUsed="1"/>
-    <w:lsdException w:name="HTML Address" w:semiHidden="1" w:unhideWhenUsed="1"/>
-    <w:lsdException w:name="HTML Cite" w:semiHidden="1" w:unhideWhenUsed="1"/>
-    <w:lsdException w:name="HTML Code" w:semiHidden="1" w:unhideWhenUsed="1"/>
-    <w:lsdException w:name="HTML Definition" w:semiHidden="1" w:unhideWhenUsed="1"/>
-    <w:lsdException w:name="HTML Keyboard" w:semiHidden="1" w:unhideWhenUsed="1"/>
-    <w:lsdException w:name="HTML Preformatted" w:semiHidden="1" w:unhideWhenUsed="1"/>
-    <w:lsdException w:name="HTML Sample" w:semiHidden="1" w:unhideWhenUsed="1"/>
-    <w:lsdException w:name="HTML Typewriter" w:semiHidden="1" w:unhideWhenUsed="1"/>
-    <w:lsdException w:name="HTML Variable" w:semiHidden="1" w:unhideWhenUsed="1"/>
-    <w:lsdException w:name="Normal Table" w:semiHidden="1" w:unhideWhenUsed="1"/>
-    <w:lsdException w:name="annotation subject" w:semiHidden="1" w:unhideWhenUsed="1"/>
-    <w:lsdException w:name="No List" w:semiHidden="1" w:unhideWhenUsed="1"/>
-    <w:lsdException w:name="Outline List 1" w:semiHidden="1" w:unhideWhenUsed="1"/>
-    <w:lsdException w:name="Outline List 2" w:semiHidden="1" w:unhideWhenUsed="1"/>
-    <w:lsdException w:name="Outline List 3" w:semiHidden="1" w:unhideWhenUsed="1"/>
-    <w:lsdException w:name="Table Simple 1" w:semiHidden="1" w:unhideWhenUsed="1"/>
-    <w:lsdException w:name="Table Simple 2" w:semiHidden="1" w:unhideWhenUsed="1"/>
-    <w:lsdException w:name="Table Simple 3" w:semiHidden="1" w:unhideWhenUsed="1"/>
-    <w:lsdException w:name="Table Classic 1" w:semiHidden="1" w:unhideWhenUsed="1"/>
-    <w:lsdException w:name="Table Classic 2" w:semiHidden="1" w:unhideWhenUsed="1"/>
-    <w:lsdException w:name="Table Classic 3" w:semiHidden="1" w:unhideWhenUsed="1"/>
-    <w:lsdException w:name="Table Classic 4" w:semiHidden="1" w:unhideWhenUsed="1"/>
-    <w:lsdException w:name="Table Colorful 1" w:semiHidden="1" w:unhideWhenUsed="1"/>
-    <w:lsdException w:name="Table Colorful 2" w:semiHidden="1" w:unhideWhenUsed="1"/>
-    <w:lsdException w:name="Table Colorful 3" w:semiHidden="1" w:unhideWhenUsed="1"/>
-    <w:lsdException w:name="Table Columns 1" w:semiHidden="1" w:unhideWhenUsed="1"/>
-    <w:lsdException w:name="Table Columns 2" w:semiHidden="1" w:unhideWhenUsed="1"/>
-    <w:lsdException w:name="Table Columns 3" w:semiHidden="1" w:unhideWhenUsed="1"/>
-    <w:lsdException w:name="Table Columns 4" w:semiHidden="1" w:unhideWhenUsed="1"/>
-    <w:lsdException w:name="Table Columns 5" w:semiHidden="1" w:unhideWhenUsed="1"/>
-    <w:lsdException w:name="Table Grid 1" w:semiHidden="1" w:unhideWhenUsed="1"/>
-    <w:lsdException w:name="Table Grid 2" w:semiHidden="1" w:unhideWhenUsed="1"/>
-    <w:lsdException w:name="Table Grid 3" w:semiHidden="1" w:unhideWhenUsed="1"/>
-    <w:lsdException w:name="Table Grid 4" w:semiHidden="1" w:unhideWhenUsed="1"/>
-    <w:lsdException w:name="Table Grid 5" w:semiHidden="1" w:unhideWhenUsed="1"/>
-    <w:lsdException w:name="Table Grid 6" w:semiHidden="1" w:unhideWhenUsed="1"/>
-    <w:lsdException w:name="Table Grid 7" w:semiHidden="1" w:unhideWhenUsed="1"/>
-    <w:lsdException w:name="Table Grid 8" w:semiHidden="1" w:unhideWhenUsed="1"/>
-    <w:lsdException w:name="Table List 1" w:semiHidden="1" w:unhideWhenUsed="1"/>
-    <w:lsdException w:name="Table List 2" w:semiHidden="1" w:unhideWhenUsed="1"/>
-    <w:lsdException w:name="Table List 3" w:semiHidden="1" w:unhideWhenUsed="1"/>
-    <w:lsdException w:name="Table List 4" w:semiHidden="1" w:unhideWhenUsed="1"/>
-    <w:lsdException w:name="Table List 5" w:semiHidden="1" w:unhideWhenUsed="1"/>
-    <w:lsdException w:name="Table List 6" w:semiHidden="1" w:unhideWhenUsed="1"/>
-    <w:lsdException w:name="Table List 7" w:semiHidden="1" w:unhideWhenUsed="1"/>
-    <w:lsdException w:name="Table List 8" w:semiHidden="1" w:unhideWhenUsed="1"/>
-    <w:lsdException w:name="Table 3D effects 1" w:semiHidden="1" w:unhideWhenUsed="1"/>
-    <w:lsdException w:name="Table 3D effects 2" w:semiHidden="1" w:unhideWhenUsed="1"/>
-    <w:lsdException w:name="Table 3D effects 3" w:semiHidden="1" w:unhideWhenUsed="1"/>
-    <w:lsdException w:name="Table Contemporary" w:semiHidden="1" w:unhideWhenUsed="1"/>
-    <w:lsdException w:name="Table Elegant" w:semiHidden="1" w:unhideWhenUsed="1"/>
-    <w:lsdException w:name="Table Professional" w:semiHidden="1" w:unhideWhenUsed="1"/>
-    <w:lsdException w:name="Table Subtle 1" w:semiHidden="1" w:unhideWhenUsed="1"/>
-    <w:lsdException w:name="Table Subtle 2" w:semiHidden="1" w:unhideWhenUsed="1"/>
-    <w:lsdException w:name="Table Web 1" w:semiHidden="1" w:unhideWhenUsed="1"/>
-    <w:lsdException w:name="Table Web 2" w:semiHidden="1" w:unhideWhenUsed="1"/>
-    <w:lsdException w:name="Table Web 3" w:semiHidden="1" w:unhideWhenUsed="1"/>
-    <w:lsdException w:name="Balloon Text" w:semiHidden="1" w:unhideWhenUsed="1"/>
-    <w:lsdException w:name="Table Grid" w:uiPriority="59"/>
-    <w:lsdException w:name="Table Theme" w:semiHidden="1" w:unhideWhenUsed="1"/>
-    <w:lsdException w:name="Placeholder Text" w:semiHidden="1"/>
-    <w:lsdException w:name="No Spacing" w:uiPriority="1" w:qFormat="1"/>
-    <w:lsdException w:name="Light Shading" w:uiPriority="60"/>
-    <w:lsdException w:name="Light List" w:uiPriority="61"/>
-    <w:lsdException w:name="Light Grid" w:uiPriority="62"/>
-    <w:lsdException w:name="Medium Shading 1" w:uiPriority="63"/>
-    <w:lsdException w:name="Medium Shading 2" w:uiPriority="64"/>
-    <w:lsdException w:name="Medium List 1" w:uiPriority="65"/>
-    <w:lsdException w:name="Medium List 2" w:uiPriority="66"/>
-    <w:lsdException w:name="Medium Grid 1" w:uiPriority="67"/>
-    <w:lsdException w:name="Medium Grid 2" w:uiPriority="68"/>
-    <w:lsdException w:name="Medium Grid 3" w:uiPriority="69"/>
-    <w:lsdException w:name="Dark List" w:uiPriority="70"/>
-    <w:lsdException w:name="Colorful Shading" w:uiPriority="71"/>
-    <w:lsdException w:name="Colorful List" w:uiPriority="72"/>
-    <w:lsdException w:name="Colorful Grid" w:uiPriority="73"/>
-    <w:lsdException w:name="Light Shading Accent 1" w:uiPriority="60"/>
-    <w:lsdException w:name="Light List Accent 1" w:uiPriority="61"/>
-    <w:lsdException w:name="Light Grid Accent 1" w:uiPriority="62"/>
-    <w:lsdException w:name="Medium Shading 1 Accent 1" w:uiPriority="63"/>
-    <w:lsdException w:name="Medium Shading 2 Accent 1" w:uiPriority="64"/>
-    <w:lsdException w:name="Medium List 1 Accent 1" w:uiPriority="65"/>
-    <w:lsdException w:name="Revision" w:semiHidden="1"/>
-    <w:lsdException w:name="List Paragraph" w:uiPriority="34" w:qFormat="1"/>
-    <w:lsdException w:name="Quote" w:uiPriority="29" w:qFormat="1"/>
-    <w:lsdException w:name="Intense Quote" w:uiPriority="30" w:qFormat="1"/>
-    <w:lsdException w:name="Medium List 2 Accent 1" w:uiPriority="66"/>
-    <w:lsdException w:name="Medium Grid 1 Accent 1" w:uiPriority="67"/>
-    <w:lsdException w:name="Medium Grid 2 Accent 1" w:uiPriority="68"/>
-    <w:lsdException w:name="Medium Grid 3 Accent 1" w:uiPriority="69"/>
-    <w:lsdException w:name="Dark List Accent 1" w:uiPriority="70"/>
-    <w:lsdException w:name="Colorful Shading Accent 1" w:uiPriority="71"/>
-    <w:lsdException w:name="Colorful List Accent 1" w:uiPriority="72"/>
-    <w:lsdException w:name="Colorful Grid Accent 1" w:uiPriority="73"/>
-    <w:lsdException w:name="Light Shading Accent 2" w:uiPriority="60"/>
-    <w:lsdException w:name="Light List Accent 2" w:uiPriority="61"/>
-    <w:lsdException w:name="Light Grid Accent 2" w:uiPriority="62"/>
-    <w:lsdException w:name="Medium Shading 1 Accent 2" w:uiPriority="63"/>
-    <w:lsdException w:name="Medium Shading 2 Accent 2" w:uiPriority="64"/>
-    <w:lsdException w:name="Medium List 1 Accent 2" w:uiPriority="65"/>
-    <w:lsdException w:name="Medium List 2 Accent 2" w:uiPriority="66"/>
-    <w:lsdException w:name="Medium Grid 1 Accent 2" w:uiPriority="67"/>
-    <w:lsdException w:name="Medium Grid 2 Accent 2" w:uiPriority="68"/>
-    <w:lsdException w:name="Medium Grid 3 Accent 2" w:uiPriority="69"/>
-    <w:lsdException w:name="Dark List Accent 2" w:uiPriority="70"/>
-    <w:lsdException w:name="Colorful Shading Accent 2" w:uiPriority="71"/>
-    <w:lsdException w:name="Colorful List Accent 2" w:uiPriority="72"/>
-    <w:lsdException w:name="Colorful Grid Accent 2" w:uiPriority="73"/>
-    <w:lsdException w:name="Light Shading Accent 3" w:uiPriority="60"/>
-    <w:lsdException w:name="Light List Accent 3" w:uiPriority="61"/>
-    <w:lsdException w:name="Light Grid Accent 3" w:uiPriority="62"/>
-    <w:lsdException w:name="Medium Shading 1 Accent 3" w:uiPriority="63"/>
-    <w:lsdException w:name="Medium Shading 2 Accent 3" w:uiPriority="64"/>
-    <w:lsdException w:name="Medium List 1 Accent 3" w:uiPriority="65"/>
-    <w:lsdException w:name="Medium List 2 Accent 3" w:uiPriority="66"/>
-    <w:lsdException w:name="Medium Grid 1 Accent 3" w:uiPriority="67"/>
-    <w:lsdException w:name="Medium Grid 2 Accent 3" w:uiPriority="68"/>
-    <w:lsdException w:name="Medium Grid 3 Accent 3" w:uiPriority="69"/>
-    <w:lsdException w:name="Dark List Accent 3" w:uiPriority="70"/>
-    <w:lsdException w:name="Colorful Shading Accent 3" w:uiPriority="71"/>
-    <w:lsdException w:name="Colorful List Accent 3" w:uiPriority="72"/>
-    <w:lsdException w:name="Colorful Grid Accent 3" w:uiPriority="73"/>
-    <w:lsdException w:name="Light Shading Accent 4" w:uiPriority="60"/>
-    <w:lsdException w:name="Light List Accent 4" w:uiPriority="61"/>
-    <w:lsdException w:name="Light Grid Accent 4" w:uiPriority="62"/>
-    <w:lsdException w:name="Medium Shading 1 Accent 4" w:uiPriority="63"/>
-    <w:lsdException w:name="Medium Shading 2 Accent 4" w:uiPriority="64"/>
-    <w:lsdException w:name="Medium List 1 Accent 4" w:uiPriority="65"/>
-    <w:lsdException w:name="Medium List 2 Accent 4" w:uiPriority="66"/>
-    <w:lsdException w:name="Medium Grid 1 Accent 4" w:uiPriority="67"/>
-    <w:lsdException w:name="Medium Grid 2 Accent 4" w:uiPriority="68"/>
-    <w:lsdException w:name="Medium Grid 3 Accent 4" w:uiPriority="69"/>
-    <w:lsdException w:name="Dark List Accent 4" w:uiPriority="70"/>
-    <w:lsdException w:name="Colorful Shading Accent 4" w:uiPriority="71"/>
-    <w:lsdException w:name="Colorful List Accent 4" w:uiPriority="72"/>
-    <w:lsdException w:name="Colorful Grid Accent 4" w:uiPriority="73"/>
-    <w:lsdException w:name="Light Shading Accent 5" w:uiPriority="60"/>
-    <w:lsdException w:name="Light List Accent 5" w:uiPriority="61"/>
-    <w:lsdException w:name="Light Grid Accent 5" w:uiPriority="62"/>
-    <w:lsdException w:name="Medium Shading 1 Accent 5" w:uiPriority="63"/>
-    <w:lsdException w:name="Medium Shading 2 Accent 5" w:uiPriority="64"/>
-    <w:lsdException w:name="Medium List 1 Accent 5" w:uiPriority="65"/>
-    <w:lsdException w:name="Medium List 2 Accent 5" w:uiPriority="66"/>
-    <w:lsdException w:name="Medium Grid 1 Accent 5" w:uiPriority="67"/>
-    <w:lsdException w:name="Medium Grid 2 Accent 5" w:uiPriority="68"/>
-    <w:lsdException w:name="Medium Grid 3 Accent 5" w:uiPriority="69"/>
-    <w:lsdException w:name="Dark List Accent 5" w:uiPriority="70"/>
-    <w:lsdException w:name="Colorful Shading Accent 5" w:uiPriority="71"/>
-    <w:lsdException w:name="Colorful List Accent 5" w:uiPriority="72"/>
-    <w:lsdException w:name="Colorful Grid Accent 5" w:uiPriority="73"/>
-    <w:lsdException w:name="Light Shading Accent 6" w:uiPriority="60"/>
-    <w:lsdException w:name="Light List Accent 6" w:uiPriority="61"/>
-    <w:lsdException w:name="Light Grid Accent 6" w:uiPriority="62"/>
-    <w:lsdException w:name="Medium Shading 1 Accent 6" w:uiPriority="63"/>
-    <w:lsdException w:name="Medium Shading 2 Accent 6" w:uiPriority="64"/>
-    <w:lsdException w:name="Medium List 1 Accent 6" w:uiPriority="65"/>
-    <w:lsdException w:name="Medium List 2 Accent 6" w:uiPriority="66"/>
-    <w:lsdException w:name="Medium Grid 1 Accent 6" w:uiPriority="67"/>
-    <w:lsdException w:name="Medium Grid 2 Accent 6" w:uiPriority="68"/>
-    <w:lsdException w:name="Medium Grid 3 Accent 6" w:uiPriority="69"/>
-    <w:lsdException w:name="Dark List Accent 6" w:uiPriority="70"/>
-    <w:lsdException w:name="Colorful Shading Accent 6" w:uiPriority="71"/>
-    <w:lsdException w:name="Colorful List Accent 6" w:uiPriority="72"/>
-    <w:lsdException w:name="Colorful Grid Accent 6" w:uiPriority="73"/>
-    <w:lsdException w:name="Subtle Emphasis" w:uiPriority="19" w:qFormat="1"/>
-    <w:lsdException w:name="Intense Emphasis" w:uiPriority="21" w:qFormat="1"/>
-    <w:lsdException w:name="Subtle Reference" w:uiPriority="31" w:qFormat="1"/>
-    <w:lsdException w:name="Intense Reference" w:uiPriority="32" w:qFormat="1"/>
-    <w:lsdException w:name="Book Title" w:uiPriority="33" w:qFormat="1"/>
-    <w:lsdException w:name="Bibliography" w:semiHidden="1" w:uiPriority="37" w:unhideWhenUsed="1"/>
-    <w:lsdException w:name="TOC Heading" w:semiHidden="1" w:uiPriority="39" w:unhideWhenUsed="1" w:qFormat="1"/>
-    <w:lsdException w:name="Plain Table 1" w:uiPriority="41"/>
-    <w:lsdException w:name="Plain Table 2" w:uiPriority="42"/>
-    <w:lsdException w:name="Plain Table 3" w:uiPriority="43"/>
-    <w:lsdException w:name="Plain Table 4" w:uiPriority="44"/>
-    <w:lsdException w:name="Plain Table 5" w:uiPriority="45"/>
-    <w:lsdException w:name="Grid Table Light" w:uiPriority="40"/>
-    <w:lsdException w:name="Grid Table 1 Light" w:uiPriority="46"/>
-    <w:lsdException w:name="Grid Table 2" w:uiPriority="47"/>
-    <w:lsdException w:name="Grid Table 3" w:uiPriority="48"/>
-    <w:lsdException w:name="Grid Table 4" w:uiPriority="49"/>
-    <w:lsdException w:name="Grid Table 5 Dark" w:uiPriority="50"/>
-    <w:lsdException w:name="Grid Table 6 Colorful" w:uiPriority="51"/>
-    <w:lsdException w:name="Grid Table 7 Colorful" w:uiPriority="52"/>
-    <w:lsdException w:name="Grid Table 1 Light Accent 1" w:uiPriority="46"/>
-    <w:lsdException w:name="Grid Table 2 Accent 1" w:uiPriority="47"/>
-    <w:lsdException w:name="Grid Table 3 Accent 1" w:uiPriority="48"/>
-    <w:lsdException w:name="Grid Table 4 Accent 1" w:uiPriority="49"/>
-    <w:lsdException w:name="Grid Table 5 Dark Accent 1" w:uiPriority="50"/>
-    <w:lsdException w:name="Grid Table 6 Colorful Accent 1" w:uiPriority="51"/>
-    <w:lsdException w:name="Grid Table 7 Colorful Accent 1" w:uiPriority="52"/>
-    <w:lsdException w:name="Grid Table 1 Light Accent 2" w:uiPriority="46"/>
-    <w:lsdException w:name="Grid Table 2 Accent 2" w:uiPriority="47"/>
-    <w:lsdException w:name="Grid Table 3 Accent 2" w:uiPriority="48"/>
-    <w:lsdException w:name="Grid Table 4 Accent 2" w:uiPriority="49"/>
-    <w:lsdException w:name="Grid Table 5 Dark Accent 2" w:uiPriority="50"/>
-    <w:lsdException w:name="Grid Table 6 Colorful Accent 2" w:uiPriority="51"/>
-    <w:lsdException w:name="Grid Table 7 Colorful Accent 2" w:uiPriority="52"/>
-    <w:lsdException w:name="Grid Table 1 Light Accent 3" w:uiPriority="46"/>
-    <w:lsdException w:name="Grid Table 2 Accent 3" w:uiPriority="47"/>
-    <w:lsdException w:name="Grid Table 3 Accent 3" w:uiPriority="48"/>
-    <w:lsdException w:name="Grid Table 4 Accent 3" w:uiPriority="49"/>
-    <w:lsdException w:name="Grid Table 5 Dark Accent 3" w:uiPriority="50"/>
-    <w:lsdException w:name="Grid Table 6 Colorful Accent 3" w:uiPriority="51"/>
-    <w:lsdException w:name="Grid Table 7 Colorful Accent 3" w:uiPriority="52"/>
-    <w:lsdException w:name="Grid Table 1 Light Accent 4" w:uiPriority="46"/>
-    <w:lsdException w:name="Grid Table 2 Accent 4" w:uiPriority="47"/>
-    <w:lsdException w:name="Grid Table 3 Accent 4" w:uiPriority="48"/>
-    <w:lsdException w:name="Grid Table 4 Accent 4" w:uiPriority="49"/>
-    <w:lsdException w:name="Grid Table 5 Dark Accent 4" w:uiPriority="50"/>
-    <w:lsdException w:name="Grid Table 6 Colorful Accent 4" w:uiPriority="51"/>
-    <w:lsdException w:name="Grid Table 7 Colorful Accent 4" w:uiPriority="52"/>
-    <w:lsdException w:name="Grid Table 1 Light Accent 5" w:uiPriority="46"/>
-    <w:lsdException w:name="Grid Table 2 Accent 5" w:uiPriority="47"/>
-    <w:lsdException w:name="Grid Table 3 Accent 5" w:uiPriority="48"/>
-    <w:lsdException w:name="Grid Table 4 Accent 5" w:uiPriority="49"/>
-    <w:lsdException w:name="Grid Table 5 Dark Accent 5" w:uiPriority="50"/>
-    <w:lsdException w:name="Grid Table 6 Colorful Accent 5" w:uiPriority="51"/>
-    <w:lsdException w:name="Grid Table 7 Colorful Accent 5" w:uiPriority="52"/>
-    <w:lsdException w:name="Grid Table 1 Light Accent 6" w:uiPriority="46"/>
-    <w:lsdException w:name="Grid Table 2 Accent 6" w:uiPriority="47"/>
-    <w:lsdException w:name="Grid Table 3 Accent 6" w:uiPriority="48"/>
-    <w:lsdException w:name="Grid Table 4 Accent 6" w:uiPriority="49"/>
-    <w:lsdException w:name="Grid Table 5 Dark Accent 6" w:uiPriority="50"/>
-    <w:lsdException w:name="Grid Table 6 Colorful Accent 6" w:uiPriority="51"/>
-    <w:lsdException w:name="Grid Table 7 Colorful Accent 6" w:uiPriority="52"/>
-    <w:lsdException w:name="List Table 1 Light" w:uiPriority="46"/>
-    <w:lsdException w:name="List Table 2" w:uiPriority="47"/>
-    <w:lsdException w:name="List Table 3" w:uiPriority="48"/>
-    <w:lsdException w:name="List Table 4" w:uiPriority="49"/>
-    <w:lsdException w:name="List Table 5 Dark" w:uiPriority="50"/>
-    <w:lsdException w:name="List Table 6 Colorful" w:uiPriority="51"/>
-    <w:lsdException w:name="List Table 7 Colorful" w:uiPriority="52"/>
-    <w:lsdException w:name="List Table 1 Light Accent 1" w:uiPriority="46"/>
-    <w:lsdException w:name="List Table 2 Accent 1" w:uiPriority="47"/>
-    <w:lsdException w:name="List Table 3 Accent 1" w:uiPriority="48"/>
-    <w:lsdException w:name="List Table 4 Accent 1" w:uiPriority="49"/>
-    <w:lsdException w:name="List Table 5 Dark Accent 1" w:uiPriority="50"/>
-    <w:lsdException w:name="List Table 6 Colorful Accent 1" w:uiPriority="51"/>
-    <w:lsdException w:name="List Table 7 Colorful Accent 1" w:uiPriority="52"/>
-    <w:lsdException w:name="List Table 1 Light Accent 2" w:uiPriority="46"/>
-    <w:lsdException w:name="List Table 2 Accent 2" w:uiPriority="47"/>
-    <w:lsdException w:name="List Table 3 Accent 2" w:uiPriority="48"/>
-    <w:lsdException w:name="List Table 4 Accent 2" w:uiPriority="49"/>
-    <w:lsdException w:name="List Table 5 Dark Accent 2" w:uiPriority="50"/>
-    <w:lsdException w:name="List Table 6 Colorful Accent 2" w:uiPriority="51"/>
-    <w:lsdException w:name="List Table 7 Colorful Accent 2" w:uiPriority="52"/>
-    <w:lsdException w:name="List Table 1 Light Accent 3" w:uiPriority="46"/>
-    <w:lsdException w:name="List Table 2 Accent 3" w:uiPriority="47"/>
-    <w:lsdException w:name="List Table 3 Accent 3" w:uiPriority="48"/>
-    <w:lsdException w:name="List Table 4 Accent 3" w:uiPriority="49"/>
-    <w:lsdException w:name="List Table 5 Dark Accent 3" w:uiPriority="50"/>
-    <w:lsdException w:name="List Table 6 Colorful Accent 3" w:uiPriority="51"/>
-    <w:lsdException w:name="List Table 7 Colorful Accent 3" w:uiPriority="52"/>
-    <w:lsdException w:name="List Table 1 Light Accent 4" w:uiPriority="46"/>
-    <w:lsdException w:name="List Table 2 Accent 4" w:uiPriority="47"/>
-    <w:lsdException w:name="List Table 3 Accent 4" w:uiPriority="48"/>
-    <w:lsdException w:name="List Table 4 Accent 4" w:uiPriority="49"/>
-    <w:lsdException w:name="List Table 5 Dark Accent 4" w:uiPriority="50"/>
-    <w:lsdException w:name="List Table 6 Colorful Accent 4" w:uiPriority="51"/>
-    <w:lsdException w:name="List Table 7 Colorful Accent 4" w:uiPriority="52"/>
-    <w:lsdException w:name="List Table 1 Light Accent 5" w:uiPriority="46"/>
-    <w:lsdException w:name="List Table 2 Accent 5" w:uiPriority="47"/>
-    <w:lsdException w:name="List Table 3 Accent 5" w:uiPriority="48"/>
-    <w:lsdException w:name="List Table 4 Accent 5" w:uiPriority="49"/>
-    <w:lsdException w:name="List Table 5 Dark Accent 5" w:uiPriority="50"/>
-    <w:lsdException w:name="List Table 6 Colorful Accent 5" w:uiPriority="51"/>
-    <w:lsdException w:name="List Table 7 Colorful Accent 5" w:uiPriority="52"/>
-    <w:lsdException w:name="List Table 1 Light Accent 6" w:uiPriority="46"/>
-    <w:lsdException w:name="List Table 2 Accent 6" w:uiPriority="47"/>
-    <w:lsdException w:name="List Table 3 Accent 6" w:uiPriority="48"/>
-    <w:lsdException w:name="List Table 4 Accent 6" w:uiPriority="49"/>
-    <w:lsdException w:name="List Table 5 Dark Accent 6" w:uiPriority="50"/>
-    <w:lsdException w:name="List Table 6 Colorful Accent 6" w:uiPriority="51"/>
-    <w:lsdException w:name="List Table 7 Colorful Accent 6" w:uiPriority="52"/>
+  <w:latentStyles w:defLockedState="0" w:defUIPriority="99" w:defSemiHidden="1" w:defUnhideWhenUsed="1" w:defQFormat="0" w:count="267">
+    <w:lsdException w:name="Normal" w:semiHidden="0" w:uiPriority="0" w:unhideWhenUsed="0" w:qFormat="1"/>
+    <w:lsdException w:name="heading 1" w:semiHidden="0" w:uiPriority="9" w:unhideWhenUsed="0" w:qFormat="1"/>
+    <w:lsdException w:name="heading 2" w:uiPriority="9" w:qFormat="1"/>
+    <w:lsdException w:name="heading 3" w:uiPriority="9" w:qFormat="1"/>
+    <w:lsdException w:name="heading 4" w:uiPriority="9" w:qFormat="1"/>
+    <w:lsdException w:name="heading 5" w:uiPriority="9" w:qFormat="1"/>
+    <w:lsdException w:name="heading 6" w:uiPriority="9" w:qFormat="1"/>
+    <w:lsdException w:name="heading 7" w:uiPriority="9" w:qFormat="1"/>
+    <w:lsdException w:name="heading 8" w:uiPriority="9" w:qFormat="1"/>
+    <w:lsdException w:name="heading 9" w:uiPriority="9" w:qFormat="1"/>
+    <w:lsdException w:name="toc 1" w:uiPriority="39"/>
+    <w:lsdException w:name="toc 2" w:uiPriority="39"/>
+    <w:lsdException w:name="toc 3" w:uiPriority="39"/>
+    <w:lsdException w:name="toc 4" w:uiPriority="39"/>
+    <w:lsdException w:name="toc 5" w:uiPriority="39"/>
+    <w:lsdException w:name="toc 6" w:uiPriority="39"/>
+    <w:lsdException w:name="toc 7" w:uiPriority="39"/>
+    <w:lsdException w:name="toc 8" w:uiPriority="39"/>
+    <w:lsdException w:name="toc 9" w:uiPriority="39"/>
+    <w:lsdException w:name="caption" w:uiPriority="35" w:qFormat="1"/>
+    <w:lsdException w:name="Title" w:semiHidden="0" w:uiPriority="10" w:unhideWhenUsed="0" w:qFormat="1"/>
+    <w:lsdException w:name="Default Paragraph Font" w:uiPriority="1"/>
+    <w:lsdException w:name="Subtitle" w:semiHidden="0" w:uiPriority="11" w:unhideWhenUsed="0" w:qFormat="1"/>
+    <w:lsdException w:name="Strong" w:semiHidden="0" w:uiPriority="22" w:unhideWhenUsed="0" w:qFormat="1"/>
+    <w:lsdException w:name="Emphasis" w:semiHidden="0" w:uiPriority="20" w:unhideWhenUsed="0" w:qFormat="1"/>
+    <w:lsdException w:name="Table Grid" w:semiHidden="0" w:uiPriority="59" w:unhideWhenUsed="0"/>
+    <w:lsdException w:name="Placeholder Text" w:unhideWhenUsed="0"/>
+    <w:lsdException w:name="No Spacing" w:semiHidden="0" w:uiPriority="1" w:unhideWhenUsed="0" w:qFormat="1"/>
+    <w:lsdException w:name="Light Shading" w:semiHidden="0" w:uiPriority="60" w:unhideWhenUsed="0"/>
+    <w:lsdException w:name="Light List" w:semiHidden="0" w:uiPriority="61" w:unhideWhenUsed="0"/>
+    <w:lsdException w:name="Light Grid" w:semiHidden="0" w:uiPriority="62" w:unhideWhenUsed="0"/>
+    <w:lsdException w:name="Medium Shading 1" w:semiHidden="0" w:uiPriority="63" w:unhideWhenUsed="0"/>
+    <w:lsdException w:name="Medium Shading 2" w:semiHidden="0" w:uiPriority="64" w:unhideWhenUsed="0"/>
+    <w:lsdException w:name="Medium List 1" w:semiHidden="0" w:uiPriority="65" w:unhideWhenUsed="0"/>
+    <w:lsdException w:name="Medium List 2" w:semiHidden="0" w:uiPriority="66" w:unhideWhenUsed="0"/>
+    <w:lsdException w:name="Medium Grid 1" w:semiHidden="0" w:uiPriority="67" w:unhideWhenUsed="0"/>
+    <w:lsdException w:name="Medium Grid 2" w:semiHidden="0" w:uiPriority="68" w:unhideWhenUsed="0"/>
+    <w:lsdException w:name="Medium Grid 3" w:semiHidden="0" w:uiPriority="69" w:unhideWhenUsed="0"/>
+    <w:lsdException w:name="Dark List" w:semiHidden="0" w:uiPriority="70" w:unhideWhenUsed="0"/>
+    <w:lsdException w:name="Colorful Shading" w:semiHidden="0" w:uiPriority="71" w:unhideWhenUsed="0"/>
+    <w:lsdException w:name="Colorful List" w:semiHidden="0" w:uiPriority="72" w:unhideWhenUsed="0"/>
+    <w:lsdException w:name="Colorful Grid" w:semiHidden="0" w:uiPriority="73" w:unhideWhenUsed="0"/>
+    <w:lsdException w:name="Light Shading Accent 1" w:semiHidden="0" w:uiPriority="60" w:unhideWhenUsed="0"/>
+    <w:lsdException w:name="Light List Accent 1" w:semiHidden="0" w:uiPriority="61" w:unhideWhenUsed="0"/>
+    <w:lsdException w:name="Light Grid Accent 1" w:semiHidden="0" w:uiPriority="62" w:unhideWhenUsed="0"/>
+    <w:lsdException w:name="Medium Shading 1 Accent 1" w:semiHidden="0" w:uiPriority="63" w:unhideWhenUsed="0"/>
+    <w:lsdException w:name="Medium Shading 2 Accent 1" w:semiHidden="0" w:uiPriority="64" w:unhideWhenUsed="0"/>
+    <w:lsdException w:name="Medium List 1 Accent 1" w:semiHidden="0" w:uiPriority="65" w:unhideWhenUsed="0"/>
+    <w:lsdException w:name="Revision" w:unhideWhenUsed="0"/>
+    <w:lsdException w:name="List Paragraph" w:semiHidden="0" w:uiPriority="34" w:unhideWhenUsed="0" w:qFormat="1"/>
+    <w:lsdException w:name="Quote" w:semiHidden="0" w:uiPriority="29" w:unhideWhenUsed="0" w:qFormat="1"/>
+    <w:lsdException w:name="Intense Quote" w:semiHidden="0" w:uiPriority="30" w:unhideWhenUsed="0" w:qFormat="1"/>
+    <w:lsdException w:name="Medium List 2 Accent 1" w:semiHidden="0" w:uiPriority="66" w:unhideWhenUsed="0"/>
+    <w:lsdException w:name="Medium Grid 1 Accent 1" w:semiHidden="0" w:uiPriority="67" w:unhideWhenUsed="0"/>
+    <w:lsdException w:name="Medium Grid 2 Accent 1" w:semiHidden="0" w:uiPriority="68" w:unhideWhenUsed="0"/>
+    <w:lsdException w:name="Medium Grid 3 Accent 1" w:semiHidden="0" w:uiPriority="69" w:unhideWhenUsed="0"/>
+    <w:lsdException w:name="Dark List Accent 1" w:semiHidden="0" w:uiPriority="70" w:unhideWhenUsed="0"/>
+    <w:lsdException w:name="Colorful Shading Accent 1" w:semiHidden="0" w:uiPriority="71" w:unhideWhenUsed="0"/>
+    <w:lsdException w:name="Colorful List Accent 1" w:semiHidden="0" w:uiPriority="72" w:unhideWhenUsed="0"/>
+    <w:lsdException w:name="Colorful Grid Accent 1" w:semiHidden="0" w:uiPriority="73" w:unhideWhenUsed="0"/>
+    <w:lsdException w:name="Light Shading Accent 2" w:semiHidden="0" w:uiPriority="60" w:unhideWhenUsed="0"/>
+    <w:lsdException w:name="Light List Accent 2" w:semiHidden="0" w:uiPriority="61" w:unhideWhenUsed="0"/>
+    <w:lsdException w:name="Light Grid Accent 2" w:semiHidden="0" w:uiPriority="62" w:unhideWhenUsed="0"/>
+    <w:lsdException w:name="Medium Shading 1 Accent 2" w:semiHidden="0" w:uiPriority="63" w:unhideWhenUsed="0"/>
+    <w:lsdException w:name="Medium Shading 2 Accent 2" w:semiHidden="0" w:uiPriority="64" w:unhideWhenUsed="0"/>
+    <w:lsdException w:name="Medium List 1 Accent 2" w:semiHidden="0" w:uiPriority="65" w:unhideWhenUsed="0"/>
+    <w:lsdException w:name="Medium List 2 Accent 2" w:semiHidden="0" w:uiPriority="66" w:unhideWhenUsed="0"/>
+    <w:lsdException w:name="Medium Grid 1 Accent 2" w:semiHidden="0" w:uiPriority="67" w:unhideWhenUsed="0"/>
+    <w:lsdException w:name="Medium Grid 2 Accent 2" w:semiHidden="0" w:uiPriority="68" w:unhideWhenUsed="0"/>
+    <w:lsdException w:name="Medium Grid 3 Accent 2" w:semiHidden="0" w:uiPriority="69" w:unhideWhenUsed="0"/>
+    <w:lsdException w:name="Dark List Accent 2" w:semiHidden="0" w:uiPriority="70" w:unhideWhenUsed="0"/>
+    <w:lsdException w:name="Colorful Shading Accent 2" w:semiHidden="0" w:uiPriority="71" w:unhideWhenUsed="0"/>
+    <w:lsdException w:name="Colorful List Accent 2" w:semiHidden="0" w:uiPriority="72" w:unhideWhenUsed="0"/>
+    <w:lsdException w:name="Colorful Grid Accent 2" w:semiHidden="0" w:uiPriority="73" w:unhideWhenUsed="0"/>
+    <w:lsdException w:name="Light Shading Accent 3" w:semiHidden="0" w:uiPriority="60" w:unhideWhenUsed="0"/>
+    <w:lsdException w:name="Light List Accent 3" w:semiHidden="0" w:uiPriority="61" w:unhideWhenUsed="0"/>
+    <w:lsdException w:name="Light Grid Accent 3" w:semiHidden="0" w:uiPriority="62" w:unhideWhenUsed="0"/>
+    <w:lsdException w:name="Medium Shading 1 Accent 3" w:semiHidden="0" w:uiPriority="63" w:unhideWhenUsed="0"/>
+    <w:lsdException w:name="Medium Shading 2 Accent 3" w:semiHidden="0" w:uiPriority="64" w:unhideWhenUsed="0"/>
+    <w:lsdException w:name="Medium List 1 Accent 3" w:semiHidden="0" w:uiPriority="65" w:unhideWhenUsed="0"/>
+    <w:lsdException w:name="Medium List 2 Accent 3" w:semiHidden="0" w:uiPriority="66" w:unhideWhenUsed="0"/>
+    <w:lsdException w:name="Medium Grid 1 Accent 3" w:semiHidden="0" w:uiPriority="67" w:unhideWhenUsed="0"/>
+    <w:lsdException w:name="Medium Grid 2 Accent 3" w:semiHidden="0" w:uiPriority="68" w:unhideWhenUsed="0"/>
+    <w:lsdException w:name="Medium Grid 3 Accent 3" w:semiHidden="0" w:uiPriority="69" w:unhideWhenUsed="0"/>
+    <w:lsdException w:name="Dark List Accent 3" w:semiHidden="0" w:uiPriority="70" w:unhideWhenUsed="0"/>
+    <w:lsdException w:name="Colorful Shading Accent 3" w:semiHidden="0" w:uiPriority="71" w:unhideWhenUsed="0"/>
+    <w:lsdException w:name="Colorful List Accent 3" w:semiHidden="0" w:uiPriority="72" w:unhideWhenUsed="0"/>
+    <w:lsdException w:name="Colorful Grid Accent 3" w:semiHidden="0" w:uiPriority="73" w:unhideWhenUsed="0"/>
+    <w:lsdException w:name="Light Shading Accent 4" w:semiHidden="0" w:uiPriority="60" w:unhideWhenUsed="0"/>
+    <w:lsdException w:name="Light List Accent 4" w:semiHidden="0" w:uiPriority="61" w:unhideWhenUsed="0"/>
+    <w:lsdException w:name="Light Grid Accent 4" w:semiHidden="0" w:uiPriority="62" w:unhideWhenUsed="0"/>
+    <w:lsdException w:name="Medium Shading 1 Accent 4" w:semiHidden="0" w:uiPriority="63" w:unhideWhenUsed="0"/>
+    <w:lsdException w:name="Medium Shading 2 Accent 4" w:semiHidden="0" w:uiPriority="64" w:unhideWhenUsed="0"/>
+    <w:lsdException w:name="Medium List 1 Accent 4" w:semiHidden="0" w:uiPriority="65" w:unhideWhenUsed="0"/>
+    <w:lsdException w:name="Medium List 2 Accent 4" w:semiHidden="0" w:uiPriority="66" w:unhideWhenUsed="0"/>
+    <w:lsdException w:name="Medium Grid 1 Accent 4" w:semiHidden="0" w:uiPriority="67" w:unhideWhenUsed="0"/>
+    <w:lsdException w:name="Medium Grid 2 Accent 4" w:semiHidden="0" w:uiPriority="68" w:unhideWhenUsed="0"/>
+    <w:lsdException w:name="Medium Grid 3 Accent 4" w:semiHidden="0" w:uiPriority="69" w:unhideWhenUsed="0"/>
+    <w:lsdException w:name="Dark List Accent 4" w:semiHidden="0" w:uiPriority="70" w:unhideWhenUsed="0"/>
+    <w:lsdException w:name="Colorful Shading Accent 4" w:semiHidden="0" w:uiPriority="71" w:unhideWhenUsed="0"/>
+    <w:lsdException w:name="Colorful List Accent 4" w:semiHidden="0" w:uiPriority="72" w:unhideWhenUsed="0"/>
+    <w:lsdException w:name="Colorful Grid Accent 4" w:semiHidden="0" w:uiPriority="73" w:unhideWhenUsed="0"/>
+    <w:lsdException w:name="Light Shading Accent 5" w:semiHidden="0" w:uiPriority="60" w:unhideWhenUsed="0"/>
+    <w:lsdException w:name="Light List Accent 5" w:semiHidden="0" w:uiPriority="61" w:unhideWhenUsed="0"/>
+    <w:lsdException w:name="Light Grid Accent 5" w:semiHidden="0" w:uiPriority="62" w:unhideWhenUsed="0"/>
+    <w:lsdException w:name="Medium Shading 1 Accent 5" w:semiHidden="0" w:uiPriority="63" w:unhideWhenUsed="0"/>
+    <w:lsdException w:name="Medium Shading 2 Accent 5" w:semiHidden="0" w:uiPriority="64" w:unhideWhenUsed="0"/>
+    <w:lsdException w:name="Medium List 1 Accent 5" w:semiHidden="0" w:uiPriority="65" w:unhideWhenUsed="0"/>
+    <w:lsdException w:name="Medium List 2 Accent 5" w:semiHidden="0" w:uiPriority="66" w:unhideWhenUsed="0"/>
+    <w:lsdException w:name="Medium Grid 1 Accent 5" w:semiHidden="0" w:uiPriority="67" w:unhideWhenUsed="0"/>
+    <w:lsdException w:name="Medium Grid 2 Accent 5" w:semiHidden="0" w:uiPriority="68" w:unhideWhenUsed="0"/>
+    <w:lsdException w:name="Medium Grid 3 Accent 5" w:semiHidden="0" w:uiPriority="69" w:unhideWhenUsed="0"/>
+    <w:lsdException w:name="Dark List Accent 5" w:semiHidden="0" w:uiPriority="70" w:unhideWhenUsed="0"/>
+    <w:lsdException w:name="Colorful Shading Accent 5" w:semiHidden="0" w:uiPriority="71" w:unhideWhenUsed="0"/>
+    <w:lsdException w:name="Colorful List Accent 5" w:semiHidden="0" w:uiPriority="72" w:unhideWhenUsed="0"/>
+    <w:lsdException w:name="Colorful Grid Accent 5" w:semiHidden="0" w:uiPriority="73" w:unhideWhenUsed="0"/>
+    <w:lsdException w:name="Light Shading Accent 6" w:semiHidden="0" w:uiPriority="60" w:unhideWhenUsed="0"/>
+    <w:lsdException w:name="Light List Accent 6" w:semiHidden="0" w:uiPriority="61" w:unhideWhenUsed="0"/>
+    <w:lsdException w:name="Light Grid Accent 6" w:semiHidden="0" w:uiPriority="62" w:unhideWhenUsed="0"/>
+    <w:lsdException w:name="Medium Shading 1 Accent 6" w:semiHidden="0" w:uiPriority="63" w:unhideWhenUsed="0"/>
+    <w:lsdException w:name="Medium Shading 2 Accent 6" w:semiHidden="0" w:uiPriority="64" w:unhideWhenUsed="0"/>
+    <w:lsdException w:name="Medium List 1 Accent 6" w:semiHidden="0" w:uiPriority="65" w:unhideWhenUsed="0"/>
+    <w:lsdException w:name="Medium List 2 Accent 6" w:semiHidden="0" w:uiPriority="66" w:unhideWhenUsed="0"/>
+    <w:lsdException w:name="Medium Grid 1 Accent 6" w:semiHidden="0" w:uiPriority="67" w:unhideWhenUsed="0"/>
+    <w:lsdException w:name="Medium Grid 2 Accent 6" w:semiHidden="0" w:uiPriority="68" w:unhideWhenUsed="0"/>
+    <w:lsdException w:name="Medium Grid 3 Accent 6" w:semiHidden="0" w:uiPriority="69" w:unhideWhenUsed="0"/>
+    <w:lsdException w:name="Dark List Accent 6" w:semiHidden="0" w:uiPriority="70" w:unhideWhenUsed="0"/>
+    <w:lsdException w:name="Colorful Shading Accent 6" w:semiHidden="0" w:uiPriority="71" w:unhideWhenUsed="0"/>
+    <w:lsdException w:name="Colorful List Accent 6" w:semiHidden="0" w:uiPriority="72" w:unhideWhenUsed="0"/>
+    <w:lsdException w:name="Colorful Grid Accent 6" w:semiHidden="0" w:uiPriority="73" w:unhideWhenUsed="0"/>
+    <w:lsdException w:name="Subtle Emphasis" w:semiHidden="0" w:uiPriority="19" w:unhideWhenUsed="0" w:qFormat="1"/>
+    <w:lsdException w:name="Intense Emphasis" w:semiHidden="0" w:uiPriority="21" w:unhideWhenUsed="0" w:qFormat="1"/>
+    <w:lsdException w:name="Subtle Reference" w:semiHidden="0" w:uiPriority="31" w:unhideWhenUsed="0" w:qFormat="1"/>
+    <w:lsdException w:name="Intense Reference" w:semiHidden="0" w:uiPriority="32" w:unhideWhenUsed="0" w:qFormat="1"/>
+    <w:lsdException w:name="Book Title" w:semiHidden="0" w:uiPriority="33" w:unhideWhenUsed="0" w:qFormat="1"/>
+    <w:lsdException w:name="Bibliography" w:uiPriority="37"/>
+    <w:lsdException w:name="TOC Heading" w:uiPriority="39" w:qFormat="1"/>
   </w:latentStyles>
   <w:style w:type="paragraph" w:default="1" w:styleId="Normal">
     <w:name w:val="Normal"/>
@@ -1058,6 +870,7 @@
     <w:uiPriority w:val="99"/>
     <w:semiHidden/>
     <w:unhideWhenUsed/>
+    <w:qFormat/>
     <w:tblPr>
       <w:tblInd w:w="0" w:type="dxa"/>
       <w:tblCellMar>

</xml_diff>

<commit_message>
added to project plan appendix
</commit_message>
<xml_diff>
--- a/Planning/Planning.docx
+++ b/Planning/Planning.docx
@@ -1,6 +1,6 @@
 
 <file path=word/document.xml><?xml version="1.0" encoding="utf-8"?>
-<w:document xmlns:wpc="http://schemas.microsoft.com/office/word/2010/wordprocessingCanvas" xmlns:mc="http://schemas.openxmlformats.org/markup-compatibility/2006" xmlns:o="urn:schemas-microsoft-com:office:office" xmlns:r="http://schemas.openxmlformats.org/officeDocument/2006/relationships" xmlns:m="http://schemas.openxmlformats.org/officeDocument/2006/math" xmlns:v="urn:schemas-microsoft-com:vml" xmlns:wp14="http://schemas.microsoft.com/office/word/2010/wordprocessingDrawing" xmlns:wp="http://schemas.openxmlformats.org/drawingml/2006/wordprocessingDrawing" xmlns:w10="urn:schemas-microsoft-com:office:word" xmlns:w="http://schemas.openxmlformats.org/wordprocessingml/2006/main" xmlns:w14="http://schemas.microsoft.com/office/word/2010/wordml" xmlns:w15="http://schemas.microsoft.com/office/word/2012/wordml" xmlns:wpg="http://schemas.microsoft.com/office/word/2010/wordprocessingGroup" xmlns:wpi="http://schemas.microsoft.com/office/word/2010/wordprocessingInk" xmlns:wne="http://schemas.microsoft.com/office/word/2006/wordml" xmlns:wps="http://schemas.microsoft.com/office/word/2010/wordprocessingShape" mc:Ignorable="w14 w15 wp14">
+<w:document xmlns:wpc="http://schemas.microsoft.com/office/word/2010/wordprocessingCanvas" xmlns:cx="http://schemas.microsoft.com/office/drawing/2014/chartex" xmlns:cx1="http://schemas.microsoft.com/office/drawing/2015/9/8/chartex" xmlns:cx2="http://schemas.microsoft.com/office/drawing/2015/10/21/chartex" xmlns:cx3="http://schemas.microsoft.com/office/drawing/2016/5/9/chartex" xmlns:cx4="http://schemas.microsoft.com/office/drawing/2016/5/10/chartex" xmlns:cx5="http://schemas.microsoft.com/office/drawing/2016/5/11/chartex" xmlns:mc="http://schemas.openxmlformats.org/markup-compatibility/2006" xmlns:o="urn:schemas-microsoft-com:office:office" xmlns:r="http://schemas.openxmlformats.org/officeDocument/2006/relationships" xmlns:m="http://schemas.openxmlformats.org/officeDocument/2006/math" xmlns:v="urn:schemas-microsoft-com:vml" xmlns:wp14="http://schemas.microsoft.com/office/word/2010/wordprocessingDrawing" xmlns:wp="http://schemas.openxmlformats.org/drawingml/2006/wordprocessingDrawing" xmlns:w10="urn:schemas-microsoft-com:office:word" xmlns:w="http://schemas.openxmlformats.org/wordprocessingml/2006/main" xmlns:w14="http://schemas.microsoft.com/office/word/2010/wordml" xmlns:w15="http://schemas.microsoft.com/office/word/2012/wordml" xmlns:w16se="http://schemas.microsoft.com/office/word/2015/wordml/symex" xmlns:wpg="http://schemas.microsoft.com/office/word/2010/wordprocessingGroup" xmlns:wpi="http://schemas.microsoft.com/office/word/2010/wordprocessingInk" xmlns:wne="http://schemas.microsoft.com/office/word/2006/wordml" xmlns:wps="http://schemas.microsoft.com/office/word/2010/wordprocessingShape" mc:Ignorable="w14 w15 w16se wp14">
   <w:body>
     <w:p>
       <w:pPr>
@@ -295,10 +295,7 @@
         </w:numPr>
       </w:pPr>
       <w:r>
-        <w:t>Able to change b</w:t>
-      </w:r>
-      <w:r>
-        <w:t>all speed</w:t>
+        <w:t>Able to change ball speed</w:t>
       </w:r>
     </w:p>
     <w:p>
@@ -310,13 +307,7 @@
         </w:numPr>
       </w:pPr>
       <w:r>
-        <w:t xml:space="preserve">Able to change </w:t>
-      </w:r>
-      <w:r>
-        <w:t>p</w:t>
-      </w:r>
-      <w:r>
-        <w:t>addle speed</w:t>
+        <w:t>Able to change paddle speed</w:t>
       </w:r>
     </w:p>
     <w:p>
@@ -328,13 +319,7 @@
         </w:numPr>
       </w:pPr>
       <w:r>
-        <w:t>Able to</w:t>
-      </w:r>
-      <w:r>
-        <w:t xml:space="preserve"> make ball speed</w:t>
-      </w:r>
-      <w:r>
-        <w:t xml:space="preserve"> up on bounce</w:t>
+        <w:t>Able to make ball speed up on bounce</w:t>
       </w:r>
     </w:p>
     <w:p>
@@ -346,13 +331,7 @@
         </w:numPr>
       </w:pPr>
       <w:r>
-        <w:t>Able to</w:t>
-      </w:r>
-      <w:r>
-        <w:t xml:space="preserve"> have m</w:t>
-      </w:r>
-      <w:r>
-        <w:t>ultiple balls</w:t>
+        <w:t>Able to have multiple balls</w:t>
       </w:r>
     </w:p>
     <w:p>
@@ -364,13 +343,7 @@
         </w:numPr>
       </w:pPr>
       <w:r>
-        <w:t xml:space="preserve">Able to </w:t>
-      </w:r>
-      <w:r>
-        <w:t>enable p</w:t>
-      </w:r>
-      <w:r>
-        <w:t>addle reverse physics</w:t>
+        <w:t>Able to enable paddle reverse physics</w:t>
       </w:r>
     </w:p>
     <w:p>
@@ -382,13 +355,7 @@
         </w:numPr>
       </w:pPr>
       <w:r>
-        <w:t>Able to</w:t>
-      </w:r>
-      <w:r>
-        <w:t xml:space="preserve"> have f</w:t>
-      </w:r>
-      <w:r>
-        <w:t>ire balls (penetrate further)</w:t>
+        <w:t>Able to have fire balls (penetrate further)</w:t>
       </w:r>
     </w:p>
     <w:p>
@@ -400,10 +367,7 @@
         </w:numPr>
       </w:pPr>
       <w:r>
-        <w:t>Able to</w:t>
-      </w:r>
-      <w:r>
-        <w:t xml:space="preserve"> have h</w:t>
+        <w:t>Able to have h</w:t>
       </w:r>
       <w:r>
         <w:t>uge balls (does damage to multiple blocks</w:t>
@@ -421,13 +385,7 @@
         </w:numPr>
       </w:pPr>
       <w:r>
-        <w:t>Able to</w:t>
-      </w:r>
-      <w:r>
-        <w:t xml:space="preserve"> have r</w:t>
-      </w:r>
-      <w:r>
-        <w:t>everse controls</w:t>
+        <w:t>Able to have reverse controls</w:t>
       </w:r>
     </w:p>
     <w:p>
@@ -439,10 +397,7 @@
         </w:numPr>
       </w:pPr>
       <w:r>
-        <w:t xml:space="preserve">Able to change </w:t>
-      </w:r>
-      <w:r>
-        <w:t>have random bounce (and delay on bounce)</w:t>
+        <w:t>Able to change have random bounce (and delay on bounce)</w:t>
       </w:r>
     </w:p>
     <w:p>
@@ -454,13 +409,7 @@
         </w:numPr>
       </w:pPr>
       <w:r>
-        <w:t>Able to</w:t>
-      </w:r>
-      <w:r>
-        <w:t xml:space="preserve"> have ball offspring (makes single use</w:t>
-      </w:r>
-      <w:r>
-        <w:t xml:space="preserve"> bullets on paddle hit)</w:t>
+        <w:t>Able to have ball offspring (makes single use bullets on paddle hit)</w:t>
       </w:r>
     </w:p>
     <w:p>
@@ -472,31 +421,7 @@
         </w:numPr>
       </w:pPr>
       <w:r>
-        <w:t>Able to</w:t>
-      </w:r>
-      <w:r>
-        <w:t xml:space="preserve"> use</w:t>
-      </w:r>
-      <w:r>
-        <w:t xml:space="preserve"> </w:t>
-      </w:r>
-      <w:r>
-        <w:t>c</w:t>
-      </w:r>
-      <w:r>
-        <w:t xml:space="preserve">haotic </w:t>
-      </w:r>
-      <w:r>
-        <w:t xml:space="preserve">mode </w:t>
-      </w:r>
-      <w:r>
-        <w:t>(</w:t>
-      </w:r>
-      <w:r>
-        <w:t xml:space="preserve">any selection of the above, or </w:t>
-      </w:r>
-      <w:r>
-        <w:t>all of the above)</w:t>
+        <w:t>Able to use chaotic mode (any selection of the above, or all of the above)</w:t>
       </w:r>
     </w:p>
     <w:p>
@@ -955,6 +880,10 @@
     </w:p>
     <w:p>
       <w:r>
+        <w:rPr>
+          <w:noProof/>
+          <w:lang w:eastAsia="en-NZ"/>
+        </w:rPr>
         <w:drawing>
           <wp:inline distT="0" distB="0" distL="0" distR="0" wp14:anchorId="00999660" wp14:editId="4AD9FE93">
             <wp:extent cx="5731510" cy="4242435"/>
@@ -1021,6 +950,10 @@
     </w:p>
     <w:p>
       <w:r>
+        <w:rPr>
+          <w:noProof/>
+          <w:lang w:eastAsia="en-NZ"/>
+        </w:rPr>
         <w:drawing>
           <wp:inline distT="0" distB="0" distL="0" distR="0" wp14:anchorId="5DE7C134" wp14:editId="48208EE2">
             <wp:extent cx="4968240" cy="3139440"/>
@@ -1079,17 +1012,115 @@
         <w:t>Menu Planning</w:t>
       </w:r>
     </w:p>
-    <w:p/>
+    <w:p>
+      <w:r>
+        <w:rPr>
+          <w:noProof/>
+          <w:lang w:eastAsia="en-NZ"/>
+        </w:rPr>
+        <w:drawing>
+          <wp:inline distT="0" distB="0" distL="0" distR="0">
+            <wp:extent cx="5731510" cy="6784975"/>
+            <wp:effectExtent l="0" t="0" r="0" b="0"/>
+            <wp:docPr id="3" name="Picture 3"/>
+            <wp:cNvGraphicFramePr>
+              <a:graphicFrameLocks xmlns:a="http://schemas.openxmlformats.org/drawingml/2006/main" noChangeAspect="1"/>
+            </wp:cNvGraphicFramePr>
+            <a:graphic xmlns:a="http://schemas.openxmlformats.org/drawingml/2006/main">
+              <a:graphicData uri="http://schemas.openxmlformats.org/drawingml/2006/picture">
+                <pic:pic xmlns:pic="http://schemas.openxmlformats.org/drawingml/2006/picture">
+                  <pic:nvPicPr>
+                    <pic:cNvPr id="3" name="scan.png"/>
+                    <pic:cNvPicPr/>
+                  </pic:nvPicPr>
+                  <pic:blipFill>
+                    <a:blip r:embed="rId9">
+                      <a:extLst>
+                        <a:ext uri="{28A0092B-C50C-407E-A947-70E740481C1C}">
+                          <a14:useLocalDpi xmlns:a14="http://schemas.microsoft.com/office/drawing/2010/main" val="0"/>
+                        </a:ext>
+                      </a:extLst>
+                    </a:blip>
+                    <a:stretch>
+                      <a:fillRect/>
+                    </a:stretch>
+                  </pic:blipFill>
+                  <pic:spPr>
+                    <a:xfrm>
+                      <a:off x="0" y="0"/>
+                      <a:ext cx="5731510" cy="6784975"/>
+                    </a:xfrm>
+                    <a:prstGeom prst="rect">
+                      <a:avLst/>
+                    </a:prstGeom>
+                  </pic:spPr>
+                </pic:pic>
+              </a:graphicData>
+            </a:graphic>
+          </wp:inline>
+        </w:drawing>
+      </w:r>
+    </w:p>
     <w:p>
       <w:pPr>
         <w:rPr>
           <w:i/>
         </w:rPr>
       </w:pPr>
-      <w:r>
+    </w:p>
+    <w:p>
+      <w:pPr>
         <w:rPr>
           <w:i/>
         </w:rPr>
+      </w:pPr>
+    </w:p>
+    <w:p>
+      <w:pPr>
+        <w:rPr>
+          <w:i/>
+        </w:rPr>
+      </w:pPr>
+    </w:p>
+    <w:p>
+      <w:pPr>
+        <w:rPr>
+          <w:i/>
+        </w:rPr>
+      </w:pPr>
+    </w:p>
+    <w:p>
+      <w:pPr>
+        <w:rPr>
+          <w:i/>
+        </w:rPr>
+      </w:pPr>
+    </w:p>
+    <w:p>
+      <w:pPr>
+        <w:rPr>
+          <w:i/>
+        </w:rPr>
+      </w:pPr>
+    </w:p>
+    <w:p>
+      <w:pPr>
+        <w:rPr>
+          <w:i/>
+        </w:rPr>
+      </w:pPr>
+    </w:p>
+    <w:p>
+      <w:pPr>
+        <w:rPr>
+          <w:i/>
+        </w:rPr>
+      </w:pPr>
+      <w:r>
+        <w:rPr>
+          <w:i/>
+        </w:rPr>
+        <w:lastRenderedPageBreak/>
         <w:t>Player Classes and Abilities</w:t>
       </w:r>
     </w:p>
@@ -1792,7 +1823,7 @@
 </file>
 
 <file path=word/endnotes.xml><?xml version="1.0" encoding="utf-8"?>
-<w:endnotes xmlns:wpc="http://schemas.microsoft.com/office/word/2010/wordprocessingCanvas" xmlns:mc="http://schemas.openxmlformats.org/markup-compatibility/2006" xmlns:o="urn:schemas-microsoft-com:office:office" xmlns:r="http://schemas.openxmlformats.org/officeDocument/2006/relationships" xmlns:m="http://schemas.openxmlformats.org/officeDocument/2006/math" xmlns:v="urn:schemas-microsoft-com:vml" xmlns:wp14="http://schemas.microsoft.com/office/word/2010/wordprocessingDrawing" xmlns:wp="http://schemas.openxmlformats.org/drawingml/2006/wordprocessingDrawing" xmlns:w10="urn:schemas-microsoft-com:office:word" xmlns:w="http://schemas.openxmlformats.org/wordprocessingml/2006/main" xmlns:w14="http://schemas.microsoft.com/office/word/2010/wordml" xmlns:w15="http://schemas.microsoft.com/office/word/2012/wordml" xmlns:wpg="http://schemas.microsoft.com/office/word/2010/wordprocessingGroup" xmlns:wpi="http://schemas.microsoft.com/office/word/2010/wordprocessingInk" xmlns:wne="http://schemas.microsoft.com/office/word/2006/wordml" xmlns:wps="http://schemas.microsoft.com/office/word/2010/wordprocessingShape" mc:Ignorable="w14 w15 wp14">
+<w:endnotes xmlns:wpc="http://schemas.microsoft.com/office/word/2010/wordprocessingCanvas" xmlns:cx="http://schemas.microsoft.com/office/drawing/2014/chartex" xmlns:cx1="http://schemas.microsoft.com/office/drawing/2015/9/8/chartex" xmlns:cx2="http://schemas.microsoft.com/office/drawing/2015/10/21/chartex" xmlns:cx3="http://schemas.microsoft.com/office/drawing/2016/5/9/chartex" xmlns:cx4="http://schemas.microsoft.com/office/drawing/2016/5/10/chartex" xmlns:cx5="http://schemas.microsoft.com/office/drawing/2016/5/11/chartex" xmlns:mc="http://schemas.openxmlformats.org/markup-compatibility/2006" xmlns:o="urn:schemas-microsoft-com:office:office" xmlns:r="http://schemas.openxmlformats.org/officeDocument/2006/relationships" xmlns:m="http://schemas.openxmlformats.org/officeDocument/2006/math" xmlns:v="urn:schemas-microsoft-com:vml" xmlns:wp14="http://schemas.microsoft.com/office/word/2010/wordprocessingDrawing" xmlns:wp="http://schemas.openxmlformats.org/drawingml/2006/wordprocessingDrawing" xmlns:w10="urn:schemas-microsoft-com:office:word" xmlns:w="http://schemas.openxmlformats.org/wordprocessingml/2006/main" xmlns:w14="http://schemas.microsoft.com/office/word/2010/wordml" xmlns:w15="http://schemas.microsoft.com/office/word/2012/wordml" xmlns:w16se="http://schemas.microsoft.com/office/word/2015/wordml/symex" xmlns:wpg="http://schemas.microsoft.com/office/word/2010/wordprocessingGroup" xmlns:wpi="http://schemas.microsoft.com/office/word/2010/wordprocessingInk" xmlns:wne="http://schemas.microsoft.com/office/word/2006/wordml" xmlns:wps="http://schemas.microsoft.com/office/word/2010/wordprocessingShape" mc:Ignorable="w14 w15 w16se wp14">
   <w:endnote w:type="separator" w:id="-1">
     <w:p>
       <w:pPr>
@@ -1817,7 +1848,7 @@
 </file>
 
 <file path=word/footnotes.xml><?xml version="1.0" encoding="utf-8"?>
-<w:footnotes xmlns:wpc="http://schemas.microsoft.com/office/word/2010/wordprocessingCanvas" xmlns:mc="http://schemas.openxmlformats.org/markup-compatibility/2006" xmlns:o="urn:schemas-microsoft-com:office:office" xmlns:r="http://schemas.openxmlformats.org/officeDocument/2006/relationships" xmlns:m="http://schemas.openxmlformats.org/officeDocument/2006/math" xmlns:v="urn:schemas-microsoft-com:vml" xmlns:wp14="http://schemas.microsoft.com/office/word/2010/wordprocessingDrawing" xmlns:wp="http://schemas.openxmlformats.org/drawingml/2006/wordprocessingDrawing" xmlns:w10="urn:schemas-microsoft-com:office:word" xmlns:w="http://schemas.openxmlformats.org/wordprocessingml/2006/main" xmlns:w14="http://schemas.microsoft.com/office/word/2010/wordml" xmlns:w15="http://schemas.microsoft.com/office/word/2012/wordml" xmlns:wpg="http://schemas.microsoft.com/office/word/2010/wordprocessingGroup" xmlns:wpi="http://schemas.microsoft.com/office/word/2010/wordprocessingInk" xmlns:wne="http://schemas.microsoft.com/office/word/2006/wordml" xmlns:wps="http://schemas.microsoft.com/office/word/2010/wordprocessingShape" mc:Ignorable="w14 w15 wp14">
+<w:footnotes xmlns:wpc="http://schemas.microsoft.com/office/word/2010/wordprocessingCanvas" xmlns:cx="http://schemas.microsoft.com/office/drawing/2014/chartex" xmlns:cx1="http://schemas.microsoft.com/office/drawing/2015/9/8/chartex" xmlns:cx2="http://schemas.microsoft.com/office/drawing/2015/10/21/chartex" xmlns:cx3="http://schemas.microsoft.com/office/drawing/2016/5/9/chartex" xmlns:cx4="http://schemas.microsoft.com/office/drawing/2016/5/10/chartex" xmlns:cx5="http://schemas.microsoft.com/office/drawing/2016/5/11/chartex" xmlns:mc="http://schemas.openxmlformats.org/markup-compatibility/2006" xmlns:o="urn:schemas-microsoft-com:office:office" xmlns:r="http://schemas.openxmlformats.org/officeDocument/2006/relationships" xmlns:m="http://schemas.openxmlformats.org/officeDocument/2006/math" xmlns:v="urn:schemas-microsoft-com:vml" xmlns:wp14="http://schemas.microsoft.com/office/word/2010/wordprocessingDrawing" xmlns:wp="http://schemas.openxmlformats.org/drawingml/2006/wordprocessingDrawing" xmlns:w10="urn:schemas-microsoft-com:office:word" xmlns:w="http://schemas.openxmlformats.org/wordprocessingml/2006/main" xmlns:w14="http://schemas.microsoft.com/office/word/2010/wordml" xmlns:w15="http://schemas.microsoft.com/office/word/2012/wordml" xmlns:w16se="http://schemas.microsoft.com/office/word/2015/wordml/symex" xmlns:wpg="http://schemas.microsoft.com/office/word/2010/wordprocessingGroup" xmlns:wpi="http://schemas.microsoft.com/office/word/2010/wordprocessingInk" xmlns:wne="http://schemas.microsoft.com/office/word/2006/wordml" xmlns:wps="http://schemas.microsoft.com/office/word/2010/wordprocessingShape" mc:Ignorable="w14 w15 w16se wp14">
   <w:footnote w:type="separator" w:id="-1">
     <w:p>
       <w:pPr>
@@ -1842,8 +1873,8 @@
 </file>
 
 <file path=word/numbering.xml><?xml version="1.0" encoding="utf-8"?>
-<w:numbering xmlns:wpc="http://schemas.microsoft.com/office/word/2010/wordprocessingCanvas" xmlns:mc="http://schemas.openxmlformats.org/markup-compatibility/2006" xmlns:o="urn:schemas-microsoft-com:office:office" xmlns:r="http://schemas.openxmlformats.org/officeDocument/2006/relationships" xmlns:m="http://schemas.openxmlformats.org/officeDocument/2006/math" xmlns:v="urn:schemas-microsoft-com:vml" xmlns:wp14="http://schemas.microsoft.com/office/word/2010/wordprocessingDrawing" xmlns:wp="http://schemas.openxmlformats.org/drawingml/2006/wordprocessingDrawing" xmlns:w10="urn:schemas-microsoft-com:office:word" xmlns:w="http://schemas.openxmlformats.org/wordprocessingml/2006/main" xmlns:w14="http://schemas.microsoft.com/office/word/2010/wordml" xmlns:w15="http://schemas.microsoft.com/office/word/2012/wordml" xmlns:wpg="http://schemas.microsoft.com/office/word/2010/wordprocessingGroup" xmlns:wpi="http://schemas.microsoft.com/office/word/2010/wordprocessingInk" xmlns:wne="http://schemas.microsoft.com/office/word/2006/wordml" xmlns:wps="http://schemas.microsoft.com/office/word/2010/wordprocessingShape" mc:Ignorable="w14 w15 wp14">
-  <w:abstractNum w:abstractNumId="0">
+<w:numbering xmlns:wpc="http://schemas.microsoft.com/office/word/2010/wordprocessingCanvas" xmlns:cx="http://schemas.microsoft.com/office/drawing/2014/chartex" xmlns:cx1="http://schemas.microsoft.com/office/drawing/2015/9/8/chartex" xmlns:cx2="http://schemas.microsoft.com/office/drawing/2015/10/21/chartex" xmlns:cx3="http://schemas.microsoft.com/office/drawing/2016/5/9/chartex" xmlns:cx4="http://schemas.microsoft.com/office/drawing/2016/5/10/chartex" xmlns:cx5="http://schemas.microsoft.com/office/drawing/2016/5/11/chartex" xmlns:mc="http://schemas.openxmlformats.org/markup-compatibility/2006" xmlns:o="urn:schemas-microsoft-com:office:office" xmlns:r="http://schemas.openxmlformats.org/officeDocument/2006/relationships" xmlns:m="http://schemas.openxmlformats.org/officeDocument/2006/math" xmlns:v="urn:schemas-microsoft-com:vml" xmlns:wp14="http://schemas.microsoft.com/office/word/2010/wordprocessingDrawing" xmlns:wp="http://schemas.openxmlformats.org/drawingml/2006/wordprocessingDrawing" xmlns:w10="urn:schemas-microsoft-com:office:word" xmlns:w="http://schemas.openxmlformats.org/wordprocessingml/2006/main" xmlns:w14="http://schemas.microsoft.com/office/word/2010/wordml" xmlns:w15="http://schemas.microsoft.com/office/word/2012/wordml" xmlns:w16se="http://schemas.microsoft.com/office/word/2015/wordml/symex" xmlns:wpg="http://schemas.microsoft.com/office/word/2010/wordprocessingGroup" xmlns:wpi="http://schemas.microsoft.com/office/word/2010/wordprocessingInk" xmlns:wne="http://schemas.microsoft.com/office/word/2006/wordml" xmlns:wps="http://schemas.microsoft.com/office/word/2010/wordprocessingShape" mc:Ignorable="w14 w15 w16se wp14">
+  <w:abstractNum w:abstractNumId="0" w15:restartNumberingAfterBreak="0">
     <w:nsid w:val="025F29FE"/>
     <w:multiLevelType w:val="hybridMultilevel"/>
     <w:tmpl w:val="6BBEB83A"/>
@@ -1956,7 +1987,7 @@
       </w:rPr>
     </w:lvl>
   </w:abstractNum>
-  <w:abstractNum w:abstractNumId="1">
+  <w:abstractNum w:abstractNumId="1" w15:restartNumberingAfterBreak="0">
     <w:nsid w:val="0B671D5D"/>
     <w:multiLevelType w:val="hybridMultilevel"/>
     <w:tmpl w:val="A7A29BD8"/>
@@ -2069,7 +2100,7 @@
       </w:rPr>
     </w:lvl>
   </w:abstractNum>
-  <w:abstractNum w:abstractNumId="2">
+  <w:abstractNum w:abstractNumId="2" w15:restartNumberingAfterBreak="0">
     <w:nsid w:val="2AB35BB7"/>
     <w:multiLevelType w:val="hybridMultilevel"/>
     <w:tmpl w:val="78B052D8"/>
@@ -2182,7 +2213,7 @@
       </w:rPr>
     </w:lvl>
   </w:abstractNum>
-  <w:abstractNum w:abstractNumId="3">
+  <w:abstractNum w:abstractNumId="3" w15:restartNumberingAfterBreak="0">
     <w:nsid w:val="539A05A9"/>
     <w:multiLevelType w:val="hybridMultilevel"/>
     <w:tmpl w:val="AA900236"/>
@@ -2311,7 +2342,7 @@
 </file>
 
 <file path=word/styles.xml><?xml version="1.0" encoding="utf-8"?>
-<w:styles xmlns:mc="http://schemas.openxmlformats.org/markup-compatibility/2006" xmlns:r="http://schemas.openxmlformats.org/officeDocument/2006/relationships" xmlns:w="http://schemas.openxmlformats.org/wordprocessingml/2006/main" xmlns:w14="http://schemas.microsoft.com/office/word/2010/wordml" xmlns:w15="http://schemas.microsoft.com/office/word/2012/wordml" mc:Ignorable="w14 w15">
+<w:styles xmlns:mc="http://schemas.openxmlformats.org/markup-compatibility/2006" xmlns:r="http://schemas.openxmlformats.org/officeDocument/2006/relationships" xmlns:w="http://schemas.openxmlformats.org/wordprocessingml/2006/main" xmlns:w14="http://schemas.microsoft.com/office/word/2010/wordml" xmlns:w15="http://schemas.microsoft.com/office/word/2012/wordml" xmlns:w16se="http://schemas.microsoft.com/office/word/2015/wordml/symex" mc:Ignorable="w14 w15 w16se">
   <w:docDefaults>
     <w:rPrDefault>
       <w:rPr>
@@ -2327,7 +2358,7 @@
       </w:pPr>
     </w:pPrDefault>
   </w:docDefaults>
-  <w:latentStyles w:defLockedState="0" w:defUIPriority="99" w:defSemiHidden="0" w:defUnhideWhenUsed="0" w:defQFormat="0" w:count="371">
+  <w:latentStyles w:defLockedState="0" w:defUIPriority="99" w:defSemiHidden="0" w:defUnhideWhenUsed="0" w:defQFormat="0" w:count="374">
     <w:lsdException w:name="Normal" w:uiPriority="0" w:qFormat="1"/>
     <w:lsdException w:name="heading 1" w:uiPriority="9" w:qFormat="1"/>
     <w:lsdException w:name="heading 2" w:semiHidden="1" w:uiPriority="9" w:unhideWhenUsed="1" w:qFormat="1"/>
@@ -2433,7 +2464,6 @@
     <w:lsdException w:name="HTML Sample" w:semiHidden="1" w:unhideWhenUsed="1"/>
     <w:lsdException w:name="HTML Typewriter" w:semiHidden="1" w:unhideWhenUsed="1"/>
     <w:lsdException w:name="HTML Variable" w:semiHidden="1" w:unhideWhenUsed="1"/>
-    <w:lsdException w:name="Normal Table" w:semiHidden="1" w:unhideWhenUsed="1"/>
     <w:lsdException w:name="annotation subject" w:semiHidden="1" w:unhideWhenUsed="1"/>
     <w:lsdException w:name="No List" w:semiHidden="1" w:unhideWhenUsed="1"/>
     <w:lsdException w:name="Outline List 1" w:semiHidden="1" w:unhideWhenUsed="1"/>
@@ -2478,7 +2508,6 @@
     <w:lsdException w:name="Table Professional" w:semiHidden="1" w:unhideWhenUsed="1"/>
     <w:lsdException w:name="Table Subtle 1" w:semiHidden="1" w:unhideWhenUsed="1"/>
     <w:lsdException w:name="Table Subtle 2" w:semiHidden="1" w:unhideWhenUsed="1"/>
-    <w:lsdException w:name="Table Web 1" w:semiHidden="1" w:unhideWhenUsed="1"/>
     <w:lsdException w:name="Table Web 2" w:semiHidden="1" w:unhideWhenUsed="1"/>
     <w:lsdException w:name="Table Web 3" w:semiHidden="1" w:unhideWhenUsed="1"/>
     <w:lsdException w:name="Balloon Text" w:semiHidden="1" w:unhideWhenUsed="1"/>
@@ -2699,6 +2728,9 @@
     <w:lsdException w:name="List Table 5 Dark Accent 6" w:uiPriority="50"/>
     <w:lsdException w:name="List Table 6 Colorful Accent 6" w:uiPriority="51"/>
     <w:lsdException w:name="List Table 7 Colorful Accent 6" w:uiPriority="52"/>
+    <w:lsdException w:name="Mention" w:semiHidden="1" w:unhideWhenUsed="1"/>
+    <w:lsdException w:name="Smart Hyperlink" w:semiHidden="1" w:unhideWhenUsed="1"/>
+    <w:lsdException w:name="Hashtag" w:semiHidden="1" w:unhideWhenUsed="1"/>
   </w:latentStyles>
   <w:style w:type="paragraph" w:default="1" w:styleId="Normal">
     <w:name w:val="Normal"/>
@@ -2836,7 +2868,6 @@
       <w:spacing w:after="0" w:line="240" w:lineRule="auto"/>
     </w:pPr>
     <w:tblPr>
-      <w:tblInd w:w="0" w:type="dxa"/>
       <w:tblBorders>
         <w:top w:val="single" w:sz="4" w:space="0" w:color="auto"/>
         <w:left w:val="single" w:sz="4" w:space="0" w:color="auto"/>
@@ -2845,12 +2876,6 @@
         <w:insideH w:val="single" w:sz="4" w:space="0" w:color="auto"/>
         <w:insideV w:val="single" w:sz="4" w:space="0" w:color="auto"/>
       </w:tblBorders>
-      <w:tblCellMar>
-        <w:top w:w="0" w:type="dxa"/>
-        <w:left w:w="108" w:type="dxa"/>
-        <w:bottom w:w="0" w:type="dxa"/>
-        <w:right w:w="108" w:type="dxa"/>
-      </w:tblCellMar>
     </w:tblPr>
   </w:style>
   <w:style w:type="table" w:styleId="PlainTable3">
@@ -2864,13 +2889,6 @@
     <w:tblPr>
       <w:tblStyleRowBandSize w:val="1"/>
       <w:tblStyleColBandSize w:val="1"/>
-      <w:tblInd w:w="0" w:type="dxa"/>
-      <w:tblCellMar>
-        <w:top w:w="0" w:type="dxa"/>
-        <w:left w:w="108" w:type="dxa"/>
-        <w:bottom w:w="0" w:type="dxa"/>
-        <w:right w:w="108" w:type="dxa"/>
-      </w:tblCellMar>
     </w:tblPr>
     <w:tblStylePr w:type="firstRow">
       <w:rPr>
@@ -2964,7 +2982,6 @@
     <w:tblPr>
       <w:tblStyleRowBandSize w:val="1"/>
       <w:tblStyleColBandSize w:val="1"/>
-      <w:tblInd w:w="0" w:type="dxa"/>
       <w:tblBorders>
         <w:top w:val="single" w:sz="4" w:space="0" w:color="666666" w:themeColor="text1" w:themeTint="99"/>
         <w:left w:val="single" w:sz="4" w:space="0" w:color="666666" w:themeColor="text1" w:themeTint="99"/>
@@ -2973,12 +2990,6 @@
         <w:insideH w:val="single" w:sz="4" w:space="0" w:color="666666" w:themeColor="text1" w:themeTint="99"/>
         <w:insideV w:val="single" w:sz="4" w:space="0" w:color="666666" w:themeColor="text1" w:themeTint="99"/>
       </w:tblBorders>
-      <w:tblCellMar>
-        <w:top w:w="0" w:type="dxa"/>
-        <w:left w:w="108" w:type="dxa"/>
-        <w:bottom w:w="0" w:type="dxa"/>
-        <w:right w:w="108" w:type="dxa"/>
-      </w:tblCellMar>
     </w:tblPr>
     <w:tblStylePr w:type="firstRow">
       <w:rPr>

</xml_diff>

<commit_message>
fnishing up project plan
</commit_message>
<xml_diff>
--- a/Planning/Planning.docx
+++ b/Planning/Planning.docx
@@ -1,6 +1,6 @@
 
 <file path=word/document.xml><?xml version="1.0" encoding="utf-8"?>
-<w:document xmlns:ve="http://schemas.openxmlformats.org/markup-compatibility/2006" xmlns:o="urn:schemas-microsoft-com:office:office" xmlns:r="http://schemas.openxmlformats.org/officeDocument/2006/relationships" xmlns:m="http://schemas.openxmlformats.org/officeDocument/2006/math" xmlns:v="urn:schemas-microsoft-com:vml" xmlns:wp="http://schemas.openxmlformats.org/drawingml/2006/wordprocessingDrawing" xmlns:w10="urn:schemas-microsoft-com:office:word" xmlns:w="http://schemas.openxmlformats.org/wordprocessingml/2006/main" xmlns:wne="http://schemas.microsoft.com/office/word/2006/wordml">
+<w:document xmlns:wpc="http://schemas.microsoft.com/office/word/2010/wordprocessingCanvas" xmlns:cx="http://schemas.microsoft.com/office/drawing/2014/chartex" xmlns:cx1="http://schemas.microsoft.com/office/drawing/2015/9/8/chartex" xmlns:cx2="http://schemas.microsoft.com/office/drawing/2015/10/21/chartex" xmlns:cx3="http://schemas.microsoft.com/office/drawing/2016/5/9/chartex" xmlns:cx4="http://schemas.microsoft.com/office/drawing/2016/5/10/chartex" xmlns:cx5="http://schemas.microsoft.com/office/drawing/2016/5/11/chartex" xmlns:mc="http://schemas.openxmlformats.org/markup-compatibility/2006" xmlns:o="urn:schemas-microsoft-com:office:office" xmlns:r="http://schemas.openxmlformats.org/officeDocument/2006/relationships" xmlns:m="http://schemas.openxmlformats.org/officeDocument/2006/math" xmlns:v="urn:schemas-microsoft-com:vml" xmlns:wp14="http://schemas.microsoft.com/office/word/2010/wordprocessingDrawing" xmlns:wp="http://schemas.openxmlformats.org/drawingml/2006/wordprocessingDrawing" xmlns:w10="urn:schemas-microsoft-com:office:word" xmlns:w="http://schemas.openxmlformats.org/wordprocessingml/2006/main" xmlns:w14="http://schemas.microsoft.com/office/word/2010/wordml" xmlns:w15="http://schemas.microsoft.com/office/word/2012/wordml" xmlns:w16se="http://schemas.microsoft.com/office/word/2015/wordml/symex" xmlns:wpg="http://schemas.microsoft.com/office/word/2010/wordprocessingGroup" xmlns:wpi="http://schemas.microsoft.com/office/word/2010/wordprocessingInk" xmlns:wne="http://schemas.microsoft.com/office/word/2006/wordml" xmlns:wps="http://schemas.microsoft.com/office/word/2010/wordprocessingShape" mc:Ignorable="w14 w15 w16se wp14">
   <w:body>
     <w:p>
       <w:pPr>
@@ -146,7 +146,19 @@
         <w:jc w:val="both"/>
       </w:pPr>
       <w:r>
-        <w:t>Mark is studying a conjoint Computer Systems Engineering and Computer Science degree at the University of Auckland. Earlier in the year he worked on a Microsoft Imagine Cup project which consists of a Windows Forms application and a Xamarin cross platform app, both coded in XAML and C#. His team’s extension features for the ELECTENG 209 project last year incorporated a real time graphing Android app, coded in Java. Both projects incorporated Git and object oriented programming. Last summer, Mark undertook a summer studentship for the University of Auckland’s Department of Electrical and Computer Engineering, supervised by Dr Nasser Giacaman. The project involved designing and creating a selection of educational videos, a website, and lab exercises to help future engineering students familiarise themselves with software such as Ubuntu, C++, and Eclipse.</w:t>
+        <w:t xml:space="preserve">Mark is studying a conjoint Computer Systems Engineering and Computer Science degree at the University of Auckland. Earlier </w:t>
+      </w:r>
+      <w:r>
+        <w:t xml:space="preserve">this </w:t>
+      </w:r>
+      <w:r>
+        <w:t xml:space="preserve">year he worked on a Microsoft Imagine Cup project </w:t>
+      </w:r>
+      <w:r>
+        <w:t xml:space="preserve">in which his team created </w:t>
+      </w:r>
+      <w:r>
+        <w:t>a Windows Forms application and a Xamarin cross platform app, both coded in XAML and C#. His team’s extension features for the ELECTENG 209 project last year incorporated a real time graphing Android app, coded in Java. Both projects incorporated Git and object oriented programming. Last summer, Mark undertook a summer studentship for the University of Auckland’s Department of Electrical and Computer Engineering, supervised by Dr Nasser Giacaman. The project involved designing and creating a selection of educational videos, a website, and lab exercises to help future engineering students familiarise themselves with software such as Ubuntu, C++, and Eclipse.</w:t>
       </w:r>
     </w:p>
     <w:p/>
@@ -177,20 +189,54 @@
     </w:p>
     <w:p>
       <w:r>
-        <w:t xml:space="preserve">Our game is based on the classic arcade game Warlords. The game will be able to be played by any number of one to four players. Each player will </w:t>
-      </w:r>
-      <w:r>
-        <w:t xml:space="preserve">have a stationary base in a corner of the screen, protected by a block wall around it. There will also be a ball on the game screen, which will be continuously moving and bouncing off the sides of the screen and off the block walls. However when the ball bounces off a block in the wall, then that block will be destroyed. </w:t>
-      </w:r>
-    </w:p>
-    <w:p>
-      <w:r>
-        <w:t>The aim of the game will be to defend your base, using two keys to control a paddle. The paddle will be able to deflect the ball away from your block wall and towards another player’s wall or a side of the screen. If the ball fully penetrates a player’s block wall and hits their base, then that player is defeated. A player wins if all other players are defeated within a certain time frame, or if they have the most blocks in their wall when the time frame expires.</w:t>
-      </w:r>
-    </w:p>
-    <w:p>
-      <w:r>
-        <w:t>The game will always have four b</w:t>
+        <w:t>Our game will be</w:t>
+      </w:r>
+      <w:r>
+        <w:t xml:space="preserve"> based on the classic arcade game Warlords. The game will be able to be played by any number of one to four players. Each player will </w:t>
+      </w:r>
+      <w:r>
+        <w:t xml:space="preserve">have a stationary base in a corner of the screen, protected by a block wall around it. There will also be a ball on the game screen, which will be continuously moving and bouncing off the sides of the screen and off the block walls. </w:t>
+      </w:r>
+      <w:r>
+        <w:t>However,</w:t>
+      </w:r>
+      <w:r>
+        <w:t xml:space="preserve"> when the ball bounces off a block in the wall, then that block will be destroyed. </w:t>
+      </w:r>
+    </w:p>
+    <w:p>
+      <w:r>
+        <w:t xml:space="preserve">The aim of the game will be to defend your base, using two keys to control a paddle. The paddle will be able to deflect the ball away from your block wall and towards another player’s wall or a side of the screen. If the ball fully penetrates a player’s block wall and hits their base, then that player is defeated. A player wins </w:t>
+      </w:r>
+      <w:r>
+        <w:t xml:space="preserve">the game </w:t>
+      </w:r>
+      <w:r>
+        <w:t>if all other players are defeated within a certain time frame, or if they have the most blocks in their wall when the time frame expires.</w:t>
+      </w:r>
+    </w:p>
+    <w:p>
+      <w:r>
+        <w:t xml:space="preserve">A sample diagram of what each game screen will look like is included in the appendix to this plan. Our game screen will be square, with circular bases and paddle movement. Next to each base will be a timer and that player’s score. </w:t>
+      </w:r>
+    </w:p>
+    <w:p>
+      <w:r>
+        <w:t>Also,</w:t>
+      </w:r>
+      <w:r>
+        <w:t xml:space="preserve"> included in the appendix is a plan of the menu layouts. The menu will allow the players to select game modes, additional features</w:t>
+      </w:r>
+      <w:r>
+        <w:t>, options, and more. We are aiming for a simplistic and intuitive user interface, with only 3-4 keys required, and no mouse, for navigating the menu and playing the game.</w:t>
+      </w:r>
+    </w:p>
+    <w:p>
+      <w:r>
+        <w:t xml:space="preserve">Every instance of the </w:t>
+      </w:r>
+      <w:r>
+        <w:t>game will always have four b</w:t>
       </w:r>
       <w:r>
         <w:t xml:space="preserve">ases, block walls, </w:t>
@@ -202,18 +248,23 @@
         <w:t xml:space="preserve">and paddles. </w:t>
       </w:r>
       <w:r>
-        <w:t>If less than four individuals are playing the game, then an AI will be able to control the remaining bases.</w:t>
+        <w:t xml:space="preserve">If less than four individuals are playing the game, then an AI </w:t>
+      </w:r>
+      <w:r>
+        <w:t xml:space="preserve">player </w:t>
+      </w:r>
+      <w:r>
+        <w:t>will be able to control the remaining bases.</w:t>
       </w:r>
       <w:r>
         <w:t xml:space="preserve"> This AI will have multiple difficulty levels.</w:t>
       </w:r>
     </w:p>
-    <w:p/>
-    <w:p/>
-    <w:p/>
-    <w:p/>
-    <w:p/>
-    <w:p/>
+    <w:p>
+      <w:r>
+        <w:t>The basic game that we will implement will be a multiplayer arcade game. In addition to the basic game specifications as stated above, we will also include the following extra game features as shown on the next page.</w:t>
+      </w:r>
+    </w:p>
     <w:p/>
     <w:p/>
     <w:p>
@@ -277,10 +328,10 @@
         </w:numPr>
       </w:pPr>
       <w:r>
-        <w:t>Ability</w:t>
-      </w:r>
-      <w:r>
-        <w:t xml:space="preserve"> to use different classes with different powerups</w:t>
+        <w:t>Players can choose</w:t>
+      </w:r>
+      <w:r>
+        <w:t xml:space="preserve"> different classes with different powerups</w:t>
       </w:r>
       <w:r>
         <w:t xml:space="preserve"> </w:t>
@@ -304,7 +355,10 @@
         </w:numPr>
       </w:pPr>
       <w:r>
-        <w:t xml:space="preserve">Ability </w:t>
+        <w:t>Game option</w:t>
+      </w:r>
+      <w:r>
+        <w:t xml:space="preserve"> </w:t>
       </w:r>
       <w:r>
         <w:t>to change ball speed</w:t>
@@ -319,7 +373,10 @@
         </w:numPr>
       </w:pPr>
       <w:r>
-        <w:t xml:space="preserve">Ability </w:t>
+        <w:t>Game option</w:t>
+      </w:r>
+      <w:r>
+        <w:t xml:space="preserve"> </w:t>
       </w:r>
       <w:r>
         <w:t>to change paddle speed</w:t>
@@ -334,7 +391,10 @@
         </w:numPr>
       </w:pPr>
       <w:r>
-        <w:t xml:space="preserve">Ability </w:t>
+        <w:t>Game option</w:t>
+      </w:r>
+      <w:r>
+        <w:t xml:space="preserve"> </w:t>
       </w:r>
       <w:r>
         <w:t>to make ball speed up on bounce</w:t>
@@ -349,7 +409,10 @@
         </w:numPr>
       </w:pPr>
       <w:r>
-        <w:t xml:space="preserve">Ability </w:t>
+        <w:t>Game option</w:t>
+      </w:r>
+      <w:r>
+        <w:t xml:space="preserve"> </w:t>
       </w:r>
       <w:r>
         <w:t>to have multiple balls</w:t>
@@ -364,7 +427,7 @@
         </w:numPr>
       </w:pPr>
       <w:r>
-        <w:t xml:space="preserve">Ability </w:t>
+        <w:t xml:space="preserve">Game option </w:t>
       </w:r>
       <w:r>
         <w:t>to enable paddle reverse physics</w:t>
@@ -379,7 +442,7 @@
         </w:numPr>
       </w:pPr>
       <w:r>
-        <w:t xml:space="preserve">Ability </w:t>
+        <w:t xml:space="preserve">Game option </w:t>
       </w:r>
       <w:r>
         <w:t>to have fire balls (penetrate further)</w:t>
@@ -394,7 +457,10 @@
         </w:numPr>
       </w:pPr>
       <w:r>
-        <w:t xml:space="preserve">Ability </w:t>
+        <w:t>Game option</w:t>
+      </w:r>
+      <w:r>
+        <w:t xml:space="preserve"> </w:t>
       </w:r>
       <w:r>
         <w:t>to have h</w:t>
@@ -415,7 +481,7 @@
         </w:numPr>
       </w:pPr>
       <w:r>
-        <w:t xml:space="preserve">Ability </w:t>
+        <w:t xml:space="preserve">Game option </w:t>
       </w:r>
       <w:r>
         <w:t xml:space="preserve">to have </w:t>
@@ -436,10 +502,22 @@
         </w:numPr>
       </w:pPr>
       <w:r>
-        <w:t xml:space="preserve">Ability </w:t>
-      </w:r>
-      <w:r>
-        <w:t>to change have random bounce (and delay on bounce)</w:t>
+        <w:t xml:space="preserve">Game option </w:t>
+      </w:r>
+      <w:r>
+        <w:t xml:space="preserve">to </w:t>
+      </w:r>
+      <w:r>
+        <w:t>make balls</w:t>
+      </w:r>
+      <w:r>
+        <w:t xml:space="preserve"> random</w:t>
+      </w:r>
+      <w:r>
+        <w:t>ly</w:t>
+      </w:r>
+      <w:r>
+        <w:t xml:space="preserve"> bounce (and delay on bounce)</w:t>
       </w:r>
     </w:p>
     <w:p>
@@ -451,10 +529,31 @@
         </w:numPr>
       </w:pPr>
       <w:r>
-        <w:t xml:space="preserve">Ability </w:t>
-      </w:r>
-      <w:r>
-        <w:t>to have ball offspring (makes single use bullets on paddle hit)</w:t>
+        <w:t>Game option</w:t>
+      </w:r>
+      <w:r>
+        <w:t xml:space="preserve"> </w:t>
+      </w:r>
+      <w:r>
+        <w:t xml:space="preserve">to </w:t>
+      </w:r>
+      <w:r>
+        <w:t xml:space="preserve">make </w:t>
+      </w:r>
+      <w:r>
+        <w:t xml:space="preserve">ball </w:t>
+      </w:r>
+      <w:r>
+        <w:t>multiply</w:t>
+      </w:r>
+      <w:r>
+        <w:t xml:space="preserve"> </w:t>
+      </w:r>
+      <w:r>
+        <w:t>on hit (makes single bounce</w:t>
+      </w:r>
+      <w:r>
+        <w:t xml:space="preserve"> bullets on paddle hit)</w:t>
       </w:r>
     </w:p>
     <w:p>
@@ -466,10 +565,25 @@
         </w:numPr>
       </w:pPr>
       <w:r>
-        <w:t xml:space="preserve">Ability </w:t>
-      </w:r>
-      <w:r>
-        <w:t>to use chaotic mode (any selection of the above, or all of the above)</w:t>
+        <w:t>Game option</w:t>
+      </w:r>
+      <w:r>
+        <w:t xml:space="preserve"> </w:t>
+      </w:r>
+      <w:r>
+        <w:t xml:space="preserve">to </w:t>
+      </w:r>
+      <w:r>
+        <w:t>enable</w:t>
+      </w:r>
+      <w:r>
+        <w:t xml:space="preserve"> chaotic mode (any selection of the above, or </w:t>
+      </w:r>
+      <w:r>
+        <w:t>all</w:t>
+      </w:r>
+      <w:r>
+        <w:t xml:space="preserve"> the above)</w:t>
       </w:r>
     </w:p>
     <w:p>
@@ -782,10 +896,31 @@
     </w:p>
     <w:p>
       <w:r>
-        <w:t xml:space="preserve">Of the many foreseeable challenges which may be encountered, some of the major ones include the AI implementation in the game, </w:t>
-      </w:r>
-      <w:r>
-        <w:t xml:space="preserve">closely following object orientated programming principles and the creation of an original storyline which is appropriate to the game. </w:t>
+        <w:t xml:space="preserve">There are many </w:t>
+      </w:r>
+      <w:r>
+        <w:t>foreseeable chal</w:t>
+      </w:r>
+      <w:r>
+        <w:t>lenges which may be encountered. S</w:t>
+      </w:r>
+      <w:r>
+        <w:t xml:space="preserve">ome major </w:t>
+      </w:r>
+      <w:r>
+        <w:t>challenge</w:t>
+      </w:r>
+      <w:r>
+        <w:t xml:space="preserve">s include the AI implementation in the game, </w:t>
+      </w:r>
+      <w:r>
+        <w:t>closely following object orientated programming principles</w:t>
+      </w:r>
+      <w:r>
+        <w:t>,</w:t>
+      </w:r>
+      <w:r>
+        <w:t xml:space="preserve"> and the creation of an original storyline which is appropriate to the game. </w:t>
       </w:r>
     </w:p>
     <w:p>
@@ -834,7 +969,19 @@
         <w:t>ciency and programming standards</w:t>
       </w:r>
       <w:r>
-        <w:t xml:space="preserve"> such as object orientated principles. As a result, students have very few opportunities to </w:t>
+        <w:t xml:space="preserve"> such as object orientated principles. </w:t>
+      </w:r>
+      <w:r>
+        <w:t>Thus</w:t>
+      </w:r>
+      <w:r>
+        <w:t xml:space="preserve">, students have </w:t>
+      </w:r>
+      <w:r>
+        <w:t xml:space="preserve">had </w:t>
+      </w:r>
+      <w:r>
+        <w:t xml:space="preserve">very few opportunities to </w:t>
       </w:r>
       <w:r>
         <w:t>practice</w:t>
@@ -866,13 +1013,31 @@
         <w:t xml:space="preserve"> the e</w:t>
       </w:r>
       <w:r>
-        <w:t xml:space="preserve">nvironment never really changes. These are obstacles to creating a credible </w:t>
-      </w:r>
-      <w:r>
-        <w:t>story which has to en</w:t>
-      </w:r>
-      <w:r>
-        <w:t>compass all these details. This is will be especially difficult</w:t>
+        <w:t xml:space="preserve">nvironment never </w:t>
+      </w:r>
+      <w:r>
+        <w:t xml:space="preserve">significantly </w:t>
+      </w:r>
+      <w:r>
+        <w:t xml:space="preserve">changes. These are obstacles to creating a credible </w:t>
+      </w:r>
+      <w:r>
+        <w:t xml:space="preserve">story which </w:t>
+      </w:r>
+      <w:r>
+        <w:t>must</w:t>
+      </w:r>
+      <w:r>
+        <w:t xml:space="preserve"> en</w:t>
+      </w:r>
+      <w:r>
+        <w:t>co</w:t>
+      </w:r>
+      <w:r>
+        <w:t>mpass all these details. This</w:t>
+      </w:r>
+      <w:r>
+        <w:t xml:space="preserve"> will be especially difficult</w:t>
       </w:r>
       <w:r>
         <w:t xml:space="preserve"> if the story is to be</w:t>
@@ -912,6 +1077,8 @@
         <w:lastRenderedPageBreak/>
         <w:t>Appendix</w:t>
       </w:r>
+      <w:bookmarkStart w:id="0" w:name="_GoBack"/>
+      <w:bookmarkEnd w:id="0"/>
     </w:p>
     <w:p>
       <w:pPr>
@@ -1035,7 +1202,7 @@
                     </a:ln>
                     <a:extLst>
                       <a:ext uri="{53640926-AAD7-44D8-BBD7-CCE9431645EC}">
-                        <a14:shadowObscured xmlns:a14="http://schemas.microsoft.com/office/drawing/2010/main" xmlns:wps="http://schemas.microsoft.com/office/word/2010/wordprocessingShape" xmlns:wpi="http://schemas.microsoft.com/office/word/2010/wordprocessingInk" xmlns:wpg="http://schemas.microsoft.com/office/word/2010/wordprocessingGroup" xmlns:w16se="http://schemas.microsoft.com/office/word/2015/wordml/symex" xmlns:w15="http://schemas.microsoft.com/office/word/2012/wordml" xmlns:w14="http://schemas.microsoft.com/office/word/2010/wordml" xmlns:w="http://schemas.openxmlformats.org/wordprocessingml/2006/main" xmlns:w10="urn:schemas-microsoft-com:office:word" xmlns:wp14="http://schemas.microsoft.com/office/word/2010/wordprocessingDrawing" xmlns:v="urn:schemas-microsoft-com:vml" xmlns:o="urn:schemas-microsoft-com:office:office" xmlns:mc="http://schemas.openxmlformats.org/markup-compatibility/2006" xmlns:cx5="http://schemas.microsoft.com/office/drawing/2016/5/11/chartex" xmlns:cx4="http://schemas.microsoft.com/office/drawing/2016/5/10/chartex" xmlns:cx3="http://schemas.microsoft.com/office/drawing/2016/5/9/chartex" xmlns:cx2="http://schemas.microsoft.com/office/drawing/2015/10/21/chartex" xmlns:cx1="http://schemas.microsoft.com/office/drawing/2015/9/8/chartex" xmlns:cx="http://schemas.microsoft.com/office/drawing/2014/chartex" xmlns:wpc="http://schemas.microsoft.com/office/word/2010/wordprocessingCanvas" xmlns=""/>
+                        <a14:shadowObscured xmlns:a14="http://schemas.microsoft.com/office/drawing/2010/main"/>
                       </a:ext>
                     </a:extLst>
                   </pic:spPr>
@@ -1085,7 +1252,7 @@
                     <a:blip r:embed="rId9" cstate="print">
                       <a:extLst>
                         <a:ext uri="{28A0092B-C50C-407E-A947-70E740481C1C}">
-                          <a14:useLocalDpi xmlns:a14="http://schemas.microsoft.com/office/drawing/2010/main" xmlns:wps="http://schemas.microsoft.com/office/word/2010/wordprocessingShape" xmlns:wpi="http://schemas.microsoft.com/office/word/2010/wordprocessingInk" xmlns:wpg="http://schemas.microsoft.com/office/word/2010/wordprocessingGroup" xmlns:w16se="http://schemas.microsoft.com/office/word/2015/wordml/symex" xmlns:w15="http://schemas.microsoft.com/office/word/2012/wordml" xmlns:w14="http://schemas.microsoft.com/office/word/2010/wordml" xmlns:w="http://schemas.openxmlformats.org/wordprocessingml/2006/main" xmlns:w10="urn:schemas-microsoft-com:office:word" xmlns:wp14="http://schemas.microsoft.com/office/word/2010/wordprocessingDrawing" xmlns:v="urn:schemas-microsoft-com:vml" xmlns:o="urn:schemas-microsoft-com:office:office" xmlns:mc="http://schemas.openxmlformats.org/markup-compatibility/2006" xmlns:cx5="http://schemas.microsoft.com/office/drawing/2016/5/11/chartex" xmlns:cx4="http://schemas.microsoft.com/office/drawing/2016/5/10/chartex" xmlns:cx3="http://schemas.microsoft.com/office/drawing/2016/5/9/chartex" xmlns:cx2="http://schemas.microsoft.com/office/drawing/2015/10/21/chartex" xmlns:cx1="http://schemas.microsoft.com/office/drawing/2015/9/8/chartex" xmlns:cx="http://schemas.microsoft.com/office/drawing/2014/chartex" xmlns:wpc="http://schemas.microsoft.com/office/word/2010/wordprocessingCanvas" xmlns="" val="0"/>
+                          <a14:useLocalDpi xmlns:a14="http://schemas.microsoft.com/office/drawing/2010/main" val="0"/>
                         </a:ext>
                       </a:extLst>
                     </a:blip>
@@ -1174,9 +1341,9 @@
     </w:p>
     <w:tbl>
       <w:tblPr>
-        <w:tblStyle w:val="GridTable4"/>
+        <w:tblStyle w:val="GridTable41"/>
         <w:tblW w:w="9242" w:type="dxa"/>
-        <w:tblLook w:val="04A0"/>
+        <w:tblLook w:val="04A0" w:firstRow="1" w:lastRow="0" w:firstColumn="1" w:lastColumn="0" w:noHBand="0" w:noVBand="1"/>
       </w:tblPr>
       <w:tblGrid>
         <w:gridCol w:w="1477"/>
@@ -1186,11 +1353,11 @@
       </w:tblGrid>
       <w:tr>
         <w:trPr>
-          <w:cnfStyle w:val="100000000000"/>
+          <w:cnfStyle w:val="100000000000" w:firstRow="1" w:lastRow="0" w:firstColumn="0" w:lastColumn="0" w:oddVBand="0" w:evenVBand="0" w:oddHBand="0" w:evenHBand="0" w:firstRowFirstColumn="0" w:firstRowLastColumn="0" w:lastRowFirstColumn="0" w:lastRowLastColumn="0"/>
         </w:trPr>
         <w:tc>
           <w:tcPr>
-            <w:cnfStyle w:val="001000000000"/>
+            <w:cnfStyle w:val="001000000000" w:firstRow="0" w:lastRow="0" w:firstColumn="1" w:lastColumn="0" w:oddVBand="0" w:evenVBand="0" w:oddHBand="0" w:evenHBand="0" w:firstRowFirstColumn="0" w:firstRowLastColumn="0" w:lastRowFirstColumn="0" w:lastRowLastColumn="0"/>
             <w:tcW w:w="1477" w:type="dxa"/>
           </w:tcPr>
           <w:p>
@@ -1205,7 +1372,7 @@
           </w:tcPr>
           <w:p>
             <w:pPr>
-              <w:cnfStyle w:val="100000000000"/>
+              <w:cnfStyle w:val="100000000000" w:firstRow="1" w:lastRow="0" w:firstColumn="0" w:lastColumn="0" w:oddVBand="0" w:evenVBand="0" w:oddHBand="0" w:evenHBand="0" w:firstRowFirstColumn="0" w:firstRowLastColumn="0" w:lastRowFirstColumn="0" w:lastRowLastColumn="0"/>
             </w:pPr>
             <w:r>
               <w:t>Nation</w:t>
@@ -1218,7 +1385,7 @@
           </w:tcPr>
           <w:p>
             <w:pPr>
-              <w:cnfStyle w:val="100000000000"/>
+              <w:cnfStyle w:val="100000000000" w:firstRow="1" w:lastRow="0" w:firstColumn="0" w:lastColumn="0" w:oddVBand="0" w:evenVBand="0" w:oddHBand="0" w:evenHBand="0" w:firstRowFirstColumn="0" w:firstRowLastColumn="0" w:lastRowFirstColumn="0" w:lastRowLastColumn="0"/>
             </w:pPr>
             <w:r>
               <w:t>Ability</w:t>
@@ -1231,7 +1398,7 @@
           </w:tcPr>
           <w:p>
             <w:pPr>
-              <w:cnfStyle w:val="100000000000"/>
+              <w:cnfStyle w:val="100000000000" w:firstRow="1" w:lastRow="0" w:firstColumn="0" w:lastColumn="0" w:oddVBand="0" w:evenVBand="0" w:oddHBand="0" w:evenHBand="0" w:firstRowFirstColumn="0" w:firstRowLastColumn="0" w:lastRowFirstColumn="0" w:lastRowLastColumn="0"/>
             </w:pPr>
             <w:r>
               <w:t>Ability Type</w:t>
@@ -1241,11 +1408,11 @@
       </w:tr>
       <w:tr>
         <w:trPr>
-          <w:cnfStyle w:val="000000100000"/>
+          <w:cnfStyle w:val="000000100000" w:firstRow="0" w:lastRow="0" w:firstColumn="0" w:lastColumn="0" w:oddVBand="0" w:evenVBand="0" w:oddHBand="1" w:evenHBand="0" w:firstRowFirstColumn="0" w:firstRowLastColumn="0" w:lastRowFirstColumn="0" w:lastRowLastColumn="0"/>
         </w:trPr>
         <w:tc>
           <w:tcPr>
-            <w:cnfStyle w:val="001000000000"/>
+            <w:cnfStyle w:val="001000000000" w:firstRow="0" w:lastRow="0" w:firstColumn="1" w:lastColumn="0" w:oddVBand="0" w:evenVBand="0" w:oddHBand="0" w:evenHBand="0" w:firstRowFirstColumn="0" w:firstRowLastColumn="0" w:lastRowFirstColumn="0" w:lastRowLastColumn="0"/>
             <w:tcW w:w="1477" w:type="dxa"/>
           </w:tcPr>
           <w:p>
@@ -1268,7 +1435,7 @@
           </w:tcPr>
           <w:p>
             <w:pPr>
-              <w:cnfStyle w:val="000000100000"/>
+              <w:cnfStyle w:val="000000100000" w:firstRow="0" w:lastRow="0" w:firstColumn="0" w:lastColumn="0" w:oddVBand="0" w:evenVBand="0" w:oddHBand="1" w:evenHBand="0" w:firstRowFirstColumn="0" w:firstRowLastColumn="0" w:lastRowFirstColumn="0" w:lastRowLastColumn="0"/>
             </w:pPr>
             <w:r>
               <w:t>France</w:t>
@@ -1281,7 +1448,7 @@
           </w:tcPr>
           <w:p>
             <w:pPr>
-              <w:cnfStyle w:val="000000100000"/>
+              <w:cnfStyle w:val="000000100000" w:firstRow="0" w:lastRow="0" w:firstColumn="0" w:lastColumn="0" w:oddVBand="0" w:evenVBand="0" w:oddHBand="1" w:evenHBand="0" w:firstRowFirstColumn="0" w:firstRowLastColumn="0" w:lastRowFirstColumn="0" w:lastRowLastColumn="0"/>
             </w:pPr>
             <w:r>
               <w:t xml:space="preserve">Paddle can move anywhere </w:t>
@@ -1294,7 +1461,7 @@
           </w:tcPr>
           <w:p>
             <w:pPr>
-              <w:cnfStyle w:val="000000100000"/>
+              <w:cnfStyle w:val="000000100000" w:firstRow="0" w:lastRow="0" w:firstColumn="0" w:lastColumn="0" w:oddVBand="0" w:evenVBand="0" w:oddHBand="1" w:evenHBand="0" w:firstRowFirstColumn="0" w:firstRowLastColumn="0" w:lastRowFirstColumn="0" w:lastRowLastColumn="0"/>
             </w:pPr>
             <w:r>
               <w:t>Passive</w:t>
@@ -1305,7 +1472,7 @@
       <w:tr>
         <w:tc>
           <w:tcPr>
-            <w:cnfStyle w:val="001000000000"/>
+            <w:cnfStyle w:val="001000000000" w:firstRow="0" w:lastRow="0" w:firstColumn="1" w:lastColumn="0" w:oddVBand="0" w:evenVBand="0" w:oddHBand="0" w:evenHBand="0" w:firstRowFirstColumn="0" w:firstRowLastColumn="0" w:lastRowFirstColumn="0" w:lastRowLastColumn="0"/>
             <w:tcW w:w="1477" w:type="dxa"/>
           </w:tcPr>
           <w:p>
@@ -1328,7 +1495,7 @@
           </w:tcPr>
           <w:p>
             <w:pPr>
-              <w:cnfStyle w:val="000000000000"/>
+              <w:cnfStyle w:val="000000000000" w:firstRow="0" w:lastRow="0" w:firstColumn="0" w:lastColumn="0" w:oddVBand="0" w:evenVBand="0" w:oddHBand="0" w:evenHBand="0" w:firstRowFirstColumn="0" w:firstRowLastColumn="0" w:lastRowFirstColumn="0" w:lastRowLastColumn="0"/>
             </w:pPr>
             <w:r>
               <w:t>USA</w:t>
@@ -1341,7 +1508,7 @@
           </w:tcPr>
           <w:p>
             <w:pPr>
-              <w:cnfStyle w:val="000000000000"/>
+              <w:cnfStyle w:val="000000000000" w:firstRow="0" w:lastRow="0" w:firstColumn="0" w:lastColumn="0" w:oddVBand="0" w:evenVBand="0" w:oddHBand="0" w:evenHBand="0" w:firstRowFirstColumn="0" w:firstRowLastColumn="0" w:lastRowFirstColumn="0" w:lastRowLastColumn="0"/>
             </w:pPr>
             <w:r>
               <w:t>Shoot an extra ball that doesn’t bounce</w:t>
@@ -1354,7 +1521,7 @@
           </w:tcPr>
           <w:p>
             <w:pPr>
-              <w:cnfStyle w:val="000000000000"/>
+              <w:cnfStyle w:val="000000000000" w:firstRow="0" w:lastRow="0" w:firstColumn="0" w:lastColumn="0" w:oddVBand="0" w:evenVBand="0" w:oddHBand="0" w:evenHBand="0" w:firstRowFirstColumn="0" w:firstRowLastColumn="0" w:lastRowFirstColumn="0" w:lastRowLastColumn="0"/>
             </w:pPr>
             <w:r>
               <w:t>Cooldown</w:t>
@@ -1364,11 +1531,11 @@
       </w:tr>
       <w:tr>
         <w:trPr>
-          <w:cnfStyle w:val="000000100000"/>
+          <w:cnfStyle w:val="000000100000" w:firstRow="0" w:lastRow="0" w:firstColumn="0" w:lastColumn="0" w:oddVBand="0" w:evenVBand="0" w:oddHBand="1" w:evenHBand="0" w:firstRowFirstColumn="0" w:firstRowLastColumn="0" w:lastRowFirstColumn="0" w:lastRowLastColumn="0"/>
         </w:trPr>
         <w:tc>
           <w:tcPr>
-            <w:cnfStyle w:val="001000000000"/>
+            <w:cnfStyle w:val="001000000000" w:firstRow="0" w:lastRow="0" w:firstColumn="1" w:lastColumn="0" w:oddVBand="0" w:evenVBand="0" w:oddHBand="0" w:evenHBand="0" w:firstRowFirstColumn="0" w:firstRowLastColumn="0" w:lastRowFirstColumn="0" w:lastRowLastColumn="0"/>
             <w:tcW w:w="1477" w:type="dxa"/>
           </w:tcPr>
           <w:p>
@@ -1391,7 +1558,7 @@
           </w:tcPr>
           <w:p>
             <w:pPr>
-              <w:cnfStyle w:val="000000100000"/>
+              <w:cnfStyle w:val="000000100000" w:firstRow="0" w:lastRow="0" w:firstColumn="0" w:lastColumn="0" w:oddVBand="0" w:evenVBand="0" w:oddHBand="1" w:evenHBand="0" w:firstRowFirstColumn="0" w:firstRowLastColumn="0" w:lastRowFirstColumn="0" w:lastRowLastColumn="0"/>
             </w:pPr>
             <w:r>
               <w:t>Britain</w:t>
@@ -1404,7 +1571,7 @@
           </w:tcPr>
           <w:p>
             <w:pPr>
-              <w:cnfStyle w:val="000000100000"/>
+              <w:cnfStyle w:val="000000100000" w:firstRow="0" w:lastRow="0" w:firstColumn="0" w:lastColumn="0" w:oddVBand="0" w:evenVBand="0" w:oddHBand="1" w:evenHBand="0" w:firstRowFirstColumn="0" w:firstRowLastColumn="0" w:lastRowFirstColumn="0" w:lastRowLastColumn="0"/>
             </w:pPr>
             <w:r>
               <w:t xml:space="preserve">Immunity for a short period of time </w:t>
@@ -1417,7 +1584,7 @@
           </w:tcPr>
           <w:p>
             <w:pPr>
-              <w:cnfStyle w:val="000000100000"/>
+              <w:cnfStyle w:val="000000100000" w:firstRow="0" w:lastRow="0" w:firstColumn="0" w:lastColumn="0" w:oddVBand="0" w:evenVBand="0" w:oddHBand="1" w:evenHBand="0" w:firstRowFirstColumn="0" w:firstRowLastColumn="0" w:lastRowFirstColumn="0" w:lastRowLastColumn="0"/>
             </w:pPr>
             <w:r>
               <w:t>Single Use</w:t>
@@ -1428,7 +1595,7 @@
       <w:tr>
         <w:tc>
           <w:tcPr>
-            <w:cnfStyle w:val="001000000000"/>
+            <w:cnfStyle w:val="001000000000" w:firstRow="0" w:lastRow="0" w:firstColumn="1" w:lastColumn="0" w:oddVBand="0" w:evenVBand="0" w:oddHBand="0" w:evenHBand="0" w:firstRowFirstColumn="0" w:firstRowLastColumn="0" w:lastRowFirstColumn="0" w:lastRowLastColumn="0"/>
             <w:tcW w:w="1477" w:type="dxa"/>
           </w:tcPr>
           <w:p>
@@ -1451,7 +1618,7 @@
           </w:tcPr>
           <w:p>
             <w:pPr>
-              <w:cnfStyle w:val="000000000000"/>
+              <w:cnfStyle w:val="000000000000" w:firstRow="0" w:lastRow="0" w:firstColumn="0" w:lastColumn="0" w:oddVBand="0" w:evenVBand="0" w:oddHBand="0" w:evenHBand="0" w:firstRowFirstColumn="0" w:firstRowLastColumn="0" w:lastRowFirstColumn="0" w:lastRowLastColumn="0"/>
             </w:pPr>
             <w:r>
               <w:t>New Zealand</w:t>
@@ -1464,7 +1631,7 @@
           </w:tcPr>
           <w:p>
             <w:pPr>
-              <w:cnfStyle w:val="000000000000"/>
+              <w:cnfStyle w:val="000000000000" w:firstRow="0" w:lastRow="0" w:firstColumn="0" w:lastColumn="0" w:oddVBand="0" w:evenVBand="0" w:oddHBand="0" w:evenHBand="0" w:firstRowFirstColumn="0" w:firstRowLastColumn="0" w:lastRowFirstColumn="0" w:lastRowLastColumn="0"/>
             </w:pPr>
             <w:r>
               <w:t xml:space="preserve">Has an extra sheep paddle that wanders randomly </w:t>
@@ -1477,7 +1644,7 @@
           </w:tcPr>
           <w:p>
             <w:pPr>
-              <w:cnfStyle w:val="000000000000"/>
+              <w:cnfStyle w:val="000000000000" w:firstRow="0" w:lastRow="0" w:firstColumn="0" w:lastColumn="0" w:oddVBand="0" w:evenVBand="0" w:oddHBand="0" w:evenHBand="0" w:firstRowFirstColumn="0" w:firstRowLastColumn="0" w:lastRowFirstColumn="0" w:lastRowLastColumn="0"/>
             </w:pPr>
             <w:r>
               <w:t>Passive</w:t>
@@ -1487,11 +1654,11 @@
       </w:tr>
       <w:tr>
         <w:trPr>
-          <w:cnfStyle w:val="000000100000"/>
+          <w:cnfStyle w:val="000000100000" w:firstRow="0" w:lastRow="0" w:firstColumn="0" w:lastColumn="0" w:oddVBand="0" w:evenVBand="0" w:oddHBand="1" w:evenHBand="0" w:firstRowFirstColumn="0" w:firstRowLastColumn="0" w:lastRowFirstColumn="0" w:lastRowLastColumn="0"/>
         </w:trPr>
         <w:tc>
           <w:tcPr>
-            <w:cnfStyle w:val="001000000000"/>
+            <w:cnfStyle w:val="001000000000" w:firstRow="0" w:lastRow="0" w:firstColumn="1" w:lastColumn="0" w:oddVBand="0" w:evenVBand="0" w:oddHBand="0" w:evenHBand="0" w:firstRowFirstColumn="0" w:firstRowLastColumn="0" w:lastRowFirstColumn="0" w:lastRowLastColumn="0"/>
             <w:tcW w:w="1477" w:type="dxa"/>
           </w:tcPr>
           <w:p>
@@ -1514,7 +1681,7 @@
           </w:tcPr>
           <w:p>
             <w:pPr>
-              <w:cnfStyle w:val="000000100000"/>
+              <w:cnfStyle w:val="000000100000" w:firstRow="0" w:lastRow="0" w:firstColumn="0" w:lastColumn="0" w:oddVBand="0" w:evenVBand="0" w:oddHBand="1" w:evenHBand="0" w:firstRowFirstColumn="0" w:firstRowLastColumn="0" w:lastRowFirstColumn="0" w:lastRowLastColumn="0"/>
             </w:pPr>
             <w:r>
               <w:t>China</w:t>
@@ -1527,7 +1694,7 @@
           </w:tcPr>
           <w:p>
             <w:pPr>
-              <w:cnfStyle w:val="000000100000"/>
+              <w:cnfStyle w:val="000000100000" w:firstRow="0" w:lastRow="0" w:firstColumn="0" w:lastColumn="0" w:oddVBand="0" w:evenVBand="0" w:oddHBand="1" w:evenHBand="0" w:firstRowFirstColumn="0" w:firstRowLastColumn="0" w:lastRowFirstColumn="0" w:lastRowLastColumn="0"/>
             </w:pPr>
             <w:r>
               <w:t>Extra layer of wall</w:t>
@@ -1540,7 +1707,7 @@
           </w:tcPr>
           <w:p>
             <w:pPr>
-              <w:cnfStyle w:val="000000100000"/>
+              <w:cnfStyle w:val="000000100000" w:firstRow="0" w:lastRow="0" w:firstColumn="0" w:lastColumn="0" w:oddVBand="0" w:evenVBand="0" w:oddHBand="1" w:evenHBand="0" w:firstRowFirstColumn="0" w:firstRowLastColumn="0" w:lastRowFirstColumn="0" w:lastRowLastColumn="0"/>
             </w:pPr>
             <w:r>
               <w:t>Passive</w:t>
@@ -1551,7 +1718,7 @@
       <w:tr>
         <w:tc>
           <w:tcPr>
-            <w:cnfStyle w:val="001000000000"/>
+            <w:cnfStyle w:val="001000000000" w:firstRow="0" w:lastRow="0" w:firstColumn="1" w:lastColumn="0" w:oddVBand="0" w:evenVBand="0" w:oddHBand="0" w:evenHBand="0" w:firstRowFirstColumn="0" w:firstRowLastColumn="0" w:lastRowFirstColumn="0" w:lastRowLastColumn="0"/>
             <w:tcW w:w="1477" w:type="dxa"/>
           </w:tcPr>
           <w:p>
@@ -1574,7 +1741,7 @@
           </w:tcPr>
           <w:p>
             <w:pPr>
-              <w:cnfStyle w:val="000000000000"/>
+              <w:cnfStyle w:val="000000000000" w:firstRow="0" w:lastRow="0" w:firstColumn="0" w:lastColumn="0" w:oddVBand="0" w:evenVBand="0" w:oddHBand="0" w:evenHBand="0" w:firstRowFirstColumn="0" w:firstRowLastColumn="0" w:lastRowFirstColumn="0" w:lastRowLastColumn="0"/>
             </w:pPr>
             <w:r>
               <w:t>Australia</w:t>
@@ -1587,7 +1754,7 @@
           </w:tcPr>
           <w:p>
             <w:pPr>
-              <w:cnfStyle w:val="000000000000"/>
+              <w:cnfStyle w:val="000000000000" w:firstRow="0" w:lastRow="0" w:firstColumn="0" w:lastColumn="0" w:oddVBand="0" w:evenVBand="0" w:oddHBand="0" w:evenHBand="0" w:firstRowFirstColumn="0" w:firstRowLastColumn="0" w:lastRowFirstColumn="0" w:lastRowLastColumn="0"/>
             </w:pPr>
             <w:r>
               <w:t>Shoot poison spiders that slows other players down</w:t>
@@ -1600,7 +1767,7 @@
           </w:tcPr>
           <w:p>
             <w:pPr>
-              <w:cnfStyle w:val="000000000000"/>
+              <w:cnfStyle w:val="000000000000" w:firstRow="0" w:lastRow="0" w:firstColumn="0" w:lastColumn="0" w:oddVBand="0" w:evenVBand="0" w:oddHBand="0" w:evenHBand="0" w:firstRowFirstColumn="0" w:firstRowLastColumn="0" w:lastRowFirstColumn="0" w:lastRowLastColumn="0"/>
             </w:pPr>
             <w:r>
               <w:t>Cooldown</w:t>
@@ -1610,11 +1777,11 @@
       </w:tr>
       <w:tr>
         <w:trPr>
-          <w:cnfStyle w:val="000000100000"/>
+          <w:cnfStyle w:val="000000100000" w:firstRow="0" w:lastRow="0" w:firstColumn="0" w:lastColumn="0" w:oddVBand="0" w:evenVBand="0" w:oddHBand="1" w:evenHBand="0" w:firstRowFirstColumn="0" w:firstRowLastColumn="0" w:lastRowFirstColumn="0" w:lastRowLastColumn="0"/>
         </w:trPr>
         <w:tc>
           <w:tcPr>
-            <w:cnfStyle w:val="001000000000"/>
+            <w:cnfStyle w:val="001000000000" w:firstRow="0" w:lastRow="0" w:firstColumn="1" w:lastColumn="0" w:oddVBand="0" w:evenVBand="0" w:oddHBand="0" w:evenHBand="0" w:firstRowFirstColumn="0" w:firstRowLastColumn="0" w:lastRowFirstColumn="0" w:lastRowLastColumn="0"/>
             <w:tcW w:w="1477" w:type="dxa"/>
           </w:tcPr>
           <w:p>
@@ -1637,7 +1804,7 @@
           </w:tcPr>
           <w:p>
             <w:pPr>
-              <w:cnfStyle w:val="000000100000"/>
+              <w:cnfStyle w:val="000000100000" w:firstRow="0" w:lastRow="0" w:firstColumn="0" w:lastColumn="0" w:oddVBand="0" w:evenVBand="0" w:oddHBand="1" w:evenHBand="0" w:firstRowFirstColumn="0" w:firstRowLastColumn="0" w:lastRowFirstColumn="0" w:lastRowLastColumn="0"/>
             </w:pPr>
             <w:r>
               <w:t>India</w:t>
@@ -1650,7 +1817,7 @@
           </w:tcPr>
           <w:p>
             <w:pPr>
-              <w:cnfStyle w:val="000000100000"/>
+              <w:cnfStyle w:val="000000100000" w:firstRow="0" w:lastRow="0" w:firstColumn="0" w:lastColumn="0" w:oddVBand="0" w:evenVBand="0" w:oddHBand="1" w:evenHBand="0" w:firstRowFirstColumn="0" w:firstRowLastColumn="0" w:lastRowFirstColumn="0" w:lastRowLastColumn="0"/>
             </w:pPr>
             <w:r>
               <w:t>Two paddles, slightly smaller, follow one controller</w:t>
@@ -1663,7 +1830,7 @@
           </w:tcPr>
           <w:p>
             <w:pPr>
-              <w:cnfStyle w:val="000000100000"/>
+              <w:cnfStyle w:val="000000100000" w:firstRow="0" w:lastRow="0" w:firstColumn="0" w:lastColumn="0" w:oddVBand="0" w:evenVBand="0" w:oddHBand="1" w:evenHBand="0" w:firstRowFirstColumn="0" w:firstRowLastColumn="0" w:lastRowFirstColumn="0" w:lastRowLastColumn="0"/>
             </w:pPr>
             <w:r>
               <w:t>Passive</w:t>
@@ -1674,7 +1841,7 @@
       <w:tr>
         <w:tc>
           <w:tcPr>
-            <w:cnfStyle w:val="001000000000"/>
+            <w:cnfStyle w:val="001000000000" w:firstRow="0" w:lastRow="0" w:firstColumn="1" w:lastColumn="0" w:oddVBand="0" w:evenVBand="0" w:oddHBand="0" w:evenHBand="0" w:firstRowFirstColumn="0" w:firstRowLastColumn="0" w:lastRowFirstColumn="0" w:lastRowLastColumn="0"/>
             <w:tcW w:w="1477" w:type="dxa"/>
           </w:tcPr>
           <w:p>
@@ -1697,7 +1864,7 @@
           </w:tcPr>
           <w:p>
             <w:pPr>
-              <w:cnfStyle w:val="000000000000"/>
+              <w:cnfStyle w:val="000000000000" w:firstRow="0" w:lastRow="0" w:firstColumn="0" w:lastColumn="0" w:oddVBand="0" w:evenVBand="0" w:oddHBand="0" w:evenHBand="0" w:firstRowFirstColumn="0" w:firstRowLastColumn="0" w:lastRowFirstColumn="0" w:lastRowLastColumn="0"/>
             </w:pPr>
             <w:r>
               <w:t>Russia</w:t>
@@ -1710,7 +1877,7 @@
           </w:tcPr>
           <w:p>
             <w:pPr>
-              <w:cnfStyle w:val="000000000000"/>
+              <w:cnfStyle w:val="000000000000" w:firstRow="0" w:lastRow="0" w:firstColumn="0" w:lastColumn="0" w:oddVBand="0" w:evenVBand="0" w:oddHBand="0" w:evenHBand="0" w:firstRowFirstColumn="0" w:firstRowLastColumn="0" w:lastRowFirstColumn="0" w:lastRowLastColumn="0"/>
             </w:pPr>
             <w:r>
               <w:t>Steal a random outer block from other players walls</w:t>
@@ -1723,7 +1890,7 @@
           </w:tcPr>
           <w:p>
             <w:pPr>
-              <w:cnfStyle w:val="000000000000"/>
+              <w:cnfStyle w:val="000000000000" w:firstRow="0" w:lastRow="0" w:firstColumn="0" w:lastColumn="0" w:oddVBand="0" w:evenVBand="0" w:oddHBand="0" w:evenHBand="0" w:firstRowFirstColumn="0" w:firstRowLastColumn="0" w:lastRowFirstColumn="0" w:lastRowLastColumn="0"/>
             </w:pPr>
             <w:r>
               <w:t>Cooldown</w:t>
@@ -1733,11 +1900,11 @@
       </w:tr>
       <w:tr>
         <w:trPr>
-          <w:cnfStyle w:val="000000100000"/>
+          <w:cnfStyle w:val="000000100000" w:firstRow="0" w:lastRow="0" w:firstColumn="0" w:lastColumn="0" w:oddVBand="0" w:evenVBand="0" w:oddHBand="1" w:evenHBand="0" w:firstRowFirstColumn="0" w:firstRowLastColumn="0" w:lastRowFirstColumn="0" w:lastRowLastColumn="0"/>
         </w:trPr>
         <w:tc>
           <w:tcPr>
-            <w:cnfStyle w:val="001000000000"/>
+            <w:cnfStyle w:val="001000000000" w:firstRow="0" w:lastRow="0" w:firstColumn="1" w:lastColumn="0" w:oddVBand="0" w:evenVBand="0" w:oddHBand="0" w:evenHBand="0" w:firstRowFirstColumn="0" w:firstRowLastColumn="0" w:lastRowFirstColumn="0" w:lastRowLastColumn="0"/>
             <w:tcW w:w="1477" w:type="dxa"/>
           </w:tcPr>
           <w:p>
@@ -1766,7 +1933,7 @@
           </w:tcPr>
           <w:p>
             <w:pPr>
-              <w:cnfStyle w:val="000000100000"/>
+              <w:cnfStyle w:val="000000100000" w:firstRow="0" w:lastRow="0" w:firstColumn="0" w:lastColumn="0" w:oddVBand="0" w:evenVBand="0" w:oddHBand="1" w:evenHBand="0" w:firstRowFirstColumn="0" w:firstRowLastColumn="0" w:lastRowFirstColumn="0" w:lastRowLastColumn="0"/>
             </w:pPr>
             <w:r>
               <w:t>Egypt</w:t>
@@ -1779,7 +1946,7 @@
           </w:tcPr>
           <w:p>
             <w:pPr>
-              <w:cnfStyle w:val="000000100000"/>
+              <w:cnfStyle w:val="000000100000" w:firstRow="0" w:lastRow="0" w:firstColumn="0" w:lastColumn="0" w:oddVBand="0" w:evenVBand="0" w:oddHBand="1" w:evenHBand="0" w:firstRowFirstColumn="0" w:firstRowLastColumn="0" w:lastRowFirstColumn="0" w:lastRowLastColumn="0"/>
             </w:pPr>
             <w:r>
               <w:t>Paddle turns into a large but stationary pyramid</w:t>
@@ -1792,7 +1959,7 @@
           </w:tcPr>
           <w:p>
             <w:pPr>
-              <w:cnfStyle w:val="000000100000"/>
+              <w:cnfStyle w:val="000000100000" w:firstRow="0" w:lastRow="0" w:firstColumn="0" w:lastColumn="0" w:oddVBand="0" w:evenVBand="0" w:oddHBand="1" w:evenHBand="0" w:firstRowFirstColumn="0" w:firstRowLastColumn="0" w:lastRowFirstColumn="0" w:lastRowLastColumn="0"/>
             </w:pPr>
             <w:r>
               <w:t>Cooldown</w:t>
@@ -1803,7 +1970,7 @@
       <w:tr>
         <w:tc>
           <w:tcPr>
-            <w:cnfStyle w:val="001000000000"/>
+            <w:cnfStyle w:val="001000000000" w:firstRow="0" w:lastRow="0" w:firstColumn="1" w:lastColumn="0" w:oddVBand="0" w:evenVBand="0" w:oddHBand="0" w:evenHBand="0" w:firstRowFirstColumn="0" w:firstRowLastColumn="0" w:lastRowFirstColumn="0" w:lastRowLastColumn="0"/>
             <w:tcW w:w="1477" w:type="dxa"/>
           </w:tcPr>
           <w:p>
@@ -1826,7 +1993,7 @@
           </w:tcPr>
           <w:p>
             <w:pPr>
-              <w:cnfStyle w:val="000000000000"/>
+              <w:cnfStyle w:val="000000000000" w:firstRow="0" w:lastRow="0" w:firstColumn="0" w:lastColumn="0" w:oddVBand="0" w:evenVBand="0" w:oddHBand="0" w:evenHBand="0" w:firstRowFirstColumn="0" w:firstRowLastColumn="0" w:lastRowFirstColumn="0" w:lastRowLastColumn="0"/>
             </w:pPr>
             <w:r>
               <w:t>Brazil</w:t>
@@ -1839,7 +2006,7 @@
           </w:tcPr>
           <w:p>
             <w:pPr>
-              <w:cnfStyle w:val="000000000000"/>
+              <w:cnfStyle w:val="000000000000" w:firstRow="0" w:lastRow="0" w:firstColumn="0" w:lastColumn="0" w:oddVBand="0" w:evenVBand="0" w:oddHBand="0" w:evenHBand="0" w:firstRowFirstColumn="0" w:firstRowLastColumn="0" w:lastRowFirstColumn="0" w:lastRowLastColumn="0"/>
             </w:pPr>
             <w:r>
               <w:t>Paddle can momentarily catch the ball</w:t>
@@ -1852,7 +2019,7 @@
           </w:tcPr>
           <w:p>
             <w:pPr>
-              <w:cnfStyle w:val="000000000000"/>
+              <w:cnfStyle w:val="000000000000" w:firstRow="0" w:lastRow="0" w:firstColumn="0" w:lastColumn="0" w:oddVBand="0" w:evenVBand="0" w:oddHBand="0" w:evenHBand="0" w:firstRowFirstColumn="0" w:firstRowLastColumn="0" w:lastRowFirstColumn="0" w:lastRowLastColumn="0"/>
             </w:pPr>
             <w:r>
               <w:t>Passive</w:t>
@@ -1861,10 +2028,7 @@
         </w:tc>
       </w:tr>
     </w:tbl>
-    <w:p>
-      <w:bookmarkStart w:id="0" w:name="_GoBack"/>
-      <w:bookmarkEnd w:id="0"/>
-    </w:p>
+    <w:p/>
     <w:sectPr>
       <w:pgSz w:w="11906" w:h="17338"/>
       <w:pgMar w:top="1440" w:right="1440" w:bottom="1440" w:left="1440" w:header="720" w:footer="720" w:gutter="0"/>
@@ -1877,7 +2041,7 @@
 </file>
 
 <file path=word/endnotes.xml><?xml version="1.0" encoding="utf-8"?>
-<w:endnotes xmlns:ve="http://schemas.openxmlformats.org/markup-compatibility/2006" xmlns:o="urn:schemas-microsoft-com:office:office" xmlns:r="http://schemas.openxmlformats.org/officeDocument/2006/relationships" xmlns:m="http://schemas.openxmlformats.org/officeDocument/2006/math" xmlns:v="urn:schemas-microsoft-com:vml" xmlns:wp="http://schemas.openxmlformats.org/drawingml/2006/wordprocessingDrawing" xmlns:w10="urn:schemas-microsoft-com:office:word" xmlns:w="http://schemas.openxmlformats.org/wordprocessingml/2006/main" xmlns:wne="http://schemas.microsoft.com/office/word/2006/wordml">
+<w:endnotes xmlns:wpc="http://schemas.microsoft.com/office/word/2010/wordprocessingCanvas" xmlns:cx="http://schemas.microsoft.com/office/drawing/2014/chartex" xmlns:cx1="http://schemas.microsoft.com/office/drawing/2015/9/8/chartex" xmlns:cx2="http://schemas.microsoft.com/office/drawing/2015/10/21/chartex" xmlns:cx3="http://schemas.microsoft.com/office/drawing/2016/5/9/chartex" xmlns:cx4="http://schemas.microsoft.com/office/drawing/2016/5/10/chartex" xmlns:cx5="http://schemas.microsoft.com/office/drawing/2016/5/11/chartex" xmlns:mc="http://schemas.openxmlformats.org/markup-compatibility/2006" xmlns:o="urn:schemas-microsoft-com:office:office" xmlns:r="http://schemas.openxmlformats.org/officeDocument/2006/relationships" xmlns:m="http://schemas.openxmlformats.org/officeDocument/2006/math" xmlns:v="urn:schemas-microsoft-com:vml" xmlns:wp14="http://schemas.microsoft.com/office/word/2010/wordprocessingDrawing" xmlns:wp="http://schemas.openxmlformats.org/drawingml/2006/wordprocessingDrawing" xmlns:w10="urn:schemas-microsoft-com:office:word" xmlns:w="http://schemas.openxmlformats.org/wordprocessingml/2006/main" xmlns:w14="http://schemas.microsoft.com/office/word/2010/wordml" xmlns:w15="http://schemas.microsoft.com/office/word/2012/wordml" xmlns:w16se="http://schemas.microsoft.com/office/word/2015/wordml/symex" xmlns:wpg="http://schemas.microsoft.com/office/word/2010/wordprocessingGroup" xmlns:wpi="http://schemas.microsoft.com/office/word/2010/wordprocessingInk" xmlns:wne="http://schemas.microsoft.com/office/word/2006/wordml" xmlns:wps="http://schemas.microsoft.com/office/word/2010/wordprocessingShape" mc:Ignorable="w14 w15 w16se wp14">
   <w:endnote w:type="separator" w:id="-1">
     <w:p>
       <w:pPr>
@@ -1902,7 +2066,7 @@
 </file>
 
 <file path=word/footnotes.xml><?xml version="1.0" encoding="utf-8"?>
-<w:footnotes xmlns:ve="http://schemas.openxmlformats.org/markup-compatibility/2006" xmlns:o="urn:schemas-microsoft-com:office:office" xmlns:r="http://schemas.openxmlformats.org/officeDocument/2006/relationships" xmlns:m="http://schemas.openxmlformats.org/officeDocument/2006/math" xmlns:v="urn:schemas-microsoft-com:vml" xmlns:wp="http://schemas.openxmlformats.org/drawingml/2006/wordprocessingDrawing" xmlns:w10="urn:schemas-microsoft-com:office:word" xmlns:w="http://schemas.openxmlformats.org/wordprocessingml/2006/main" xmlns:wne="http://schemas.microsoft.com/office/word/2006/wordml">
+<w:footnotes xmlns:wpc="http://schemas.microsoft.com/office/word/2010/wordprocessingCanvas" xmlns:cx="http://schemas.microsoft.com/office/drawing/2014/chartex" xmlns:cx1="http://schemas.microsoft.com/office/drawing/2015/9/8/chartex" xmlns:cx2="http://schemas.microsoft.com/office/drawing/2015/10/21/chartex" xmlns:cx3="http://schemas.microsoft.com/office/drawing/2016/5/9/chartex" xmlns:cx4="http://schemas.microsoft.com/office/drawing/2016/5/10/chartex" xmlns:cx5="http://schemas.microsoft.com/office/drawing/2016/5/11/chartex" xmlns:mc="http://schemas.openxmlformats.org/markup-compatibility/2006" xmlns:o="urn:schemas-microsoft-com:office:office" xmlns:r="http://schemas.openxmlformats.org/officeDocument/2006/relationships" xmlns:m="http://schemas.openxmlformats.org/officeDocument/2006/math" xmlns:v="urn:schemas-microsoft-com:vml" xmlns:wp14="http://schemas.microsoft.com/office/word/2010/wordprocessingDrawing" xmlns:wp="http://schemas.openxmlformats.org/drawingml/2006/wordprocessingDrawing" xmlns:w10="urn:schemas-microsoft-com:office:word" xmlns:w="http://schemas.openxmlformats.org/wordprocessingml/2006/main" xmlns:w14="http://schemas.microsoft.com/office/word/2010/wordml" xmlns:w15="http://schemas.microsoft.com/office/word/2012/wordml" xmlns:w16se="http://schemas.microsoft.com/office/word/2015/wordml/symex" xmlns:wpg="http://schemas.microsoft.com/office/word/2010/wordprocessingGroup" xmlns:wpi="http://schemas.microsoft.com/office/word/2010/wordprocessingInk" xmlns:wne="http://schemas.microsoft.com/office/word/2006/wordml" xmlns:wps="http://schemas.microsoft.com/office/word/2010/wordprocessingShape" mc:Ignorable="w14 w15 w16se wp14">
   <w:footnote w:type="separator" w:id="-1">
     <w:p>
       <w:pPr>
@@ -1927,8 +2091,8 @@
 </file>
 
 <file path=word/numbering.xml><?xml version="1.0" encoding="utf-8"?>
-<w:numbering xmlns:ve="http://schemas.openxmlformats.org/markup-compatibility/2006" xmlns:o="urn:schemas-microsoft-com:office:office" xmlns:r="http://schemas.openxmlformats.org/officeDocument/2006/relationships" xmlns:m="http://schemas.openxmlformats.org/officeDocument/2006/math" xmlns:v="urn:schemas-microsoft-com:vml" xmlns:wp="http://schemas.openxmlformats.org/drawingml/2006/wordprocessingDrawing" xmlns:w10="urn:schemas-microsoft-com:office:word" xmlns:w="http://schemas.openxmlformats.org/wordprocessingml/2006/main" xmlns:wne="http://schemas.microsoft.com/office/word/2006/wordml">
-  <w:abstractNum w:abstractNumId="0">
+<w:numbering xmlns:wpc="http://schemas.microsoft.com/office/word/2010/wordprocessingCanvas" xmlns:cx="http://schemas.microsoft.com/office/drawing/2014/chartex" xmlns:cx1="http://schemas.microsoft.com/office/drawing/2015/9/8/chartex" xmlns:cx2="http://schemas.microsoft.com/office/drawing/2015/10/21/chartex" xmlns:cx3="http://schemas.microsoft.com/office/drawing/2016/5/9/chartex" xmlns:cx4="http://schemas.microsoft.com/office/drawing/2016/5/10/chartex" xmlns:cx5="http://schemas.microsoft.com/office/drawing/2016/5/11/chartex" xmlns:mc="http://schemas.openxmlformats.org/markup-compatibility/2006" xmlns:o="urn:schemas-microsoft-com:office:office" xmlns:r="http://schemas.openxmlformats.org/officeDocument/2006/relationships" xmlns:m="http://schemas.openxmlformats.org/officeDocument/2006/math" xmlns:v="urn:schemas-microsoft-com:vml" xmlns:wp14="http://schemas.microsoft.com/office/word/2010/wordprocessingDrawing" xmlns:wp="http://schemas.openxmlformats.org/drawingml/2006/wordprocessingDrawing" xmlns:w10="urn:schemas-microsoft-com:office:word" xmlns:w="http://schemas.openxmlformats.org/wordprocessingml/2006/main" xmlns:w14="http://schemas.microsoft.com/office/word/2010/wordml" xmlns:w15="http://schemas.microsoft.com/office/word/2012/wordml" xmlns:w16se="http://schemas.microsoft.com/office/word/2015/wordml/symex" xmlns:wpg="http://schemas.microsoft.com/office/word/2010/wordprocessingGroup" xmlns:wpi="http://schemas.microsoft.com/office/word/2010/wordprocessingInk" xmlns:wne="http://schemas.microsoft.com/office/word/2006/wordml" xmlns:wps="http://schemas.microsoft.com/office/word/2010/wordprocessingShape" mc:Ignorable="w14 w15 w16se wp14">
+  <w:abstractNum w:abstractNumId="0" w15:restartNumberingAfterBreak="0">
     <w:nsid w:val="025F29FE"/>
     <w:multiLevelType w:val="hybridMultilevel"/>
     <w:tmpl w:val="6BBEB83A"/>
@@ -2041,7 +2205,7 @@
       </w:rPr>
     </w:lvl>
   </w:abstractNum>
-  <w:abstractNum w:abstractNumId="1">
+  <w:abstractNum w:abstractNumId="1" w15:restartNumberingAfterBreak="0">
     <w:nsid w:val="0B671D5D"/>
     <w:multiLevelType w:val="hybridMultilevel"/>
     <w:tmpl w:val="A7A29BD8"/>
@@ -2154,7 +2318,7 @@
       </w:rPr>
     </w:lvl>
   </w:abstractNum>
-  <w:abstractNum w:abstractNumId="2">
+  <w:abstractNum w:abstractNumId="2" w15:restartNumberingAfterBreak="0">
     <w:nsid w:val="2AB35BB7"/>
     <w:multiLevelType w:val="hybridMultilevel"/>
     <w:tmpl w:val="78B052D8"/>
@@ -2267,7 +2431,7 @@
       </w:rPr>
     </w:lvl>
   </w:abstractNum>
-  <w:abstractNum w:abstractNumId="3">
+  <w:abstractNum w:abstractNumId="3" w15:restartNumberingAfterBreak="0">
     <w:nsid w:val="539A05A9"/>
     <w:multiLevelType w:val="hybridMultilevel"/>
     <w:tmpl w:val="AA900236"/>
@@ -2396,7 +2560,7 @@
 </file>
 
 <file path=word/styles.xml><?xml version="1.0" encoding="utf-8"?>
-<w:styles xmlns:r="http://schemas.openxmlformats.org/officeDocument/2006/relationships" xmlns:w="http://schemas.openxmlformats.org/wordprocessingml/2006/main">
+<w:styles xmlns:mc="http://schemas.openxmlformats.org/markup-compatibility/2006" xmlns:r="http://schemas.openxmlformats.org/officeDocument/2006/relationships" xmlns:w="http://schemas.openxmlformats.org/wordprocessingml/2006/main" xmlns:w14="http://schemas.microsoft.com/office/word/2010/wordml" xmlns:w15="http://schemas.microsoft.com/office/word/2012/wordml" xmlns:w16se="http://schemas.microsoft.com/office/word/2015/wordml/symex" mc:Ignorable="w14 w15 w16se">
   <w:docDefaults>
     <w:rPrDefault>
       <w:rPr>
@@ -2412,146 +2576,381 @@
       </w:pPr>
     </w:pPrDefault>
   </w:docDefaults>
-  <w:latentStyles w:defLockedState="0" w:defUIPriority="99" w:defSemiHidden="1" w:defUnhideWhenUsed="1" w:defQFormat="0" w:count="267">
-    <w:lsdException w:name="Normal" w:semiHidden="0" w:uiPriority="0" w:unhideWhenUsed="0" w:qFormat="1"/>
-    <w:lsdException w:name="heading 1" w:semiHidden="0" w:uiPriority="9" w:unhideWhenUsed="0" w:qFormat="1"/>
-    <w:lsdException w:name="heading 2" w:uiPriority="9" w:qFormat="1"/>
-    <w:lsdException w:name="heading 3" w:uiPriority="9" w:qFormat="1"/>
-    <w:lsdException w:name="heading 4" w:uiPriority="9" w:qFormat="1"/>
-    <w:lsdException w:name="heading 5" w:uiPriority="9" w:qFormat="1"/>
-    <w:lsdException w:name="heading 6" w:uiPriority="9" w:qFormat="1"/>
-    <w:lsdException w:name="heading 7" w:uiPriority="9" w:qFormat="1"/>
-    <w:lsdException w:name="heading 8" w:uiPriority="9" w:qFormat="1"/>
-    <w:lsdException w:name="heading 9" w:uiPriority="9" w:qFormat="1"/>
-    <w:lsdException w:name="toc 1" w:uiPriority="39"/>
-    <w:lsdException w:name="toc 2" w:uiPriority="39"/>
-    <w:lsdException w:name="toc 3" w:uiPriority="39"/>
-    <w:lsdException w:name="toc 4" w:uiPriority="39"/>
-    <w:lsdException w:name="toc 5" w:uiPriority="39"/>
-    <w:lsdException w:name="toc 6" w:uiPriority="39"/>
-    <w:lsdException w:name="toc 7" w:uiPriority="39"/>
-    <w:lsdException w:name="toc 8" w:uiPriority="39"/>
-    <w:lsdException w:name="toc 9" w:uiPriority="39"/>
-    <w:lsdException w:name="caption" w:uiPriority="35" w:qFormat="1"/>
-    <w:lsdException w:name="Title" w:semiHidden="0" w:uiPriority="10" w:unhideWhenUsed="0" w:qFormat="1"/>
-    <w:lsdException w:name="Default Paragraph Font" w:uiPriority="1"/>
-    <w:lsdException w:name="Subtitle" w:semiHidden="0" w:uiPriority="11" w:unhideWhenUsed="0" w:qFormat="1"/>
-    <w:lsdException w:name="Strong" w:semiHidden="0" w:uiPriority="22" w:unhideWhenUsed="0" w:qFormat="1"/>
-    <w:lsdException w:name="Emphasis" w:semiHidden="0" w:uiPriority="20" w:unhideWhenUsed="0" w:qFormat="1"/>
-    <w:lsdException w:name="Normal Table" w:semiHidden="0" w:unhideWhenUsed="0"/>
-    <w:lsdException w:name="Table Web 1" w:semiHidden="0" w:unhideWhenUsed="0"/>
-    <w:lsdException w:name="Table Grid" w:semiHidden="0" w:uiPriority="59" w:unhideWhenUsed="0"/>
-    <w:lsdException w:name="Placeholder Text" w:unhideWhenUsed="0"/>
-    <w:lsdException w:name="No Spacing" w:semiHidden="0" w:uiPriority="1" w:unhideWhenUsed="0" w:qFormat="1"/>
-    <w:lsdException w:name="Light Shading" w:semiHidden="0" w:uiPriority="60" w:unhideWhenUsed="0"/>
-    <w:lsdException w:name="Light List" w:semiHidden="0" w:uiPriority="61" w:unhideWhenUsed="0"/>
-    <w:lsdException w:name="Light Grid" w:semiHidden="0" w:uiPriority="62" w:unhideWhenUsed="0"/>
-    <w:lsdException w:name="Medium Shading 1" w:semiHidden="0" w:uiPriority="63" w:unhideWhenUsed="0"/>
-    <w:lsdException w:name="Medium Shading 2" w:semiHidden="0" w:uiPriority="64" w:unhideWhenUsed="0"/>
-    <w:lsdException w:name="Medium List 1" w:semiHidden="0" w:uiPriority="65" w:unhideWhenUsed="0"/>
-    <w:lsdException w:name="Medium List 2" w:semiHidden="0" w:uiPriority="66" w:unhideWhenUsed="0"/>
-    <w:lsdException w:name="Medium Grid 1" w:semiHidden="0" w:uiPriority="67" w:unhideWhenUsed="0"/>
-    <w:lsdException w:name="Medium Grid 2" w:semiHidden="0" w:uiPriority="68" w:unhideWhenUsed="0"/>
-    <w:lsdException w:name="Medium Grid 3" w:semiHidden="0" w:uiPriority="69" w:unhideWhenUsed="0"/>
-    <w:lsdException w:name="Dark List" w:semiHidden="0" w:uiPriority="70" w:unhideWhenUsed="0"/>
-    <w:lsdException w:name="Colorful Shading" w:semiHidden="0" w:uiPriority="71" w:unhideWhenUsed="0"/>
-    <w:lsdException w:name="Colorful List" w:semiHidden="0" w:uiPriority="72" w:unhideWhenUsed="0"/>
-    <w:lsdException w:name="Colorful Grid" w:semiHidden="0" w:uiPriority="73" w:unhideWhenUsed="0"/>
-    <w:lsdException w:name="Light Shading Accent 1" w:semiHidden="0" w:uiPriority="60" w:unhideWhenUsed="0"/>
-    <w:lsdException w:name="Light List Accent 1" w:semiHidden="0" w:uiPriority="61" w:unhideWhenUsed="0"/>
-    <w:lsdException w:name="Light Grid Accent 1" w:semiHidden="0" w:uiPriority="62" w:unhideWhenUsed="0"/>
-    <w:lsdException w:name="Medium Shading 1 Accent 1" w:semiHidden="0" w:uiPriority="63" w:unhideWhenUsed="0"/>
-    <w:lsdException w:name="Medium Shading 2 Accent 1" w:semiHidden="0" w:uiPriority="64" w:unhideWhenUsed="0"/>
-    <w:lsdException w:name="Medium List 1 Accent 1" w:semiHidden="0" w:uiPriority="65" w:unhideWhenUsed="0"/>
-    <w:lsdException w:name="Revision" w:unhideWhenUsed="0"/>
-    <w:lsdException w:name="List Paragraph" w:semiHidden="0" w:uiPriority="34" w:unhideWhenUsed="0" w:qFormat="1"/>
-    <w:lsdException w:name="Quote" w:semiHidden="0" w:uiPriority="29" w:unhideWhenUsed="0" w:qFormat="1"/>
-    <w:lsdException w:name="Intense Quote" w:semiHidden="0" w:uiPriority="30" w:unhideWhenUsed="0" w:qFormat="1"/>
-    <w:lsdException w:name="Medium List 2 Accent 1" w:semiHidden="0" w:uiPriority="66" w:unhideWhenUsed="0"/>
-    <w:lsdException w:name="Medium Grid 1 Accent 1" w:semiHidden="0" w:uiPriority="67" w:unhideWhenUsed="0"/>
-    <w:lsdException w:name="Medium Grid 2 Accent 1" w:semiHidden="0" w:uiPriority="68" w:unhideWhenUsed="0"/>
-    <w:lsdException w:name="Medium Grid 3 Accent 1" w:semiHidden="0" w:uiPriority="69" w:unhideWhenUsed="0"/>
-    <w:lsdException w:name="Dark List Accent 1" w:semiHidden="0" w:uiPriority="70" w:unhideWhenUsed="0"/>
-    <w:lsdException w:name="Colorful Shading Accent 1" w:semiHidden="0" w:uiPriority="71" w:unhideWhenUsed="0"/>
-    <w:lsdException w:name="Colorful List Accent 1" w:semiHidden="0" w:uiPriority="72" w:unhideWhenUsed="0"/>
-    <w:lsdException w:name="Colorful Grid Accent 1" w:semiHidden="0" w:uiPriority="73" w:unhideWhenUsed="0"/>
-    <w:lsdException w:name="Light Shading Accent 2" w:semiHidden="0" w:uiPriority="60" w:unhideWhenUsed="0"/>
-    <w:lsdException w:name="Light List Accent 2" w:semiHidden="0" w:uiPriority="61" w:unhideWhenUsed="0"/>
-    <w:lsdException w:name="Light Grid Accent 2" w:semiHidden="0" w:uiPriority="62" w:unhideWhenUsed="0"/>
-    <w:lsdException w:name="Medium Shading 1 Accent 2" w:semiHidden="0" w:uiPriority="63" w:unhideWhenUsed="0"/>
-    <w:lsdException w:name="Medium Shading 2 Accent 2" w:semiHidden="0" w:uiPriority="64" w:unhideWhenUsed="0"/>
-    <w:lsdException w:name="Medium List 1 Accent 2" w:semiHidden="0" w:uiPriority="65" w:unhideWhenUsed="0"/>
-    <w:lsdException w:name="Medium List 2 Accent 2" w:semiHidden="0" w:uiPriority="66" w:unhideWhenUsed="0"/>
-    <w:lsdException w:name="Medium Grid 1 Accent 2" w:semiHidden="0" w:uiPriority="67" w:unhideWhenUsed="0"/>
-    <w:lsdException w:name="Medium Grid 2 Accent 2" w:semiHidden="0" w:uiPriority="68" w:unhideWhenUsed="0"/>
-    <w:lsdException w:name="Medium Grid 3 Accent 2" w:semiHidden="0" w:uiPriority="69" w:unhideWhenUsed="0"/>
-    <w:lsdException w:name="Dark List Accent 2" w:semiHidden="0" w:uiPriority="70" w:unhideWhenUsed="0"/>
-    <w:lsdException w:name="Colorful Shading Accent 2" w:semiHidden="0" w:uiPriority="71" w:unhideWhenUsed="0"/>
-    <w:lsdException w:name="Colorful List Accent 2" w:semiHidden="0" w:uiPriority="72" w:unhideWhenUsed="0"/>
-    <w:lsdException w:name="Colorful Grid Accent 2" w:semiHidden="0" w:uiPriority="73" w:unhideWhenUsed="0"/>
-    <w:lsdException w:name="Light Shading Accent 3" w:semiHidden="0" w:uiPriority="60" w:unhideWhenUsed="0"/>
-    <w:lsdException w:name="Light List Accent 3" w:semiHidden="0" w:uiPriority="61" w:unhideWhenUsed="0"/>
-    <w:lsdException w:name="Light Grid Accent 3" w:semiHidden="0" w:uiPriority="62" w:unhideWhenUsed="0"/>
-    <w:lsdException w:name="Medium Shading 1 Accent 3" w:semiHidden="0" w:uiPriority="63" w:unhideWhenUsed="0"/>
-    <w:lsdException w:name="Medium Shading 2 Accent 3" w:semiHidden="0" w:uiPriority="64" w:unhideWhenUsed="0"/>
-    <w:lsdException w:name="Medium List 1 Accent 3" w:semiHidden="0" w:uiPriority="65" w:unhideWhenUsed="0"/>
-    <w:lsdException w:name="Medium List 2 Accent 3" w:semiHidden="0" w:uiPriority="66" w:unhideWhenUsed="0"/>
-    <w:lsdException w:name="Medium Grid 1 Accent 3" w:semiHidden="0" w:uiPriority="67" w:unhideWhenUsed="0"/>
-    <w:lsdException w:name="Medium Grid 2 Accent 3" w:semiHidden="0" w:uiPriority="68" w:unhideWhenUsed="0"/>
-    <w:lsdException w:name="Medium Grid 3 Accent 3" w:semiHidden="0" w:uiPriority="69" w:unhideWhenUsed="0"/>
-    <w:lsdException w:name="Dark List Accent 3" w:semiHidden="0" w:uiPriority="70" w:unhideWhenUsed="0"/>
-    <w:lsdException w:name="Colorful Shading Accent 3" w:semiHidden="0" w:uiPriority="71" w:unhideWhenUsed="0"/>
-    <w:lsdException w:name="Colorful List Accent 3" w:semiHidden="0" w:uiPriority="72" w:unhideWhenUsed="0"/>
-    <w:lsdException w:name="Colorful Grid Accent 3" w:semiHidden="0" w:uiPriority="73" w:unhideWhenUsed="0"/>
-    <w:lsdException w:name="Light Shading Accent 4" w:semiHidden="0" w:uiPriority="60" w:unhideWhenUsed="0"/>
-    <w:lsdException w:name="Light List Accent 4" w:semiHidden="0" w:uiPriority="61" w:unhideWhenUsed="0"/>
-    <w:lsdException w:name="Light Grid Accent 4" w:semiHidden="0" w:uiPriority="62" w:unhideWhenUsed="0"/>
-    <w:lsdException w:name="Medium Shading 1 Accent 4" w:semiHidden="0" w:uiPriority="63" w:unhideWhenUsed="0"/>
-    <w:lsdException w:name="Medium Shading 2 Accent 4" w:semiHidden="0" w:uiPriority="64" w:unhideWhenUsed="0"/>
-    <w:lsdException w:name="Medium List 1 Accent 4" w:semiHidden="0" w:uiPriority="65" w:unhideWhenUsed="0"/>
-    <w:lsdException w:name="Medium List 2 Accent 4" w:semiHidden="0" w:uiPriority="66" w:unhideWhenUsed="0"/>
-    <w:lsdException w:name="Medium Grid 1 Accent 4" w:semiHidden="0" w:uiPriority="67" w:unhideWhenUsed="0"/>
-    <w:lsdException w:name="Medium Grid 2 Accent 4" w:semiHidden="0" w:uiPriority="68" w:unhideWhenUsed="0"/>
-    <w:lsdException w:name="Medium Grid 3 Accent 4" w:semiHidden="0" w:uiPriority="69" w:unhideWhenUsed="0"/>
-    <w:lsdException w:name="Dark List Accent 4" w:semiHidden="0" w:uiPriority="70" w:unhideWhenUsed="0"/>
-    <w:lsdException w:name="Colorful Shading Accent 4" w:semiHidden="0" w:uiPriority="71" w:unhideWhenUsed="0"/>
-    <w:lsdException w:name="Colorful List Accent 4" w:semiHidden="0" w:uiPriority="72" w:unhideWhenUsed="0"/>
-    <w:lsdException w:name="Colorful Grid Accent 4" w:semiHidden="0" w:uiPriority="73" w:unhideWhenUsed="0"/>
-    <w:lsdException w:name="Light Shading Accent 5" w:semiHidden="0" w:uiPriority="60" w:unhideWhenUsed="0"/>
-    <w:lsdException w:name="Light List Accent 5" w:semiHidden="0" w:uiPriority="61" w:unhideWhenUsed="0"/>
-    <w:lsdException w:name="Light Grid Accent 5" w:semiHidden="0" w:uiPriority="62" w:unhideWhenUsed="0"/>
-    <w:lsdException w:name="Medium Shading 1 Accent 5" w:semiHidden="0" w:uiPriority="63" w:unhideWhenUsed="0"/>
-    <w:lsdException w:name="Medium Shading 2 Accent 5" w:semiHidden="0" w:uiPriority="64" w:unhideWhenUsed="0"/>
-    <w:lsdException w:name="Medium List 1 Accent 5" w:semiHidden="0" w:uiPriority="65" w:unhideWhenUsed="0"/>
-    <w:lsdException w:name="Medium List 2 Accent 5" w:semiHidden="0" w:uiPriority="66" w:unhideWhenUsed="0"/>
-    <w:lsdException w:name="Medium Grid 1 Accent 5" w:semiHidden="0" w:uiPriority="67" w:unhideWhenUsed="0"/>
-    <w:lsdException w:name="Medium Grid 2 Accent 5" w:semiHidden="0" w:uiPriority="68" w:unhideWhenUsed="0"/>
-    <w:lsdException w:name="Medium Grid 3 Accent 5" w:semiHidden="0" w:uiPriority="69" w:unhideWhenUsed="0"/>
-    <w:lsdException w:name="Dark List Accent 5" w:semiHidden="0" w:uiPriority="70" w:unhideWhenUsed="0"/>
-    <w:lsdException w:name="Colorful Shading Accent 5" w:semiHidden="0" w:uiPriority="71" w:unhideWhenUsed="0"/>
-    <w:lsdException w:name="Colorful List Accent 5" w:semiHidden="0" w:uiPriority="72" w:unhideWhenUsed="0"/>
-    <w:lsdException w:name="Colorful Grid Accent 5" w:semiHidden="0" w:uiPriority="73" w:unhideWhenUsed="0"/>
-    <w:lsdException w:name="Light Shading Accent 6" w:semiHidden="0" w:uiPriority="60" w:unhideWhenUsed="0"/>
-    <w:lsdException w:name="Light List Accent 6" w:semiHidden="0" w:uiPriority="61" w:unhideWhenUsed="0"/>
-    <w:lsdException w:name="Light Grid Accent 6" w:semiHidden="0" w:uiPriority="62" w:unhideWhenUsed="0"/>
-    <w:lsdException w:name="Medium Shading 1 Accent 6" w:semiHidden="0" w:uiPriority="63" w:unhideWhenUsed="0"/>
-    <w:lsdException w:name="Medium Shading 2 Accent 6" w:semiHidden="0" w:uiPriority="64" w:unhideWhenUsed="0"/>
-    <w:lsdException w:name="Medium List 1 Accent 6" w:semiHidden="0" w:uiPriority="65" w:unhideWhenUsed="0"/>
-    <w:lsdException w:name="Medium List 2 Accent 6" w:semiHidden="0" w:uiPriority="66" w:unhideWhenUsed="0"/>
-    <w:lsdException w:name="Medium Grid 1 Accent 6" w:semiHidden="0" w:uiPriority="67" w:unhideWhenUsed="0"/>
-    <w:lsdException w:name="Medium Grid 2 Accent 6" w:semiHidden="0" w:uiPriority="68" w:unhideWhenUsed="0"/>
-    <w:lsdException w:name="Medium Grid 3 Accent 6" w:semiHidden="0" w:uiPriority="69" w:unhideWhenUsed="0"/>
-    <w:lsdException w:name="Dark List Accent 6" w:semiHidden="0" w:uiPriority="70" w:unhideWhenUsed="0"/>
-    <w:lsdException w:name="Colorful Shading Accent 6" w:semiHidden="0" w:uiPriority="71" w:unhideWhenUsed="0"/>
-    <w:lsdException w:name="Colorful List Accent 6" w:semiHidden="0" w:uiPriority="72" w:unhideWhenUsed="0"/>
-    <w:lsdException w:name="Colorful Grid Accent 6" w:semiHidden="0" w:uiPriority="73" w:unhideWhenUsed="0"/>
-    <w:lsdException w:name="Subtle Emphasis" w:semiHidden="0" w:uiPriority="19" w:unhideWhenUsed="0" w:qFormat="1"/>
-    <w:lsdException w:name="Intense Emphasis" w:semiHidden="0" w:uiPriority="21" w:unhideWhenUsed="0" w:qFormat="1"/>
-    <w:lsdException w:name="Subtle Reference" w:semiHidden="0" w:uiPriority="31" w:unhideWhenUsed="0" w:qFormat="1"/>
-    <w:lsdException w:name="Intense Reference" w:semiHidden="0" w:uiPriority="32" w:unhideWhenUsed="0" w:qFormat="1"/>
-    <w:lsdException w:name="Book Title" w:semiHidden="0" w:uiPriority="33" w:unhideWhenUsed="0" w:qFormat="1"/>
-    <w:lsdException w:name="Bibliography" w:uiPriority="37"/>
-    <w:lsdException w:name="TOC Heading" w:uiPriority="39" w:qFormat="1"/>
+  <w:latentStyles w:defLockedState="0" w:defUIPriority="99" w:defSemiHidden="0" w:defUnhideWhenUsed="0" w:defQFormat="0" w:count="374">
+    <w:lsdException w:name="Normal" w:uiPriority="0" w:qFormat="1"/>
+    <w:lsdException w:name="heading 1" w:uiPriority="9" w:qFormat="1"/>
+    <w:lsdException w:name="heading 2" w:semiHidden="1" w:uiPriority="9" w:unhideWhenUsed="1" w:qFormat="1"/>
+    <w:lsdException w:name="heading 3" w:semiHidden="1" w:uiPriority="9" w:unhideWhenUsed="1" w:qFormat="1"/>
+    <w:lsdException w:name="heading 4" w:semiHidden="1" w:uiPriority="9" w:unhideWhenUsed="1" w:qFormat="1"/>
+    <w:lsdException w:name="heading 5" w:semiHidden="1" w:uiPriority="9" w:unhideWhenUsed="1" w:qFormat="1"/>
+    <w:lsdException w:name="heading 6" w:semiHidden="1" w:uiPriority="9" w:unhideWhenUsed="1" w:qFormat="1"/>
+    <w:lsdException w:name="heading 7" w:semiHidden="1" w:uiPriority="9" w:unhideWhenUsed="1" w:qFormat="1"/>
+    <w:lsdException w:name="heading 8" w:semiHidden="1" w:uiPriority="9" w:unhideWhenUsed="1" w:qFormat="1"/>
+    <w:lsdException w:name="heading 9" w:semiHidden="1" w:uiPriority="9" w:unhideWhenUsed="1" w:qFormat="1"/>
+    <w:lsdException w:name="index 1" w:semiHidden="1" w:unhideWhenUsed="1"/>
+    <w:lsdException w:name="index 2" w:semiHidden="1" w:unhideWhenUsed="1"/>
+    <w:lsdException w:name="index 3" w:semiHidden="1" w:unhideWhenUsed="1"/>
+    <w:lsdException w:name="index 4" w:semiHidden="1" w:unhideWhenUsed="1"/>
+    <w:lsdException w:name="index 5" w:semiHidden="1" w:unhideWhenUsed="1"/>
+    <w:lsdException w:name="index 6" w:semiHidden="1" w:unhideWhenUsed="1"/>
+    <w:lsdException w:name="index 7" w:semiHidden="1" w:unhideWhenUsed="1"/>
+    <w:lsdException w:name="index 8" w:semiHidden="1" w:unhideWhenUsed="1"/>
+    <w:lsdException w:name="index 9" w:semiHidden="1" w:unhideWhenUsed="1"/>
+    <w:lsdException w:name="toc 1" w:semiHidden="1" w:uiPriority="39" w:unhideWhenUsed="1"/>
+    <w:lsdException w:name="toc 2" w:semiHidden="1" w:uiPriority="39" w:unhideWhenUsed="1"/>
+    <w:lsdException w:name="toc 3" w:semiHidden="1" w:uiPriority="39" w:unhideWhenUsed="1"/>
+    <w:lsdException w:name="toc 4" w:semiHidden="1" w:uiPriority="39" w:unhideWhenUsed="1"/>
+    <w:lsdException w:name="toc 5" w:semiHidden="1" w:uiPriority="39" w:unhideWhenUsed="1"/>
+    <w:lsdException w:name="toc 6" w:semiHidden="1" w:uiPriority="39" w:unhideWhenUsed="1"/>
+    <w:lsdException w:name="toc 7" w:semiHidden="1" w:uiPriority="39" w:unhideWhenUsed="1"/>
+    <w:lsdException w:name="toc 8" w:semiHidden="1" w:uiPriority="39" w:unhideWhenUsed="1"/>
+    <w:lsdException w:name="toc 9" w:semiHidden="1" w:uiPriority="39" w:unhideWhenUsed="1"/>
+    <w:lsdException w:name="Normal Indent" w:semiHidden="1" w:unhideWhenUsed="1"/>
+    <w:lsdException w:name="footnote text" w:semiHidden="1" w:unhideWhenUsed="1"/>
+    <w:lsdException w:name="annotation text" w:semiHidden="1" w:unhideWhenUsed="1"/>
+    <w:lsdException w:name="header" w:semiHidden="1" w:unhideWhenUsed="1"/>
+    <w:lsdException w:name="footer" w:semiHidden="1" w:unhideWhenUsed="1"/>
+    <w:lsdException w:name="index heading" w:semiHidden="1" w:unhideWhenUsed="1"/>
+    <w:lsdException w:name="caption" w:semiHidden="1" w:uiPriority="35" w:unhideWhenUsed="1" w:qFormat="1"/>
+    <w:lsdException w:name="table of figures" w:semiHidden="1" w:unhideWhenUsed="1"/>
+    <w:lsdException w:name="envelope address" w:semiHidden="1" w:unhideWhenUsed="1"/>
+    <w:lsdException w:name="envelope return" w:semiHidden="1" w:unhideWhenUsed="1"/>
+    <w:lsdException w:name="footnote reference" w:semiHidden="1" w:unhideWhenUsed="1"/>
+    <w:lsdException w:name="annotation reference" w:semiHidden="1" w:unhideWhenUsed="1"/>
+    <w:lsdException w:name="line number" w:semiHidden="1" w:unhideWhenUsed="1"/>
+    <w:lsdException w:name="page number" w:semiHidden="1" w:unhideWhenUsed="1"/>
+    <w:lsdException w:name="endnote reference" w:semiHidden="1" w:unhideWhenUsed="1"/>
+    <w:lsdException w:name="endnote text" w:semiHidden="1" w:unhideWhenUsed="1"/>
+    <w:lsdException w:name="table of authorities" w:semiHidden="1" w:unhideWhenUsed="1"/>
+    <w:lsdException w:name="macro" w:semiHidden="1" w:unhideWhenUsed="1"/>
+    <w:lsdException w:name="toa heading" w:semiHidden="1" w:unhideWhenUsed="1"/>
+    <w:lsdException w:name="List" w:semiHidden="1" w:unhideWhenUsed="1"/>
+    <w:lsdException w:name="List Bullet" w:semiHidden="1" w:unhideWhenUsed="1"/>
+    <w:lsdException w:name="List Number" w:semiHidden="1" w:unhideWhenUsed="1"/>
+    <w:lsdException w:name="List 2" w:semiHidden="1" w:unhideWhenUsed="1"/>
+    <w:lsdException w:name="List 3" w:semiHidden="1" w:unhideWhenUsed="1"/>
+    <w:lsdException w:name="List 4" w:semiHidden="1" w:unhideWhenUsed="1"/>
+    <w:lsdException w:name="List 5" w:semiHidden="1" w:unhideWhenUsed="1"/>
+    <w:lsdException w:name="List Bullet 2" w:semiHidden="1" w:unhideWhenUsed="1"/>
+    <w:lsdException w:name="List Bullet 3" w:semiHidden="1" w:unhideWhenUsed="1"/>
+    <w:lsdException w:name="List Bullet 4" w:semiHidden="1" w:unhideWhenUsed="1"/>
+    <w:lsdException w:name="List Bullet 5" w:semiHidden="1" w:unhideWhenUsed="1"/>
+    <w:lsdException w:name="List Number 2" w:semiHidden="1" w:unhideWhenUsed="1"/>
+    <w:lsdException w:name="List Number 3" w:semiHidden="1" w:unhideWhenUsed="1"/>
+    <w:lsdException w:name="List Number 4" w:semiHidden="1" w:unhideWhenUsed="1"/>
+    <w:lsdException w:name="List Number 5" w:semiHidden="1" w:unhideWhenUsed="1"/>
+    <w:lsdException w:name="Title" w:uiPriority="10" w:qFormat="1"/>
+    <w:lsdException w:name="Closing" w:semiHidden="1" w:unhideWhenUsed="1"/>
+    <w:lsdException w:name="Signature" w:semiHidden="1" w:unhideWhenUsed="1"/>
+    <w:lsdException w:name="Default Paragraph Font" w:semiHidden="1" w:uiPriority="1" w:unhideWhenUsed="1"/>
+    <w:lsdException w:name="Body Text" w:semiHidden="1" w:unhideWhenUsed="1"/>
+    <w:lsdException w:name="Body Text Indent" w:semiHidden="1" w:unhideWhenUsed="1"/>
+    <w:lsdException w:name="List Continue" w:semiHidden="1" w:unhideWhenUsed="1"/>
+    <w:lsdException w:name="List Continue 2" w:semiHidden="1" w:unhideWhenUsed="1"/>
+    <w:lsdException w:name="List Continue 3" w:semiHidden="1" w:unhideWhenUsed="1"/>
+    <w:lsdException w:name="List Continue 4" w:semiHidden="1" w:unhideWhenUsed="1"/>
+    <w:lsdException w:name="List Continue 5" w:semiHidden="1" w:unhideWhenUsed="1"/>
+    <w:lsdException w:name="Message Header" w:semiHidden="1" w:unhideWhenUsed="1"/>
+    <w:lsdException w:name="Subtitle" w:uiPriority="11" w:qFormat="1"/>
+    <w:lsdException w:name="Salutation" w:semiHidden="1" w:unhideWhenUsed="1"/>
+    <w:lsdException w:name="Date" w:semiHidden="1" w:unhideWhenUsed="1"/>
+    <w:lsdException w:name="Body Text First Indent" w:semiHidden="1" w:unhideWhenUsed="1"/>
+    <w:lsdException w:name="Body Text First Indent 2" w:semiHidden="1" w:unhideWhenUsed="1"/>
+    <w:lsdException w:name="Note Heading" w:semiHidden="1" w:unhideWhenUsed="1"/>
+    <w:lsdException w:name="Body Text 2" w:semiHidden="1" w:unhideWhenUsed="1"/>
+    <w:lsdException w:name="Body Text 3" w:semiHidden="1" w:unhideWhenUsed="1"/>
+    <w:lsdException w:name="Body Text Indent 2" w:semiHidden="1" w:unhideWhenUsed="1"/>
+    <w:lsdException w:name="Body Text Indent 3" w:semiHidden="1" w:unhideWhenUsed="1"/>
+    <w:lsdException w:name="Block Text" w:semiHidden="1" w:unhideWhenUsed="1"/>
+    <w:lsdException w:name="Hyperlink" w:semiHidden="1" w:unhideWhenUsed="1"/>
+    <w:lsdException w:name="FollowedHyperlink" w:semiHidden="1" w:unhideWhenUsed="1"/>
+    <w:lsdException w:name="Strong" w:uiPriority="22" w:qFormat="1"/>
+    <w:lsdException w:name="Emphasis" w:uiPriority="20" w:qFormat="1"/>
+    <w:lsdException w:name="Document Map" w:semiHidden="1" w:unhideWhenUsed="1"/>
+    <w:lsdException w:name="Plain Text" w:semiHidden="1" w:unhideWhenUsed="1"/>
+    <w:lsdException w:name="E-mail Signature" w:semiHidden="1" w:unhideWhenUsed="1"/>
+    <w:lsdException w:name="HTML Top of Form" w:semiHidden="1" w:unhideWhenUsed="1"/>
+    <w:lsdException w:name="HTML Bottom of Form" w:semiHidden="1" w:unhideWhenUsed="1"/>
+    <w:lsdException w:name="Normal (Web)" w:semiHidden="1" w:unhideWhenUsed="1"/>
+    <w:lsdException w:name="HTML Acronym" w:semiHidden="1" w:unhideWhenUsed="1"/>
+    <w:lsdException w:name="HTML Address" w:semiHidden="1" w:unhideWhenUsed="1"/>
+    <w:lsdException w:name="HTML Cite" w:semiHidden="1" w:unhideWhenUsed="1"/>
+    <w:lsdException w:name="HTML Code" w:semiHidden="1" w:unhideWhenUsed="1"/>
+    <w:lsdException w:name="HTML Definition" w:semiHidden="1" w:unhideWhenUsed="1"/>
+    <w:lsdException w:name="HTML Keyboard" w:semiHidden="1" w:unhideWhenUsed="1"/>
+    <w:lsdException w:name="HTML Preformatted" w:semiHidden="1" w:unhideWhenUsed="1"/>
+    <w:lsdException w:name="HTML Sample" w:semiHidden="1" w:unhideWhenUsed="1"/>
+    <w:lsdException w:name="HTML Typewriter" w:semiHidden="1" w:unhideWhenUsed="1"/>
+    <w:lsdException w:name="HTML Variable" w:semiHidden="1" w:unhideWhenUsed="1"/>
+    <w:lsdException w:name="Normal Table" w:semiHidden="1" w:unhideWhenUsed="1"/>
+    <w:lsdException w:name="annotation subject" w:semiHidden="1" w:unhideWhenUsed="1"/>
+    <w:lsdException w:name="No List" w:semiHidden="1" w:unhideWhenUsed="1"/>
+    <w:lsdException w:name="Outline List 1" w:semiHidden="1" w:unhideWhenUsed="1"/>
+    <w:lsdException w:name="Outline List 2" w:semiHidden="1" w:unhideWhenUsed="1"/>
+    <w:lsdException w:name="Outline List 3" w:semiHidden="1" w:unhideWhenUsed="1"/>
+    <w:lsdException w:name="Table Simple 1" w:semiHidden="1" w:unhideWhenUsed="1"/>
+    <w:lsdException w:name="Table Simple 2" w:semiHidden="1" w:unhideWhenUsed="1"/>
+    <w:lsdException w:name="Table Simple 3" w:semiHidden="1" w:unhideWhenUsed="1"/>
+    <w:lsdException w:name="Table Classic 1" w:semiHidden="1" w:unhideWhenUsed="1"/>
+    <w:lsdException w:name="Table Classic 2" w:semiHidden="1" w:unhideWhenUsed="1"/>
+    <w:lsdException w:name="Table Classic 3" w:semiHidden="1" w:unhideWhenUsed="1"/>
+    <w:lsdException w:name="Table Classic 4" w:semiHidden="1" w:unhideWhenUsed="1"/>
+    <w:lsdException w:name="Table Colorful 1" w:semiHidden="1" w:unhideWhenUsed="1"/>
+    <w:lsdException w:name="Table Colorful 2" w:semiHidden="1" w:unhideWhenUsed="1"/>
+    <w:lsdException w:name="Table Colorful 3" w:semiHidden="1" w:unhideWhenUsed="1"/>
+    <w:lsdException w:name="Table Columns 1" w:semiHidden="1" w:unhideWhenUsed="1"/>
+    <w:lsdException w:name="Table Columns 2" w:semiHidden="1" w:unhideWhenUsed="1"/>
+    <w:lsdException w:name="Table Columns 3" w:semiHidden="1" w:unhideWhenUsed="1"/>
+    <w:lsdException w:name="Table Columns 4" w:semiHidden="1" w:unhideWhenUsed="1"/>
+    <w:lsdException w:name="Table Columns 5" w:semiHidden="1" w:unhideWhenUsed="1"/>
+    <w:lsdException w:name="Table Grid 1" w:semiHidden="1" w:unhideWhenUsed="1"/>
+    <w:lsdException w:name="Table Grid 2" w:semiHidden="1" w:unhideWhenUsed="1"/>
+    <w:lsdException w:name="Table Grid 3" w:semiHidden="1" w:unhideWhenUsed="1"/>
+    <w:lsdException w:name="Table Grid 4" w:semiHidden="1" w:unhideWhenUsed="1"/>
+    <w:lsdException w:name="Table Grid 5" w:semiHidden="1" w:unhideWhenUsed="1"/>
+    <w:lsdException w:name="Table Grid 6" w:semiHidden="1" w:unhideWhenUsed="1"/>
+    <w:lsdException w:name="Table Grid 7" w:semiHidden="1" w:unhideWhenUsed="1"/>
+    <w:lsdException w:name="Table Grid 8" w:semiHidden="1" w:unhideWhenUsed="1"/>
+    <w:lsdException w:name="Table List 1" w:semiHidden="1" w:unhideWhenUsed="1"/>
+    <w:lsdException w:name="Table List 2" w:semiHidden="1" w:unhideWhenUsed="1"/>
+    <w:lsdException w:name="Table List 3" w:semiHidden="1" w:unhideWhenUsed="1"/>
+    <w:lsdException w:name="Table List 4" w:semiHidden="1" w:unhideWhenUsed="1"/>
+    <w:lsdException w:name="Table List 5" w:semiHidden="1" w:unhideWhenUsed="1"/>
+    <w:lsdException w:name="Table List 6" w:semiHidden="1" w:unhideWhenUsed="1"/>
+    <w:lsdException w:name="Table List 7" w:semiHidden="1" w:unhideWhenUsed="1"/>
+    <w:lsdException w:name="Table List 8" w:semiHidden="1" w:unhideWhenUsed="1"/>
+    <w:lsdException w:name="Table 3D effects 1" w:semiHidden="1" w:unhideWhenUsed="1"/>
+    <w:lsdException w:name="Table 3D effects 2" w:semiHidden="1" w:unhideWhenUsed="1"/>
+    <w:lsdException w:name="Table 3D effects 3" w:semiHidden="1" w:unhideWhenUsed="1"/>
+    <w:lsdException w:name="Table Contemporary" w:semiHidden="1" w:unhideWhenUsed="1"/>
+    <w:lsdException w:name="Table Elegant" w:semiHidden="1" w:unhideWhenUsed="1"/>
+    <w:lsdException w:name="Table Professional" w:semiHidden="1" w:unhideWhenUsed="1"/>
+    <w:lsdException w:name="Table Subtle 1" w:semiHidden="1" w:unhideWhenUsed="1"/>
+    <w:lsdException w:name="Table Subtle 2" w:semiHidden="1" w:unhideWhenUsed="1"/>
+    <w:lsdException w:name="Table Web 1" w:semiHidden="1" w:unhideWhenUsed="1"/>
+    <w:lsdException w:name="Table Web 2" w:semiHidden="1" w:unhideWhenUsed="1"/>
+    <w:lsdException w:name="Table Web 3" w:semiHidden="1" w:unhideWhenUsed="1"/>
+    <w:lsdException w:name="Balloon Text" w:semiHidden="1" w:unhideWhenUsed="1"/>
+    <w:lsdException w:name="Table Grid" w:semiHidden="1" w:uiPriority="59" w:unhideWhenUsed="1"/>
+    <w:lsdException w:name="Table Theme" w:semiHidden="1" w:unhideWhenUsed="1"/>
+    <w:lsdException w:name="Placeholder Text" w:semiHidden="1"/>
+    <w:lsdException w:name="No Spacing" w:uiPriority="1" w:qFormat="1"/>
+    <w:lsdException w:name="Light Shading" w:uiPriority="60"/>
+    <w:lsdException w:name="Light List" w:uiPriority="61"/>
+    <w:lsdException w:name="Light Grid" w:uiPriority="62"/>
+    <w:lsdException w:name="Medium Shading 1" w:uiPriority="63"/>
+    <w:lsdException w:name="Medium Shading 2" w:uiPriority="64"/>
+    <w:lsdException w:name="Medium List 1" w:uiPriority="65"/>
+    <w:lsdException w:name="Medium List 2" w:uiPriority="66"/>
+    <w:lsdException w:name="Medium Grid 1" w:uiPriority="67"/>
+    <w:lsdException w:name="Medium Grid 2" w:uiPriority="68"/>
+    <w:lsdException w:name="Medium Grid 3" w:uiPriority="69"/>
+    <w:lsdException w:name="Dark List" w:uiPriority="70"/>
+    <w:lsdException w:name="Colorful Shading" w:uiPriority="71"/>
+    <w:lsdException w:name="Colorful List" w:uiPriority="72"/>
+    <w:lsdException w:name="Colorful Grid" w:uiPriority="73"/>
+    <w:lsdException w:name="Light Shading Accent 1" w:uiPriority="60"/>
+    <w:lsdException w:name="Light List Accent 1" w:uiPriority="61"/>
+    <w:lsdException w:name="Light Grid Accent 1" w:uiPriority="62"/>
+    <w:lsdException w:name="Medium Shading 1 Accent 1" w:uiPriority="63"/>
+    <w:lsdException w:name="Medium Shading 2 Accent 1" w:uiPriority="64"/>
+    <w:lsdException w:name="Medium List 1 Accent 1" w:uiPriority="65"/>
+    <w:lsdException w:name="Revision" w:semiHidden="1"/>
+    <w:lsdException w:name="List Paragraph" w:uiPriority="34" w:qFormat="1"/>
+    <w:lsdException w:name="Quote" w:uiPriority="29" w:qFormat="1"/>
+    <w:lsdException w:name="Intense Quote" w:uiPriority="30" w:qFormat="1"/>
+    <w:lsdException w:name="Medium List 2 Accent 1" w:uiPriority="66"/>
+    <w:lsdException w:name="Medium Grid 1 Accent 1" w:uiPriority="67"/>
+    <w:lsdException w:name="Medium Grid 2 Accent 1" w:uiPriority="68"/>
+    <w:lsdException w:name="Medium Grid 3 Accent 1" w:uiPriority="69"/>
+    <w:lsdException w:name="Dark List Accent 1" w:uiPriority="70"/>
+    <w:lsdException w:name="Colorful Shading Accent 1" w:uiPriority="71"/>
+    <w:lsdException w:name="Colorful List Accent 1" w:uiPriority="72"/>
+    <w:lsdException w:name="Colorful Grid Accent 1" w:uiPriority="73"/>
+    <w:lsdException w:name="Light Shading Accent 2" w:uiPriority="60"/>
+    <w:lsdException w:name="Light List Accent 2" w:uiPriority="61"/>
+    <w:lsdException w:name="Light Grid Accent 2" w:uiPriority="62"/>
+    <w:lsdException w:name="Medium Shading 1 Accent 2" w:uiPriority="63"/>
+    <w:lsdException w:name="Medium Shading 2 Accent 2" w:uiPriority="64"/>
+    <w:lsdException w:name="Medium List 1 Accent 2" w:uiPriority="65"/>
+    <w:lsdException w:name="Medium List 2 Accent 2" w:uiPriority="66"/>
+    <w:lsdException w:name="Medium Grid 1 Accent 2" w:uiPriority="67"/>
+    <w:lsdException w:name="Medium Grid 2 Accent 2" w:uiPriority="68"/>
+    <w:lsdException w:name="Medium Grid 3 Accent 2" w:uiPriority="69"/>
+    <w:lsdException w:name="Dark List Accent 2" w:uiPriority="70"/>
+    <w:lsdException w:name="Colorful Shading Accent 2" w:uiPriority="71"/>
+    <w:lsdException w:name="Colorful List Accent 2" w:uiPriority="72"/>
+    <w:lsdException w:name="Colorful Grid Accent 2" w:uiPriority="73"/>
+    <w:lsdException w:name="Light Shading Accent 3" w:uiPriority="60"/>
+    <w:lsdException w:name="Light List Accent 3" w:uiPriority="61"/>
+    <w:lsdException w:name="Light Grid Accent 3" w:uiPriority="62"/>
+    <w:lsdException w:name="Medium Shading 1 Accent 3" w:uiPriority="63"/>
+    <w:lsdException w:name="Medium Shading 2 Accent 3" w:uiPriority="64"/>
+    <w:lsdException w:name="Medium List 1 Accent 3" w:uiPriority="65"/>
+    <w:lsdException w:name="Medium List 2 Accent 3" w:uiPriority="66"/>
+    <w:lsdException w:name="Medium Grid 1 Accent 3" w:uiPriority="67"/>
+    <w:lsdException w:name="Medium Grid 2 Accent 3" w:uiPriority="68"/>
+    <w:lsdException w:name="Medium Grid 3 Accent 3" w:uiPriority="69"/>
+    <w:lsdException w:name="Dark List Accent 3" w:uiPriority="70"/>
+    <w:lsdException w:name="Colorful Shading Accent 3" w:uiPriority="71"/>
+    <w:lsdException w:name="Colorful List Accent 3" w:uiPriority="72"/>
+    <w:lsdException w:name="Colorful Grid Accent 3" w:uiPriority="73"/>
+    <w:lsdException w:name="Light Shading Accent 4" w:uiPriority="60"/>
+    <w:lsdException w:name="Light List Accent 4" w:uiPriority="61"/>
+    <w:lsdException w:name="Light Grid Accent 4" w:uiPriority="62"/>
+    <w:lsdException w:name="Medium Shading 1 Accent 4" w:uiPriority="63"/>
+    <w:lsdException w:name="Medium Shading 2 Accent 4" w:uiPriority="64"/>
+    <w:lsdException w:name="Medium List 1 Accent 4" w:uiPriority="65"/>
+    <w:lsdException w:name="Medium List 2 Accent 4" w:uiPriority="66"/>
+    <w:lsdException w:name="Medium Grid 1 Accent 4" w:uiPriority="67"/>
+    <w:lsdException w:name="Medium Grid 2 Accent 4" w:uiPriority="68"/>
+    <w:lsdException w:name="Medium Grid 3 Accent 4" w:uiPriority="69"/>
+    <w:lsdException w:name="Dark List Accent 4" w:uiPriority="70"/>
+    <w:lsdException w:name="Colorful Shading Accent 4" w:uiPriority="71"/>
+    <w:lsdException w:name="Colorful List Accent 4" w:uiPriority="72"/>
+    <w:lsdException w:name="Colorful Grid Accent 4" w:uiPriority="73"/>
+    <w:lsdException w:name="Light Shading Accent 5" w:uiPriority="60"/>
+    <w:lsdException w:name="Light List Accent 5" w:uiPriority="61"/>
+    <w:lsdException w:name="Light Grid Accent 5" w:uiPriority="62"/>
+    <w:lsdException w:name="Medium Shading 1 Accent 5" w:uiPriority="63"/>
+    <w:lsdException w:name="Medium Shading 2 Accent 5" w:uiPriority="64"/>
+    <w:lsdException w:name="Medium List 1 Accent 5" w:uiPriority="65"/>
+    <w:lsdException w:name="Medium List 2 Accent 5" w:uiPriority="66"/>
+    <w:lsdException w:name="Medium Grid 1 Accent 5" w:uiPriority="67"/>
+    <w:lsdException w:name="Medium Grid 2 Accent 5" w:uiPriority="68"/>
+    <w:lsdException w:name="Medium Grid 3 Accent 5" w:uiPriority="69"/>
+    <w:lsdException w:name="Dark List Accent 5" w:uiPriority="70"/>
+    <w:lsdException w:name="Colorful Shading Accent 5" w:uiPriority="71"/>
+    <w:lsdException w:name="Colorful List Accent 5" w:uiPriority="72"/>
+    <w:lsdException w:name="Colorful Grid Accent 5" w:uiPriority="73"/>
+    <w:lsdException w:name="Light Shading Accent 6" w:uiPriority="60"/>
+    <w:lsdException w:name="Light List Accent 6" w:uiPriority="61"/>
+    <w:lsdException w:name="Light Grid Accent 6" w:uiPriority="62"/>
+    <w:lsdException w:name="Medium Shading 1 Accent 6" w:uiPriority="63"/>
+    <w:lsdException w:name="Medium Shading 2 Accent 6" w:uiPriority="64"/>
+    <w:lsdException w:name="Medium List 1 Accent 6" w:uiPriority="65"/>
+    <w:lsdException w:name="Medium List 2 Accent 6" w:uiPriority="66"/>
+    <w:lsdException w:name="Medium Grid 1 Accent 6" w:uiPriority="67"/>
+    <w:lsdException w:name="Medium Grid 2 Accent 6" w:uiPriority="68"/>
+    <w:lsdException w:name="Medium Grid 3 Accent 6" w:uiPriority="69"/>
+    <w:lsdException w:name="Dark List Accent 6" w:uiPriority="70"/>
+    <w:lsdException w:name="Colorful Shading Accent 6" w:uiPriority="71"/>
+    <w:lsdException w:name="Colorful List Accent 6" w:uiPriority="72"/>
+    <w:lsdException w:name="Colorful Grid Accent 6" w:uiPriority="73"/>
+    <w:lsdException w:name="Subtle Emphasis" w:uiPriority="19" w:qFormat="1"/>
+    <w:lsdException w:name="Intense Emphasis" w:uiPriority="21" w:qFormat="1"/>
+    <w:lsdException w:name="Subtle Reference" w:uiPriority="31" w:qFormat="1"/>
+    <w:lsdException w:name="Intense Reference" w:uiPriority="32" w:qFormat="1"/>
+    <w:lsdException w:name="Book Title" w:uiPriority="33" w:qFormat="1"/>
+    <w:lsdException w:name="Bibliography" w:semiHidden="1" w:uiPriority="37" w:unhideWhenUsed="1"/>
+    <w:lsdException w:name="TOC Heading" w:semiHidden="1" w:uiPriority="39" w:unhideWhenUsed="1" w:qFormat="1"/>
+    <w:lsdException w:name="Plain Table 1" w:uiPriority="41"/>
+    <w:lsdException w:name="Plain Table 2" w:uiPriority="42"/>
+    <w:lsdException w:name="Plain Table 3" w:uiPriority="43"/>
+    <w:lsdException w:name="Plain Table 4" w:uiPriority="44"/>
+    <w:lsdException w:name="Plain Table 5" w:uiPriority="45"/>
+    <w:lsdException w:name="Grid Table Light" w:uiPriority="40"/>
+    <w:lsdException w:name="Grid Table 1 Light" w:uiPriority="46"/>
+    <w:lsdException w:name="Grid Table 2" w:uiPriority="47"/>
+    <w:lsdException w:name="Grid Table 3" w:uiPriority="48"/>
+    <w:lsdException w:name="Grid Table 4" w:uiPriority="49"/>
+    <w:lsdException w:name="Grid Table 5 Dark" w:uiPriority="50"/>
+    <w:lsdException w:name="Grid Table 6 Colorful" w:uiPriority="51"/>
+    <w:lsdException w:name="Grid Table 7 Colorful" w:uiPriority="52"/>
+    <w:lsdException w:name="Grid Table 1 Light Accent 1" w:uiPriority="46"/>
+    <w:lsdException w:name="Grid Table 2 Accent 1" w:uiPriority="47"/>
+    <w:lsdException w:name="Grid Table 3 Accent 1" w:uiPriority="48"/>
+    <w:lsdException w:name="Grid Table 4 Accent 1" w:uiPriority="49"/>
+    <w:lsdException w:name="Grid Table 5 Dark Accent 1" w:uiPriority="50"/>
+    <w:lsdException w:name="Grid Table 6 Colorful Accent 1" w:uiPriority="51"/>
+    <w:lsdException w:name="Grid Table 7 Colorful Accent 1" w:uiPriority="52"/>
+    <w:lsdException w:name="Grid Table 1 Light Accent 2" w:uiPriority="46"/>
+    <w:lsdException w:name="Grid Table 2 Accent 2" w:uiPriority="47"/>
+    <w:lsdException w:name="Grid Table 3 Accent 2" w:uiPriority="48"/>
+    <w:lsdException w:name="Grid Table 4 Accent 2" w:uiPriority="49"/>
+    <w:lsdException w:name="Grid Table 5 Dark Accent 2" w:uiPriority="50"/>
+    <w:lsdException w:name="Grid Table 6 Colorful Accent 2" w:uiPriority="51"/>
+    <w:lsdException w:name="Grid Table 7 Colorful Accent 2" w:uiPriority="52"/>
+    <w:lsdException w:name="Grid Table 1 Light Accent 3" w:uiPriority="46"/>
+    <w:lsdException w:name="Grid Table 2 Accent 3" w:uiPriority="47"/>
+    <w:lsdException w:name="Grid Table 3 Accent 3" w:uiPriority="48"/>
+    <w:lsdException w:name="Grid Table 4 Accent 3" w:uiPriority="49"/>
+    <w:lsdException w:name="Grid Table 5 Dark Accent 3" w:uiPriority="50"/>
+    <w:lsdException w:name="Grid Table 6 Colorful Accent 3" w:uiPriority="51"/>
+    <w:lsdException w:name="Grid Table 7 Colorful Accent 3" w:uiPriority="52"/>
+    <w:lsdException w:name="Grid Table 1 Light Accent 4" w:uiPriority="46"/>
+    <w:lsdException w:name="Grid Table 2 Accent 4" w:uiPriority="47"/>
+    <w:lsdException w:name="Grid Table 3 Accent 4" w:uiPriority="48"/>
+    <w:lsdException w:name="Grid Table 4 Accent 4" w:uiPriority="49"/>
+    <w:lsdException w:name="Grid Table 5 Dark Accent 4" w:uiPriority="50"/>
+    <w:lsdException w:name="Grid Table 6 Colorful Accent 4" w:uiPriority="51"/>
+    <w:lsdException w:name="Grid Table 7 Colorful Accent 4" w:uiPriority="52"/>
+    <w:lsdException w:name="Grid Table 1 Light Accent 5" w:uiPriority="46"/>
+    <w:lsdException w:name="Grid Table 2 Accent 5" w:uiPriority="47"/>
+    <w:lsdException w:name="Grid Table 3 Accent 5" w:uiPriority="48"/>
+    <w:lsdException w:name="Grid Table 4 Accent 5" w:uiPriority="49"/>
+    <w:lsdException w:name="Grid Table 5 Dark Accent 5" w:uiPriority="50"/>
+    <w:lsdException w:name="Grid Table 6 Colorful Accent 5" w:uiPriority="51"/>
+    <w:lsdException w:name="Grid Table 7 Colorful Accent 5" w:uiPriority="52"/>
+    <w:lsdException w:name="Grid Table 1 Light Accent 6" w:uiPriority="46"/>
+    <w:lsdException w:name="Grid Table 2 Accent 6" w:uiPriority="47"/>
+    <w:lsdException w:name="Grid Table 3 Accent 6" w:uiPriority="48"/>
+    <w:lsdException w:name="Grid Table 4 Accent 6" w:uiPriority="49"/>
+    <w:lsdException w:name="Grid Table 5 Dark Accent 6" w:uiPriority="50"/>
+    <w:lsdException w:name="Grid Table 6 Colorful Accent 6" w:uiPriority="51"/>
+    <w:lsdException w:name="Grid Table 7 Colorful Accent 6" w:uiPriority="52"/>
+    <w:lsdException w:name="List Table 1 Light" w:uiPriority="46"/>
+    <w:lsdException w:name="List Table 2" w:uiPriority="47"/>
+    <w:lsdException w:name="List Table 3" w:uiPriority="48"/>
+    <w:lsdException w:name="List Table 4" w:uiPriority="49"/>
+    <w:lsdException w:name="List Table 5 Dark" w:uiPriority="50"/>
+    <w:lsdException w:name="List Table 6 Colorful" w:uiPriority="51"/>
+    <w:lsdException w:name="List Table 7 Colorful" w:uiPriority="52"/>
+    <w:lsdException w:name="List Table 1 Light Accent 1" w:uiPriority="46"/>
+    <w:lsdException w:name="List Table 2 Accent 1" w:uiPriority="47"/>
+    <w:lsdException w:name="List Table 3 Accent 1" w:uiPriority="48"/>
+    <w:lsdException w:name="List Table 4 Accent 1" w:uiPriority="49"/>
+    <w:lsdException w:name="List Table 5 Dark Accent 1" w:uiPriority="50"/>
+    <w:lsdException w:name="List Table 6 Colorful Accent 1" w:uiPriority="51"/>
+    <w:lsdException w:name="List Table 7 Colorful Accent 1" w:uiPriority="52"/>
+    <w:lsdException w:name="List Table 1 Light Accent 2" w:uiPriority="46"/>
+    <w:lsdException w:name="List Table 2 Accent 2" w:uiPriority="47"/>
+    <w:lsdException w:name="List Table 3 Accent 2" w:uiPriority="48"/>
+    <w:lsdException w:name="List Table 4 Accent 2" w:uiPriority="49"/>
+    <w:lsdException w:name="List Table 5 Dark Accent 2" w:uiPriority="50"/>
+    <w:lsdException w:name="List Table 6 Colorful Accent 2" w:uiPriority="51"/>
+    <w:lsdException w:name="List Table 7 Colorful Accent 2" w:uiPriority="52"/>
+    <w:lsdException w:name="List Table 1 Light Accent 3" w:uiPriority="46"/>
+    <w:lsdException w:name="List Table 2 Accent 3" w:uiPriority="47"/>
+    <w:lsdException w:name="List Table 3 Accent 3" w:uiPriority="48"/>
+    <w:lsdException w:name="List Table 4 Accent 3" w:uiPriority="49"/>
+    <w:lsdException w:name="List Table 5 Dark Accent 3" w:uiPriority="50"/>
+    <w:lsdException w:name="List Table 6 Colorful Accent 3" w:uiPriority="51"/>
+    <w:lsdException w:name="List Table 7 Colorful Accent 3" w:uiPriority="52"/>
+    <w:lsdException w:name="List Table 1 Light Accent 4" w:uiPriority="46"/>
+    <w:lsdException w:name="List Table 2 Accent 4" w:uiPriority="47"/>
+    <w:lsdException w:name="List Table 3 Accent 4" w:uiPriority="48"/>
+    <w:lsdException w:name="List Table 4 Accent 4" w:uiPriority="49"/>
+    <w:lsdException w:name="List Table 5 Dark Accent 4" w:uiPriority="50"/>
+    <w:lsdException w:name="List Table 6 Colorful Accent 4" w:uiPriority="51"/>
+    <w:lsdException w:name="List Table 7 Colorful Accent 4" w:uiPriority="52"/>
+    <w:lsdException w:name="List Table 1 Light Accent 5" w:uiPriority="46"/>
+    <w:lsdException w:name="List Table 2 Accent 5" w:uiPriority="47"/>
+    <w:lsdException w:name="List Table 3 Accent 5" w:uiPriority="48"/>
+    <w:lsdException w:name="List Table 4 Accent 5" w:uiPriority="49"/>
+    <w:lsdException w:name="List Table 5 Dark Accent 5" w:uiPriority="50"/>
+    <w:lsdException w:name="List Table 6 Colorful Accent 5" w:uiPriority="51"/>
+    <w:lsdException w:name="List Table 7 Colorful Accent 5" w:uiPriority="52"/>
+    <w:lsdException w:name="List Table 1 Light Accent 6" w:uiPriority="46"/>
+    <w:lsdException w:name="List Table 2 Accent 6" w:uiPriority="47"/>
+    <w:lsdException w:name="List Table 3 Accent 6" w:uiPriority="48"/>
+    <w:lsdException w:name="List Table 4 Accent 6" w:uiPriority="49"/>
+    <w:lsdException w:name="List Table 5 Dark Accent 6" w:uiPriority="50"/>
+    <w:lsdException w:name="List Table 6 Colorful Accent 6" w:uiPriority="51"/>
+    <w:lsdException w:name="List Table 7 Colorful Accent 6" w:uiPriority="52"/>
+    <w:lsdException w:name="Mention" w:semiHidden="1" w:unhideWhenUsed="1"/>
+    <w:lsdException w:name="Smart Hyperlink" w:semiHidden="1" w:unhideWhenUsed="1"/>
+    <w:lsdException w:name="Hashtag" w:semiHidden="1" w:unhideWhenUsed="1"/>
   </w:latentStyles>
   <w:style w:type="paragraph" w:default="1" w:styleId="Normal">
     <w:name w:val="Normal"/>
@@ -2575,7 +2974,6 @@
     <w:uiPriority w:val="99"/>
     <w:semiHidden/>
     <w:unhideWhenUsed/>
-    <w:qFormat/>
     <w:tblPr>
       <w:tblInd w:w="0" w:type="dxa"/>
       <w:tblCellMar>
@@ -2690,7 +3088,6 @@
       <w:spacing w:after="0" w:line="240" w:lineRule="auto"/>
     </w:pPr>
     <w:tblPr>
-      <w:tblInd w:w="0" w:type="dxa"/>
       <w:tblBorders>
         <w:top w:val="single" w:sz="4" w:space="0" w:color="auto"/>
         <w:left w:val="single" w:sz="4" w:space="0" w:color="auto"/>
@@ -2699,16 +3096,10 @@
         <w:insideH w:val="single" w:sz="4" w:space="0" w:color="auto"/>
         <w:insideV w:val="single" w:sz="4" w:space="0" w:color="auto"/>
       </w:tblBorders>
-      <w:tblCellMar>
-        <w:top w:w="0" w:type="dxa"/>
-        <w:left w:w="108" w:type="dxa"/>
-        <w:bottom w:w="0" w:type="dxa"/>
-        <w:right w:w="108" w:type="dxa"/>
-      </w:tblCellMar>
     </w:tblPr>
   </w:style>
-  <w:style w:type="table" w:customStyle="1" w:styleId="PlainTable3">
-    <w:name w:val="Plain Table 3"/>
+  <w:style w:type="table" w:customStyle="1" w:styleId="PlainTable31">
+    <w:name w:val="Plain Table 31"/>
     <w:basedOn w:val="TableNormal"/>
     <w:uiPriority w:val="43"/>
     <w:rsid w:val="005E2247"/>
@@ -2718,13 +3109,6 @@
     <w:tblPr>
       <w:tblStyleRowBandSize w:val="1"/>
       <w:tblStyleColBandSize w:val="1"/>
-      <w:tblInd w:w="0" w:type="dxa"/>
-      <w:tblCellMar>
-        <w:top w:w="0" w:type="dxa"/>
-        <w:left w:w="108" w:type="dxa"/>
-        <w:bottom w:w="0" w:type="dxa"/>
-        <w:right w:w="108" w:type="dxa"/>
-      </w:tblCellMar>
     </w:tblPr>
     <w:tblStylePr w:type="firstRow">
       <w:rPr>
@@ -2807,8 +3191,8 @@
       </w:tcPr>
     </w:tblStylePr>
   </w:style>
-  <w:style w:type="table" w:customStyle="1" w:styleId="GridTable4">
-    <w:name w:val="Grid Table 4"/>
+  <w:style w:type="table" w:customStyle="1" w:styleId="GridTable41">
+    <w:name w:val="Grid Table 41"/>
     <w:basedOn w:val="TableNormal"/>
     <w:uiPriority w:val="49"/>
     <w:rsid w:val="005E2247"/>
@@ -2818,7 +3202,6 @@
     <w:tblPr>
       <w:tblStyleRowBandSize w:val="1"/>
       <w:tblStyleColBandSize w:val="1"/>
-      <w:tblInd w:w="0" w:type="dxa"/>
       <w:tblBorders>
         <w:top w:val="single" w:sz="4" w:space="0" w:color="666666" w:themeColor="text1" w:themeTint="99"/>
         <w:left w:val="single" w:sz="4" w:space="0" w:color="666666" w:themeColor="text1" w:themeTint="99"/>
@@ -2827,12 +3210,6 @@
         <w:insideH w:val="single" w:sz="4" w:space="0" w:color="666666" w:themeColor="text1" w:themeTint="99"/>
         <w:insideV w:val="single" w:sz="4" w:space="0" w:color="666666" w:themeColor="text1" w:themeTint="99"/>
       </w:tblBorders>
-      <w:tblCellMar>
-        <w:top w:w="0" w:type="dxa"/>
-        <w:left w:w="108" w:type="dxa"/>
-        <w:bottom w:w="0" w:type="dxa"/>
-        <w:right w:w="108" w:type="dxa"/>
-      </w:tblCellMar>
     </w:tblPr>
     <w:tblStylePr w:type="firstRow">
       <w:rPr>

</xml_diff>